<commit_message>
Mise à jour graphie
</commit_message>
<xml_diff>
--- a/doc/BiblioStratus - documentation technique.docx
+++ b/doc/BiblioStratus - documentation technique.docx
@@ -77,16 +77,19 @@
           </wp:anchor>
         </w:drawing>
       </w:r>
-      <w:r>
-        <w:t>BiblioStratus</w:t>
-      </w:r>
-      <w:r>
-        <w:t xml:space="preserve"> : </w:t>
-      </w:r>
-      <w:bookmarkStart w:id="0" w:name="_GoBack"/>
-      <w:bookmarkEnd w:id="0"/>
-      <w:r>
-        <w:t>spécifications techniques</w:t>
+      <w:proofErr w:type="spellStart"/>
+      <w:r>
+        <w:t>Biblio</w:t>
+      </w:r>
+      <w:r>
+        <w:t>s</w:t>
+      </w:r>
+      <w:r>
+        <w:t>tratus</w:t>
+      </w:r>
+      <w:proofErr w:type="spellEnd"/>
+      <w:r>
+        <w:t> : spécifications techniques</w:t>
       </w:r>
     </w:p>
     <w:p>
@@ -99,12 +102,26 @@
       <w:r>
         <w:t xml:space="preserve">Description technique des mécanismes en œuvre dans les différents modules du logiciel </w:t>
       </w:r>
+      <w:proofErr w:type="spellStart"/>
       <w:r>
         <w:rPr>
           <w:b/>
         </w:rPr>
-        <w:t>BiblioStratus</w:t>
-      </w:r>
+        <w:t>Biblio</w:t>
+      </w:r>
+      <w:r>
+        <w:rPr>
+          <w:b/>
+        </w:rPr>
+        <w:t>s</w:t>
+      </w:r>
+      <w:r>
+        <w:rPr>
+          <w:b/>
+        </w:rPr>
+        <w:t>tratus</w:t>
+      </w:r>
+      <w:proofErr w:type="spellEnd"/>
     </w:p>
     <w:tbl>
       <w:tblPr>
@@ -240,13 +257,22 @@
             </w:rPr>
             <w:fldChar w:fldCharType="separate"/>
           </w:r>
-          <w:hyperlink w:anchor="_Toc511653179" w:history="1">
+          <w:hyperlink w:anchor="_Toc511981743" w:history="1">
             <w:r>
               <w:rPr>
                 <w:rStyle w:val="Lienhypertexte"/>
                 <w:noProof/>
               </w:rPr>
-              <w:t>Module central (blanc) de BiblioStratus : alignements – notices bibliographiques</w:t>
+              <w:t xml:space="preserve">Module central (blanc) de Bibliostratus : alignements – notices </w:t>
+            </w:r>
+            <w:bookmarkStart w:id="0" w:name="_GoBack"/>
+            <w:bookmarkEnd w:id="0"/>
+            <w:r>
+              <w:rPr>
+                <w:rStyle w:val="Lienhypertexte"/>
+                <w:noProof/>
+              </w:rPr>
+              <w:t>bibliographiques</w:t>
             </w:r>
             <w:r>
               <w:rPr>
@@ -267,7 +293,7 @@
                 <w:noProof/>
                 <w:webHidden/>
               </w:rPr>
-              <w:instrText xml:space="preserve"> PAGEREF _Toc511653179 \h </w:instrText>
+              <w:instrText xml:space="preserve"> PAGEREF _Toc511981743 \h </w:instrText>
             </w:r>
             <w:r>
               <w:rPr>
@@ -312,7 +338,7 @@
               <w:lang w:eastAsia="fr-FR"/>
             </w:rPr>
           </w:pPr>
-          <w:hyperlink w:anchor="_Toc511653180" w:history="1">
+          <w:hyperlink w:anchor="_Toc511981744" w:history="1">
             <w:r>
               <w:rPr>
                 <w:rStyle w:val="Lienhypertexte"/>
@@ -339,7 +365,7 @@
                 <w:noProof/>
                 <w:webHidden/>
               </w:rPr>
-              <w:instrText xml:space="preserve"> PAGEREF _Toc511653180 \h </w:instrText>
+              <w:instrText xml:space="preserve"> PAGEREF _Toc511981744 \h </w:instrText>
             </w:r>
             <w:r>
               <w:rPr>
@@ -380,7 +406,7 @@
               <w:lang w:eastAsia="fr-FR"/>
             </w:rPr>
           </w:pPr>
-          <w:hyperlink w:anchor="_Toc511653181" w:history="1">
+          <w:hyperlink w:anchor="_Toc511981745" w:history="1">
             <w:r>
               <w:rPr>
                 <w:rStyle w:val="Lienhypertexte"/>
@@ -407,7 +433,7 @@
                 <w:noProof/>
                 <w:webHidden/>
               </w:rPr>
-              <w:instrText xml:space="preserve"> PAGEREF _Toc511653181 \h </w:instrText>
+              <w:instrText xml:space="preserve"> PAGEREF _Toc511981745 \h </w:instrText>
             </w:r>
             <w:r>
               <w:rPr>
@@ -448,7 +474,7 @@
               <w:lang w:eastAsia="fr-FR"/>
             </w:rPr>
           </w:pPr>
-          <w:hyperlink w:anchor="_Toc511653182" w:history="1">
+          <w:hyperlink w:anchor="_Toc511981746" w:history="1">
             <w:r>
               <w:rPr>
                 <w:rStyle w:val="Lienhypertexte"/>
@@ -475,7 +501,7 @@
                 <w:noProof/>
                 <w:webHidden/>
               </w:rPr>
-              <w:instrText xml:space="preserve"> PAGEREF _Toc511653182 \h </w:instrText>
+              <w:instrText xml:space="preserve"> PAGEREF _Toc511981746 \h </w:instrText>
             </w:r>
             <w:r>
               <w:rPr>
@@ -516,7 +542,7 @@
               <w:lang w:eastAsia="fr-FR"/>
             </w:rPr>
           </w:pPr>
-          <w:hyperlink w:anchor="_Toc511653183" w:history="1">
+          <w:hyperlink w:anchor="_Toc511981747" w:history="1">
             <w:r>
               <w:rPr>
                 <w:rStyle w:val="Lienhypertexte"/>
@@ -543,7 +569,7 @@
                 <w:noProof/>
                 <w:webHidden/>
               </w:rPr>
-              <w:instrText xml:space="preserve"> PAGEREF _Toc511653183 \h </w:instrText>
+              <w:instrText xml:space="preserve"> PAGEREF _Toc511981747 \h </w:instrText>
             </w:r>
             <w:r>
               <w:rPr>
@@ -588,7 +614,7 @@
               <w:lang w:eastAsia="fr-FR"/>
             </w:rPr>
           </w:pPr>
-          <w:hyperlink w:anchor="_Toc511653184" w:history="1">
+          <w:hyperlink w:anchor="_Toc511981748" w:history="1">
             <w:r>
               <w:rPr>
                 <w:rStyle w:val="Lienhypertexte"/>
@@ -615,7 +641,7 @@
                 <w:noProof/>
                 <w:webHidden/>
               </w:rPr>
-              <w:instrText xml:space="preserve"> PAGEREF _Toc511653184 \h </w:instrText>
+              <w:instrText xml:space="preserve"> PAGEREF _Toc511981748 \h </w:instrText>
             </w:r>
             <w:r>
               <w:rPr>
@@ -656,7 +682,7 @@
               <w:lang w:eastAsia="fr-FR"/>
             </w:rPr>
           </w:pPr>
-          <w:hyperlink w:anchor="_Toc511653185" w:history="1">
+          <w:hyperlink w:anchor="_Toc511981749" w:history="1">
             <w:r>
               <w:rPr>
                 <w:rStyle w:val="Lienhypertexte"/>
@@ -683,7 +709,7 @@
                 <w:noProof/>
                 <w:webHidden/>
               </w:rPr>
-              <w:instrText xml:space="preserve"> PAGEREF _Toc511653185 \h </w:instrText>
+              <w:instrText xml:space="preserve"> PAGEREF _Toc511981749 \h </w:instrText>
             </w:r>
             <w:r>
               <w:rPr>
@@ -724,7 +750,7 @@
               <w:lang w:eastAsia="fr-FR"/>
             </w:rPr>
           </w:pPr>
-          <w:hyperlink w:anchor="_Toc511653186" w:history="1">
+          <w:hyperlink w:anchor="_Toc511981750" w:history="1">
             <w:r>
               <w:rPr>
                 <w:rStyle w:val="Lienhypertexte"/>
@@ -751,7 +777,7 @@
                 <w:noProof/>
                 <w:webHidden/>
               </w:rPr>
-              <w:instrText xml:space="preserve"> PAGEREF _Toc511653186 \h </w:instrText>
+              <w:instrText xml:space="preserve"> PAGEREF _Toc511981750 \h </w:instrText>
             </w:r>
             <w:r>
               <w:rPr>
@@ -792,7 +818,7 @@
               <w:lang w:eastAsia="fr-FR"/>
             </w:rPr>
           </w:pPr>
-          <w:hyperlink w:anchor="_Toc511653187" w:history="1">
+          <w:hyperlink w:anchor="_Toc511981751" w:history="1">
             <w:r>
               <w:rPr>
                 <w:rStyle w:val="Lienhypertexte"/>
@@ -819,7 +845,7 @@
                 <w:noProof/>
                 <w:webHidden/>
               </w:rPr>
-              <w:instrText xml:space="preserve"> PAGEREF _Toc511653187 \h </w:instrText>
+              <w:instrText xml:space="preserve"> PAGEREF _Toc511981751 \h </w:instrText>
             </w:r>
             <w:r>
               <w:rPr>
@@ -860,7 +886,7 @@
               <w:lang w:eastAsia="fr-FR"/>
             </w:rPr>
           </w:pPr>
-          <w:hyperlink w:anchor="_Toc511653188" w:history="1">
+          <w:hyperlink w:anchor="_Toc511981752" w:history="1">
             <w:r>
               <w:rPr>
                 <w:rStyle w:val="Lienhypertexte"/>
@@ -887,7 +913,7 @@
                 <w:noProof/>
                 <w:webHidden/>
               </w:rPr>
-              <w:instrText xml:space="preserve"> PAGEREF _Toc511653188 \h </w:instrText>
+              <w:instrText xml:space="preserve"> PAGEREF _Toc511981752 \h </w:instrText>
             </w:r>
             <w:r>
               <w:rPr>
@@ -928,7 +954,7 @@
               <w:lang w:eastAsia="fr-FR"/>
             </w:rPr>
           </w:pPr>
-          <w:hyperlink w:anchor="_Toc511653189" w:history="1">
+          <w:hyperlink w:anchor="_Toc511981753" w:history="1">
             <w:r>
               <w:rPr>
                 <w:rStyle w:val="Lienhypertexte"/>
@@ -955,7 +981,7 @@
                 <w:noProof/>
                 <w:webHidden/>
               </w:rPr>
-              <w:instrText xml:space="preserve"> PAGEREF _Toc511653189 \h </w:instrText>
+              <w:instrText xml:space="preserve"> PAGEREF _Toc511981753 \h </w:instrText>
             </w:r>
             <w:r>
               <w:rPr>
@@ -996,7 +1022,7 @@
               <w:lang w:eastAsia="fr-FR"/>
             </w:rPr>
           </w:pPr>
-          <w:hyperlink w:anchor="_Toc511653190" w:history="1">
+          <w:hyperlink w:anchor="_Toc511981754" w:history="1">
             <w:r>
               <w:rPr>
                 <w:rStyle w:val="Lienhypertexte"/>
@@ -1023,7 +1049,7 @@
                 <w:noProof/>
                 <w:webHidden/>
               </w:rPr>
-              <w:instrText xml:space="preserve"> PAGEREF _Toc511653190 \h </w:instrText>
+              <w:instrText xml:space="preserve"> PAGEREF _Toc511981754 \h </w:instrText>
             </w:r>
             <w:r>
               <w:rPr>
@@ -1064,7 +1090,7 @@
               <w:lang w:eastAsia="fr-FR"/>
             </w:rPr>
           </w:pPr>
-          <w:hyperlink w:anchor="_Toc511653191" w:history="1">
+          <w:hyperlink w:anchor="_Toc511981755" w:history="1">
             <w:r>
               <w:rPr>
                 <w:rStyle w:val="Lienhypertexte"/>
@@ -1091,7 +1117,7 @@
                 <w:noProof/>
                 <w:webHidden/>
               </w:rPr>
-              <w:instrText xml:space="preserve"> PAGEREF _Toc511653191 \h </w:instrText>
+              <w:instrText xml:space="preserve"> PAGEREF _Toc511981755 \h </w:instrText>
             </w:r>
             <w:r>
               <w:rPr>
@@ -1132,7 +1158,7 @@
               <w:lang w:eastAsia="fr-FR"/>
             </w:rPr>
           </w:pPr>
-          <w:hyperlink w:anchor="_Toc511653192" w:history="1">
+          <w:hyperlink w:anchor="_Toc511981756" w:history="1">
             <w:r>
               <w:rPr>
                 <w:rStyle w:val="Lienhypertexte"/>
@@ -1159,7 +1185,7 @@
                 <w:noProof/>
                 <w:webHidden/>
               </w:rPr>
-              <w:instrText xml:space="preserve"> PAGEREF _Toc511653192 \h </w:instrText>
+              <w:instrText xml:space="preserve"> PAGEREF _Toc511981756 \h </w:instrText>
             </w:r>
             <w:r>
               <w:rPr>
@@ -1200,7 +1226,7 @@
               <w:lang w:eastAsia="fr-FR"/>
             </w:rPr>
           </w:pPr>
-          <w:hyperlink w:anchor="_Toc511653193" w:history="1">
+          <w:hyperlink w:anchor="_Toc511981757" w:history="1">
             <w:r>
               <w:rPr>
                 <w:rStyle w:val="Lienhypertexte"/>
@@ -1227,7 +1253,7 @@
                 <w:noProof/>
                 <w:webHidden/>
               </w:rPr>
-              <w:instrText xml:space="preserve"> PAGEREF _Toc511653193 \h </w:instrText>
+              <w:instrText xml:space="preserve"> PAGEREF _Toc511981757 \h </w:instrText>
             </w:r>
             <w:r>
               <w:rPr>
@@ -1272,7 +1298,7 @@
               <w:lang w:eastAsia="fr-FR"/>
             </w:rPr>
           </w:pPr>
-          <w:hyperlink w:anchor="_Toc511653194" w:history="1">
+          <w:hyperlink w:anchor="_Toc511981758" w:history="1">
             <w:r>
               <w:rPr>
                 <w:rStyle w:val="Lienhypertexte"/>
@@ -1299,7 +1325,7 @@
                 <w:noProof/>
                 <w:webHidden/>
               </w:rPr>
-              <w:instrText xml:space="preserve"> PAGEREF _Toc511653194 \h </w:instrText>
+              <w:instrText xml:space="preserve"> PAGEREF _Toc511981758 \h </w:instrText>
             </w:r>
             <w:r>
               <w:rPr>
@@ -1344,7 +1370,7 @@
               <w:lang w:eastAsia="fr-FR"/>
             </w:rPr>
           </w:pPr>
-          <w:hyperlink w:anchor="_Toc511653195" w:history="1">
+          <w:hyperlink w:anchor="_Toc511981759" w:history="1">
             <w:r>
               <w:rPr>
                 <w:rStyle w:val="Lienhypertexte"/>
@@ -1371,7 +1397,7 @@
                 <w:noProof/>
                 <w:webHidden/>
               </w:rPr>
-              <w:instrText xml:space="preserve"> PAGEREF _Toc511653195 \h </w:instrText>
+              <w:instrText xml:space="preserve"> PAGEREF _Toc511981759 \h </w:instrText>
             </w:r>
             <w:r>
               <w:rPr>
@@ -1412,7 +1438,7 @@
               <w:lang w:eastAsia="fr-FR"/>
             </w:rPr>
           </w:pPr>
-          <w:hyperlink w:anchor="_Toc511653196" w:history="1">
+          <w:hyperlink w:anchor="_Toc511981760" w:history="1">
             <w:r>
               <w:rPr>
                 <w:rStyle w:val="Lienhypertexte"/>
@@ -1439,7 +1465,7 @@
                 <w:noProof/>
                 <w:webHidden/>
               </w:rPr>
-              <w:instrText xml:space="preserve"> PAGEREF _Toc511653196 \h </w:instrText>
+              <w:instrText xml:space="preserve"> PAGEREF _Toc511981760 \h </w:instrText>
             </w:r>
             <w:r>
               <w:rPr>
@@ -1484,13 +1510,13 @@
               <w:lang w:eastAsia="fr-FR"/>
             </w:rPr>
           </w:pPr>
-          <w:hyperlink w:anchor="_Toc511653197" w:history="1">
+          <w:hyperlink w:anchor="_Toc511981761" w:history="1">
             <w:r>
               <w:rPr>
                 <w:rStyle w:val="Lienhypertexte"/>
                 <w:noProof/>
               </w:rPr>
-              <w:t>Module central (blanc) de BiblioStratus : alignements – notices d’autorité</w:t>
+              <w:t>Module central (blanc) de Bibliostratus : alignements – notices d’autorité</w:t>
             </w:r>
             <w:r>
               <w:rPr>
@@ -1511,7 +1537,7 @@
                 <w:noProof/>
                 <w:webHidden/>
               </w:rPr>
-              <w:instrText xml:space="preserve"> PAGEREF _Toc511653197 \h </w:instrText>
+              <w:instrText xml:space="preserve"> PAGEREF _Toc511981761 \h </w:instrText>
             </w:r>
             <w:r>
               <w:rPr>
@@ -1556,7 +1582,7 @@
               <w:lang w:eastAsia="fr-FR"/>
             </w:rPr>
           </w:pPr>
-          <w:hyperlink w:anchor="_Toc511653198" w:history="1">
+          <w:hyperlink w:anchor="_Toc511981762" w:history="1">
             <w:r>
               <w:rPr>
                 <w:rStyle w:val="Lienhypertexte"/>
@@ -1583,7 +1609,7 @@
                 <w:noProof/>
                 <w:webHidden/>
               </w:rPr>
-              <w:instrText xml:space="preserve"> PAGEREF _Toc511653198 \h </w:instrText>
+              <w:instrText xml:space="preserve"> PAGEREF _Toc511981762 \h </w:instrText>
             </w:r>
             <w:r>
               <w:rPr>
@@ -1628,7 +1654,7 @@
               <w:lang w:eastAsia="fr-FR"/>
             </w:rPr>
           </w:pPr>
-          <w:hyperlink w:anchor="_Toc511653199" w:history="1">
+          <w:hyperlink w:anchor="_Toc511981763" w:history="1">
             <w:r>
               <w:rPr>
                 <w:rStyle w:val="Lienhypertexte"/>
@@ -1655,7 +1681,7 @@
                 <w:noProof/>
                 <w:webHidden/>
               </w:rPr>
-              <w:instrText xml:space="preserve"> PAGEREF _Toc511653199 \h </w:instrText>
+              <w:instrText xml:space="preserve"> PAGEREF _Toc511981763 \h </w:instrText>
             </w:r>
             <w:r>
               <w:rPr>
@@ -1700,13 +1726,13 @@
               <w:lang w:eastAsia="fr-FR"/>
             </w:rPr>
           </w:pPr>
-          <w:hyperlink w:anchor="_Toc511653200" w:history="1">
+          <w:hyperlink w:anchor="_Toc511981764" w:history="1">
             <w:r>
               <w:rPr>
                 <w:rStyle w:val="Lienhypertexte"/>
                 <w:noProof/>
               </w:rPr>
-              <w:t>Modules périphériques de BiblioStratus : fonctionnalités facilitatrices pour l’usager</w:t>
+              <w:t>Modules périphériques de Bibliostratus : fonctionnalités facilitatrices pour l’usager</w:t>
             </w:r>
             <w:r>
               <w:rPr>
@@ -1727,7 +1753,7 @@
                 <w:noProof/>
                 <w:webHidden/>
               </w:rPr>
-              <w:instrText xml:space="preserve"> PAGEREF _Toc511653200 \h </w:instrText>
+              <w:instrText xml:space="preserve"> PAGEREF _Toc511981764 \h </w:instrText>
             </w:r>
             <w:r>
               <w:rPr>
@@ -1772,7 +1798,7 @@
               <w:lang w:eastAsia="fr-FR"/>
             </w:rPr>
           </w:pPr>
-          <w:hyperlink w:anchor="_Toc511653201" w:history="1">
+          <w:hyperlink w:anchor="_Toc511981765" w:history="1">
             <w:r>
               <w:rPr>
                 <w:rStyle w:val="Lienhypertexte"/>
@@ -1799,7 +1825,7 @@
                 <w:noProof/>
                 <w:webHidden/>
               </w:rPr>
-              <w:instrText xml:space="preserve"> PAGEREF _Toc511653201 \h </w:instrText>
+              <w:instrText xml:space="preserve"> PAGEREF _Toc511981765 \h </w:instrText>
             </w:r>
             <w:r>
               <w:rPr>
@@ -1840,7 +1866,7 @@
               <w:lang w:eastAsia="fr-FR"/>
             </w:rPr>
           </w:pPr>
-          <w:hyperlink w:anchor="_Toc511653202" w:history="1">
+          <w:hyperlink w:anchor="_Toc511981766" w:history="1">
             <w:r>
               <w:rPr>
                 <w:rStyle w:val="Lienhypertexte"/>
@@ -1867,7 +1893,7 @@
                 <w:noProof/>
                 <w:webHidden/>
               </w:rPr>
-              <w:instrText xml:space="preserve"> PAGEREF _Toc511653202 \h </w:instrText>
+              <w:instrText xml:space="preserve"> PAGEREF _Toc511981766 \h </w:instrText>
             </w:r>
             <w:r>
               <w:rPr>
@@ -1908,7 +1934,7 @@
               <w:lang w:eastAsia="fr-FR"/>
             </w:rPr>
           </w:pPr>
-          <w:hyperlink w:anchor="_Toc511653203" w:history="1">
+          <w:hyperlink w:anchor="_Toc511981767" w:history="1">
             <w:r>
               <w:rPr>
                 <w:rStyle w:val="Lienhypertexte"/>
@@ -1935,7 +1961,7 @@
                 <w:noProof/>
                 <w:webHidden/>
               </w:rPr>
-              <w:instrText xml:space="preserve"> PAGEREF _Toc511653203 \h </w:instrText>
+              <w:instrText xml:space="preserve"> PAGEREF _Toc511981767 \h </w:instrText>
             </w:r>
             <w:r>
               <w:rPr>
@@ -1976,7 +2002,7 @@
               <w:lang w:eastAsia="fr-FR"/>
             </w:rPr>
           </w:pPr>
-          <w:hyperlink w:anchor="_Toc511653204" w:history="1">
+          <w:hyperlink w:anchor="_Toc511981768" w:history="1">
             <w:r>
               <w:rPr>
                 <w:rStyle w:val="Lienhypertexte"/>
@@ -2003,7 +2029,7 @@
                 <w:noProof/>
                 <w:webHidden/>
               </w:rPr>
-              <w:instrText xml:space="preserve"> PAGEREF _Toc511653204 \h </w:instrText>
+              <w:instrText xml:space="preserve"> PAGEREF _Toc511981768 \h </w:instrText>
             </w:r>
             <w:r>
               <w:rPr>
@@ -2044,7 +2070,7 @@
               <w:lang w:eastAsia="fr-FR"/>
             </w:rPr>
           </w:pPr>
-          <w:hyperlink w:anchor="_Toc511653205" w:history="1">
+          <w:hyperlink w:anchor="_Toc511981769" w:history="1">
             <w:r>
               <w:rPr>
                 <w:rStyle w:val="Lienhypertexte"/>
@@ -2071,7 +2097,7 @@
                 <w:noProof/>
                 <w:webHidden/>
               </w:rPr>
-              <w:instrText xml:space="preserve"> PAGEREF _Toc511653205 \h </w:instrText>
+              <w:instrText xml:space="preserve"> PAGEREF _Toc511981769 \h </w:instrText>
             </w:r>
             <w:r>
               <w:rPr>
@@ -2116,7 +2142,7 @@
               <w:lang w:eastAsia="fr-FR"/>
             </w:rPr>
           </w:pPr>
-          <w:hyperlink w:anchor="_Toc511653206" w:history="1">
+          <w:hyperlink w:anchor="_Toc511981770" w:history="1">
             <w:r>
               <w:rPr>
                 <w:rStyle w:val="Lienhypertexte"/>
@@ -2143,7 +2169,7 @@
                 <w:noProof/>
                 <w:webHidden/>
               </w:rPr>
-              <w:instrText xml:space="preserve"> PAGEREF _Toc511653206 \h </w:instrText>
+              <w:instrText xml:space="preserve"> PAGEREF _Toc511981770 \h </w:instrText>
             </w:r>
             <w:r>
               <w:rPr>
@@ -2184,7 +2210,7 @@
               <w:lang w:eastAsia="fr-FR"/>
             </w:rPr>
           </w:pPr>
-          <w:hyperlink w:anchor="_Toc511653207" w:history="1">
+          <w:hyperlink w:anchor="_Toc511981771" w:history="1">
             <w:r>
               <w:rPr>
                 <w:rStyle w:val="Lienhypertexte"/>
@@ -2211,7 +2237,7 @@
                 <w:noProof/>
                 <w:webHidden/>
               </w:rPr>
-              <w:instrText xml:space="preserve"> PAGEREF _Toc511653207 \h </w:instrText>
+              <w:instrText xml:space="preserve"> PAGEREF _Toc511981771 \h </w:instrText>
             </w:r>
             <w:r>
               <w:rPr>
@@ -2252,7 +2278,7 @@
               <w:lang w:eastAsia="fr-FR"/>
             </w:rPr>
           </w:pPr>
-          <w:hyperlink w:anchor="_Toc511653208" w:history="1">
+          <w:hyperlink w:anchor="_Toc511981772" w:history="1">
             <w:r>
               <w:rPr>
                 <w:rStyle w:val="Lienhypertexte"/>
@@ -2279,7 +2305,7 @@
                 <w:noProof/>
                 <w:webHidden/>
               </w:rPr>
-              <w:instrText xml:space="preserve"> PAGEREF _Toc511653208 \h </w:instrText>
+              <w:instrText xml:space="preserve"> PAGEREF _Toc511981772 \h </w:instrText>
             </w:r>
             <w:r>
               <w:rPr>
@@ -2320,7 +2346,7 @@
               <w:lang w:eastAsia="fr-FR"/>
             </w:rPr>
           </w:pPr>
-          <w:hyperlink w:anchor="_Toc511653209" w:history="1">
+          <w:hyperlink w:anchor="_Toc511981773" w:history="1">
             <w:r>
               <w:rPr>
                 <w:rStyle w:val="Lienhypertexte"/>
@@ -2347,7 +2373,7 @@
                 <w:noProof/>
                 <w:webHidden/>
               </w:rPr>
-              <w:instrText xml:space="preserve"> PAGEREF _Toc511653209 \h </w:instrText>
+              <w:instrText xml:space="preserve"> PAGEREF _Toc511981773 \h </w:instrText>
             </w:r>
             <w:r>
               <w:rPr>
@@ -2397,7 +2423,7 @@
           <w:lang w:eastAsia="fr-FR"/>
         </w:rPr>
         <w:drawing>
-          <wp:inline distT="0" distB="0" distL="0" distR="0" wp14:anchorId="042199A7" wp14:editId="4553F422">
+          <wp:inline distT="0" distB="0" distL="0" distR="0" wp14:anchorId="6DDB8F3D" wp14:editId="1B131ABD">
             <wp:extent cx="5760720" cy="3028950"/>
             <wp:effectExtent l="19050" t="19050" r="11430" b="19050"/>
             <wp:docPr id="2" name="Image 2"/>
@@ -2449,7 +2475,7 @@
       <w:pPr>
         <w:pStyle w:val="Titre1"/>
       </w:pPr>
-      <w:bookmarkStart w:id="1" w:name="_Toc511653179"/>
+      <w:bookmarkStart w:id="1" w:name="_Toc511981743"/>
       <w:r>
         <w:t>Module central</w:t>
       </w:r>
@@ -2459,9 +2485,11 @@
       <w:r>
         <w:t xml:space="preserve">de </w:t>
       </w:r>
-      <w:r>
-        <w:t>BiblioStratus</w:t>
-      </w:r>
+      <w:proofErr w:type="spellStart"/>
+      <w:r>
+        <w:t>Bibliostratus</w:t>
+      </w:r>
+      <w:proofErr w:type="spellEnd"/>
       <w:r>
         <w:t xml:space="preserve"> : </w:t>
       </w:r>
@@ -2516,7 +2544,7 @@
       <w:pPr>
         <w:pStyle w:val="Titre2"/>
       </w:pPr>
-      <w:bookmarkStart w:id="2" w:name="_Toc511653180"/>
+      <w:bookmarkStart w:id="2" w:name="_Toc511981744"/>
       <w:r>
         <w:t>Fichier en entrée : format</w:t>
       </w:r>
@@ -2568,7 +2596,7 @@
       <w:pPr>
         <w:pStyle w:val="Titre3"/>
       </w:pPr>
-      <w:bookmarkStart w:id="3" w:name="_Toc511653181"/>
+      <w:bookmarkStart w:id="3" w:name="_Toc511981745"/>
       <w:r>
         <w:t>Monographies imprimées</w:t>
       </w:r>
@@ -2641,7 +2669,7 @@
       <w:pPr>
         <w:pStyle w:val="Titre3"/>
       </w:pPr>
-      <w:bookmarkStart w:id="4" w:name="_Toc511653182"/>
+      <w:bookmarkStart w:id="4" w:name="_Toc511981746"/>
       <w:r>
         <w:t>CD, DVD (son, vidéo)</w:t>
       </w:r>
@@ -2699,7 +2727,7 @@
       <w:pPr>
         <w:pStyle w:val="Titre3"/>
       </w:pPr>
-      <w:bookmarkStart w:id="5" w:name="_Toc511653183"/>
+      <w:bookmarkStart w:id="5" w:name="_Toc511981747"/>
       <w:r>
         <w:t>Périodiques</w:t>
       </w:r>
@@ -2752,7 +2780,7 @@
       <w:pPr>
         <w:pStyle w:val="Titre2"/>
       </w:pPr>
-      <w:bookmarkStart w:id="6" w:name="_Toc511653184"/>
+      <w:bookmarkStart w:id="6" w:name="_Toc511981748"/>
       <w:r>
         <w:t>Processus d’alignements</w:t>
       </w:r>
@@ -2764,7 +2792,7 @@
       <w:pPr>
         <w:pStyle w:val="Titre3"/>
       </w:pPr>
-      <w:bookmarkStart w:id="7" w:name="_Toc511653185"/>
+      <w:bookmarkStart w:id="7" w:name="_Toc511981749"/>
       <w:r>
         <w:t>Erreurs les plus fréquentes</w:t>
       </w:r>
@@ -2826,7 +2854,7 @@
           <w:lang w:eastAsia="fr-FR"/>
         </w:rPr>
         <w:drawing>
-          <wp:inline distT="0" distB="0" distL="0" distR="0" wp14:anchorId="3C38F577" wp14:editId="702DBB15">
+          <wp:inline distT="0" distB="0" distL="0" distR="0" wp14:anchorId="1BA6132B" wp14:editId="4D3A2233">
             <wp:extent cx="5115639" cy="1581371"/>
             <wp:effectExtent l="19050" t="19050" r="8890" b="19050"/>
             <wp:docPr id="8" name="Image 8"/>
@@ -2921,7 +2949,7 @@
       <w:pPr>
         <w:pStyle w:val="Titre3"/>
       </w:pPr>
-      <w:bookmarkStart w:id="8" w:name="_Toc511653186"/>
+      <w:bookmarkStart w:id="8" w:name="_Toc511981750"/>
       <w:r>
         <w:t>Alignement par ARK</w:t>
       </w:r>
@@ -2936,7 +2964,7 @@
       <w:pPr>
         <w:pStyle w:val="Titre3"/>
       </w:pPr>
-      <w:bookmarkStart w:id="9" w:name="_Toc511653187"/>
+      <w:bookmarkStart w:id="9" w:name="_Toc511981751"/>
       <w:r>
         <w:t>Alignement par FRBNF</w:t>
       </w:r>
@@ -2951,7 +2979,15 @@
         </w:numPr>
       </w:pPr>
       <w:r>
-        <w:t>Recherche sur le nombre complet avec préfixe sur le critère de recherche bib.otherid du SRU BnF.</w:t>
+        <w:t xml:space="preserve">Recherche sur le nombre complet avec préfixe sur le critère de recherche </w:t>
+      </w:r>
+      <w:proofErr w:type="spellStart"/>
+      <w:r>
+        <w:t>bib.otherid</w:t>
+      </w:r>
+      <w:proofErr w:type="spellEnd"/>
+      <w:r>
+        <w:t xml:space="preserve"> du SRU BnF.</w:t>
       </w:r>
     </w:p>
     <w:p>
@@ -3052,7 +3088,7 @@
       <w:pPr>
         <w:pStyle w:val="Titre3"/>
       </w:pPr>
-      <w:bookmarkStart w:id="10" w:name="_Toc511653188"/>
+      <w:bookmarkStart w:id="10" w:name="_Toc511981752"/>
       <w:r>
         <w:t>Alignement par ISBN</w:t>
       </w:r>
@@ -3070,8 +3106,13 @@
         <w:t>Recherche sur l’ISBN tel que présent dans le fichier</w:t>
       </w:r>
       <w:r>
-        <w:t xml:space="preserve"> dans le critère SRU bib.isbn</w:t>
-      </w:r>
+        <w:t xml:space="preserve"> dans le critère SRU </w:t>
+      </w:r>
+      <w:proofErr w:type="spellStart"/>
+      <w:r>
+        <w:t>bib.isbn</w:t>
+      </w:r>
+      <w:proofErr w:type="spellEnd"/>
       <w:r>
         <w:br/>
         <w:t>+ contrôle sur le titre et la date</w:t>
@@ -3113,8 +3154,21 @@
         <w:t xml:space="preserve">Si échec : </w:t>
       </w:r>
       <w:r>
-        <w:t>recherche sur l’ISBN nettoyé : uniquement le premier ISBN (s’il y a en entrée plusieurs ISBN séparés par des ponctuation), en supprimant les espaces, les tirets, etc.</w:t>
-      </w:r>
+        <w:t xml:space="preserve">recherche sur l’ISBN nettoyé : uniquement le premier ISBN (s’il y a </w:t>
+      </w:r>
+      <w:proofErr w:type="spellStart"/>
+      <w:r>
+        <w:t>en</w:t>
+      </w:r>
+      <w:proofErr w:type="spellEnd"/>
+      <w:r>
+        <w:t xml:space="preserve"> entrée plusieurs ISBN séparés par des ponctuation), en supprimant les espaces, les tirets, etc</w:t>
+      </w:r>
+      <w:proofErr w:type="gramStart"/>
+      <w:r>
+        <w:t>.</w:t>
+      </w:r>
+      <w:proofErr w:type="gramEnd"/>
       <w:r>
         <w:br/>
         <w:t>+ contrôle sur le titre et la date</w:t>
@@ -3164,7 +3218,15 @@
         <w:t>Si échec, on refait les mêmes recherches, mais dans toute la notice</w:t>
       </w:r>
       <w:r>
-        <w:t xml:space="preserve"> (critère de recherche SRU bib.anywhere)</w:t>
+        <w:t xml:space="preserve"> (critère de recherche SRU </w:t>
+      </w:r>
+      <w:proofErr w:type="spellStart"/>
+      <w:r>
+        <w:t>bib.anywhere</w:t>
+      </w:r>
+      <w:proofErr w:type="spellEnd"/>
+      <w:r>
+        <w:t>)</w:t>
       </w:r>
     </w:p>
     <w:p>
@@ -3219,7 +3281,7 @@
       <w:pPr>
         <w:pStyle w:val="Titre3"/>
       </w:pPr>
-      <w:bookmarkStart w:id="11" w:name="_Toc511653189"/>
+      <w:bookmarkStart w:id="11" w:name="_Toc511981753"/>
       <w:r>
         <w:t>Alignement par EAN</w:t>
       </w:r>
@@ -3239,7 +3301,23 @@
         </w:numPr>
       </w:pPr>
       <w:r>
-        <w:t>Recherche sur bib.ean + contrôle sur titre, volumaison et date</w:t>
+        <w:t xml:space="preserve">Recherche sur </w:t>
+      </w:r>
+      <w:proofErr w:type="spellStart"/>
+      <w:r>
+        <w:t>bib.ean</w:t>
+      </w:r>
+      <w:proofErr w:type="spellEnd"/>
+      <w:r>
+        <w:t xml:space="preserve"> + contrôle sur titre, </w:t>
+      </w:r>
+      <w:proofErr w:type="spellStart"/>
+      <w:r>
+        <w:t>volumaison</w:t>
+      </w:r>
+      <w:proofErr w:type="spellEnd"/>
+      <w:r>
+        <w:t xml:space="preserve"> et date</w:t>
       </w:r>
     </w:p>
     <w:p>
@@ -3270,7 +3348,7 @@
       <w:pPr>
         <w:pStyle w:val="Titre3"/>
       </w:pPr>
-      <w:bookmarkStart w:id="12" w:name="_Toc511653190"/>
+      <w:bookmarkStart w:id="12" w:name="_Toc511981754"/>
       <w:r>
         <w:lastRenderedPageBreak/>
         <w:t>Alignement par n° commercial (CD-DVD)</w:t>
@@ -3279,13 +3357,26 @@
     </w:p>
     <w:p>
       <w:r>
-        <w:t>Numéro commercial : 071$b (source) + 071$a (identifiant interne à la source)</w:t>
-      </w:r>
-    </w:p>
-    <w:p>
-      <w:r>
-        <w:t>Recherche du numéro commercial dans le critère bib.comref</w:t>
-      </w:r>
+        <w:t>Numéro commercial : 071$b (</w:t>
+      </w:r>
+      <w:proofErr w:type="gramStart"/>
+      <w:r>
+        <w:t>source</w:t>
+      </w:r>
+      <w:proofErr w:type="gramEnd"/>
+      <w:r>
+        <w:t>) + 071$a (identifiant interne à la source)</w:t>
+      </w:r>
+    </w:p>
+    <w:p>
+      <w:r>
+        <w:t xml:space="preserve">Recherche du numéro commercial dans le critère </w:t>
+      </w:r>
+      <w:proofErr w:type="spellStart"/>
+      <w:r>
+        <w:t>bib.comref</w:t>
+      </w:r>
+      <w:proofErr w:type="spellEnd"/>
       <w:r>
         <w:t> :</w:t>
       </w:r>
@@ -3327,7 +3418,23 @@
       </w:r>
       <w:r>
         <w:br/>
-        <w:t>Construction d’une requête : bib.anywhere all &lt;source&gt; and bib.comref all &lt;identifiant&gt;</w:t>
+        <w:t xml:space="preserve">Construction d’une requête : </w:t>
+      </w:r>
+      <w:proofErr w:type="spellStart"/>
+      <w:r>
+        <w:t>bib.anywhere</w:t>
+      </w:r>
+      <w:proofErr w:type="spellEnd"/>
+      <w:r>
+        <w:t xml:space="preserve"> all &lt;source&gt; and </w:t>
+      </w:r>
+      <w:proofErr w:type="spellStart"/>
+      <w:r>
+        <w:t>bib.comref</w:t>
+      </w:r>
+      <w:proofErr w:type="spellEnd"/>
+      <w:r>
+        <w:t xml:space="preserve"> all &lt;identifiant&gt;</w:t>
       </w:r>
     </w:p>
     <w:p>
@@ -3343,7 +3450,15 @@
       </w:r>
       <w:r>
         <w:br/>
-        <w:t>Requête bib.comref all &lt;identifiant&gt;</w:t>
+        <w:t xml:space="preserve">Requête </w:t>
+      </w:r>
+      <w:proofErr w:type="spellStart"/>
+      <w:r>
+        <w:t>bib.comref</w:t>
+      </w:r>
+      <w:proofErr w:type="spellEnd"/>
+      <w:r>
+        <w:t xml:space="preserve"> all &lt;identifiant&gt;</w:t>
       </w:r>
     </w:p>
     <w:p>
@@ -3372,14 +3487,22 @@
         </w:numPr>
       </w:pPr>
       <w:r>
-        <w:t>+ contrôle sur titre, volumaison et date</w:t>
+        <w:t xml:space="preserve">+ contrôle sur titre, </w:t>
+      </w:r>
+      <w:proofErr w:type="spellStart"/>
+      <w:r>
+        <w:t>volumaison</w:t>
+      </w:r>
+      <w:proofErr w:type="spellEnd"/>
+      <w:r>
+        <w:t xml:space="preserve"> et date</w:t>
       </w:r>
     </w:p>
     <w:p>
       <w:pPr>
         <w:pStyle w:val="Titre3"/>
       </w:pPr>
-      <w:bookmarkStart w:id="13" w:name="_Toc511653191"/>
+      <w:bookmarkStart w:id="13" w:name="_Toc511981755"/>
       <w:r>
         <w:t>Alignement par ISSN (périodiques)</w:t>
       </w:r>
@@ -3394,8 +3517,13 @@
         </w:numPr>
       </w:pPr>
       <w:r>
-        <w:t>Recherche de l’ISSN dans le critère de recherche SRU bib.issn</w:t>
-      </w:r>
+        <w:t xml:space="preserve">Recherche de l’ISSN dans le critère de recherche SRU </w:t>
+      </w:r>
+      <w:proofErr w:type="spellStart"/>
+      <w:r>
+        <w:t>bib.issn</w:t>
+      </w:r>
+      <w:proofErr w:type="spellEnd"/>
       <w:r>
         <w:br/>
         <w:t>+ contrôle sur le type de notice pour chaque notice trouvée</w:t>
@@ -3417,7 +3545,7 @@
       <w:pPr>
         <w:pStyle w:val="Titre3"/>
       </w:pPr>
-      <w:bookmarkStart w:id="14" w:name="_Toc511653192"/>
+      <w:bookmarkStart w:id="14" w:name="_Toc511981756"/>
       <w:r>
         <w:t>Alignement par mots (Titre-Auteur-Date</w:t>
       </w:r>
@@ -3460,8 +3588,13 @@
         <w:t xml:space="preserve">+ </w:t>
       </w:r>
       <w:r>
-        <w:t>Contrôle sur la volumaison</w:t>
-      </w:r>
+        <w:t xml:space="preserve">Contrôle sur la </w:t>
+      </w:r>
+      <w:proofErr w:type="spellStart"/>
+      <w:r>
+        <w:t>volumaison</w:t>
+      </w:r>
+      <w:proofErr w:type="spellEnd"/>
     </w:p>
     <w:p/>
     <w:p>
@@ -3503,7 +3636,7 @@
       <w:pPr>
         <w:pStyle w:val="Titre3"/>
       </w:pPr>
-      <w:bookmarkStart w:id="15" w:name="_Toc511653193"/>
+      <w:bookmarkStart w:id="15" w:name="_Toc511981757"/>
       <w:r>
         <w:t>Mécanisme</w:t>
       </w:r>
@@ -3548,7 +3681,15 @@
     </w:p>
     <w:p>
       <w:r>
-        <w:t>Recherche de l’ISBN dans la notice BnF (010$a, première occurrence uniquement) et nettoyage de sa racine.</w:t>
+        <w:t>Recherche de l’ISBN dans la notice BnF (010$</w:t>
+      </w:r>
+      <w:proofErr w:type="gramStart"/>
+      <w:r>
+        <w:t>a</w:t>
+      </w:r>
+      <w:proofErr w:type="gramEnd"/>
+      <w:r>
+        <w:t>, première occurrence uniquement) et nettoyage de sa racine.</w:t>
       </w:r>
     </w:p>
     <w:p>
@@ -3622,7 +3763,15 @@
         </w:numPr>
       </w:pPr>
       <w:r>
-        <w:t>200$a (titre)</w:t>
+        <w:t>200$</w:t>
+      </w:r>
+      <w:proofErr w:type="gramStart"/>
+      <w:r>
+        <w:t>a</w:t>
+      </w:r>
+      <w:proofErr w:type="gramEnd"/>
+      <w:r>
+        <w:t xml:space="preserve"> (titre)</w:t>
       </w:r>
     </w:p>
     <w:p>
@@ -3680,7 +3829,15 @@
         </w:numPr>
       </w:pPr>
       <w:r>
-        <w:t>4 premiers caractères de la zone 100$a -&gt; on prend aussi les années n-1 et n+1</w:t>
+        <w:t>4 premiers caractères de la zone 100$</w:t>
+      </w:r>
+      <w:proofErr w:type="gramStart"/>
+      <w:r>
+        <w:t>a</w:t>
+      </w:r>
+      <w:proofErr w:type="gramEnd"/>
+      <w:r>
+        <w:t xml:space="preserve"> -&gt; on prend aussi les années n-1 et n+1</w:t>
       </w:r>
     </w:p>
     <w:p>
@@ -3775,7 +3932,7 @@
       <w:pPr>
         <w:pStyle w:val="Titre2"/>
       </w:pPr>
-      <w:bookmarkStart w:id="16" w:name="_Toc511653194"/>
+      <w:bookmarkStart w:id="16" w:name="_Toc511981758"/>
       <w:r>
         <w:t>Fichier en entrée</w:t>
       </w:r>
@@ -3790,7 +3947,7 @@
       <w:pPr>
         <w:pStyle w:val="Titre2"/>
       </w:pPr>
-      <w:bookmarkStart w:id="17" w:name="_Toc511653195"/>
+      <w:bookmarkStart w:id="17" w:name="_Toc511981759"/>
       <w:r>
         <w:t>Fichiers en sortie</w:t>
       </w:r>
@@ -3833,7 +3990,7 @@
       <w:pPr>
         <w:pStyle w:val="Titre3"/>
       </w:pPr>
-      <w:bookmarkStart w:id="18" w:name="_Toc511653196"/>
+      <w:bookmarkStart w:id="18" w:name="_Toc511981760"/>
       <w:r>
         <w:t>Les fichiers de résultats</w:t>
       </w:r>
@@ -3922,14 +4079,16 @@
         <w:pStyle w:val="Titre1"/>
       </w:pPr>
       <w:bookmarkStart w:id="19" w:name="_Ref510166959"/>
-      <w:bookmarkStart w:id="20" w:name="_Toc511653197"/>
+      <w:bookmarkStart w:id="20" w:name="_Toc511981761"/>
       <w:r>
         <w:lastRenderedPageBreak/>
         <w:t xml:space="preserve">Module central (blanc) de </w:t>
       </w:r>
-      <w:r>
-        <w:t>BiblioStratus</w:t>
-      </w:r>
+      <w:proofErr w:type="spellStart"/>
+      <w:r>
+        <w:t>Bibliostratus</w:t>
+      </w:r>
+      <w:proofErr w:type="spellEnd"/>
       <w:r>
         <w:t xml:space="preserve"> : alignements – notices d’autorité</w:t>
       </w:r>
@@ -3981,7 +4140,7 @@
       <w:pPr>
         <w:pStyle w:val="Titre2"/>
       </w:pPr>
-      <w:bookmarkStart w:id="21" w:name="_Toc511653198"/>
+      <w:bookmarkStart w:id="21" w:name="_Toc511981762"/>
       <w:r>
         <w:t>Processus d’alignement</w:t>
       </w:r>
@@ -3989,7 +4148,15 @@
     </w:p>
     <w:p>
       <w:r>
-        <w:t>Comme pour les notices bibliographiques : alignement d’abord sur les n° internes BnF (ARK ou FBRNF).</w:t>
+        <w:t xml:space="preserve">Comme pour les notices bibliographiques : alignement d’abord sur </w:t>
+      </w:r>
+      <w:proofErr w:type="gramStart"/>
+      <w:r>
+        <w:t>les</w:t>
+      </w:r>
+      <w:proofErr w:type="gramEnd"/>
+      <w:r>
+        <w:t xml:space="preserve"> n° internes BnF (ARK ou FBRNF).</w:t>
       </w:r>
     </w:p>
     <w:p>
@@ -4037,7 +4204,7 @@
       <w:pPr>
         <w:pStyle w:val="Titre2"/>
       </w:pPr>
-      <w:bookmarkStart w:id="22" w:name="_Toc511653199"/>
+      <w:bookmarkStart w:id="22" w:name="_Toc511981763"/>
       <w:r>
         <w:t>Fichiers en sortie</w:t>
       </w:r>
@@ -4052,16 +4219,18 @@
       <w:pPr>
         <w:pStyle w:val="Titre1"/>
       </w:pPr>
-      <w:bookmarkStart w:id="23" w:name="_Toc511653200"/>
+      <w:bookmarkStart w:id="23" w:name="_Toc511981764"/>
       <w:r>
         <w:t xml:space="preserve">Modules </w:t>
       </w:r>
       <w:r>
         <w:t xml:space="preserve">périphériques de </w:t>
       </w:r>
-      <w:r>
-        <w:t>BiblioStratus</w:t>
-      </w:r>
+      <w:proofErr w:type="spellStart"/>
+      <w:r>
+        <w:t>Bibliostratus</w:t>
+      </w:r>
+      <w:proofErr w:type="spellEnd"/>
       <w:r>
         <w:t xml:space="preserve"> : fonctionnalités </w:t>
       </w:r>
@@ -4083,7 +4252,7 @@
       </w:pPr>
       <w:bookmarkStart w:id="24" w:name="_Toc510167031"/>
       <w:bookmarkStart w:id="25" w:name="_Toc510614211"/>
-      <w:bookmarkStart w:id="26" w:name="_Toc511653201"/>
+      <w:bookmarkStart w:id="26" w:name="_Toc511981765"/>
       <w:bookmarkEnd w:id="24"/>
       <w:bookmarkEnd w:id="25"/>
       <w:r>
@@ -4101,7 +4270,7 @@
       <w:pPr>
         <w:pStyle w:val="Titre3"/>
       </w:pPr>
-      <w:bookmarkStart w:id="27" w:name="_Toc511653202"/>
+      <w:bookmarkStart w:id="27" w:name="_Toc511981766"/>
       <w:r>
         <w:t xml:space="preserve">Extraction de notices bibliographiques - </w:t>
       </w:r>
@@ -4118,7 +4287,15 @@
     <w:p/>
     <w:p>
       <w:r>
-        <w:t>Mais pour faciliter cet alignement, le logiciel propose un module qui, à partir d’un fichier exporté d’un catalogue au format Unimarc (iso2709 ou XML), propose des tableaux à utiliser dans le module d’alignements</w:t>
+        <w:t xml:space="preserve">Mais pour faciliter cet alignement, le logiciel propose un module qui, à partir d’un fichier exporté d’un catalogue au format </w:t>
+      </w:r>
+      <w:proofErr w:type="spellStart"/>
+      <w:r>
+        <w:t>Unimarc</w:t>
+      </w:r>
+      <w:proofErr w:type="spellEnd"/>
+      <w:r>
+        <w:t xml:space="preserve"> (iso2709 ou XML), propose des tableaux à utiliser dans le module d’alignements</w:t>
       </w:r>
     </w:p>
     <w:p>
@@ -4232,7 +4409,15 @@
         </w:numPr>
       </w:pPr>
       <w:r>
-        <w:t>Numéro commercial éditeur (documents sonores et vidéos)</w:t>
+        <w:t xml:space="preserve">Numéro commercial éditeur (documents sonores et </w:t>
+      </w:r>
+      <w:proofErr w:type="gramStart"/>
+      <w:r>
+        <w:t>vidéos</w:t>
+      </w:r>
+      <w:proofErr w:type="gramEnd"/>
+      <w:r>
+        <w:t>)</w:t>
       </w:r>
     </w:p>
     <w:p>
@@ -4310,7 +4495,7 @@
       <w:pPr>
         <w:pStyle w:val="Titre3"/>
       </w:pPr>
-      <w:bookmarkStart w:id="28" w:name="_Toc511653203"/>
+      <w:bookmarkStart w:id="28" w:name="_Toc511981767"/>
       <w:r>
         <w:t xml:space="preserve">Extraction de notices bibliographiques - </w:t>
       </w:r>
@@ -4357,7 +4542,15 @@
         <w:t>035$a</w:t>
       </w:r>
       <w:r>
-        <w:t xml:space="preserve"> (uniquement s’il contient les lettres "frbn")</w:t>
+        <w:t xml:space="preserve"> (uniquement s’il contient les lettres "</w:t>
+      </w:r>
+      <w:proofErr w:type="spellStart"/>
+      <w:r>
+        <w:t>frbn</w:t>
+      </w:r>
+      <w:proofErr w:type="spellEnd"/>
+      <w:r>
+        <w:t>")</w:t>
       </w:r>
     </w:p>
     <w:p>
@@ -4379,7 +4572,15 @@
         <w:t xml:space="preserve"> (uniquement si contient </w:t>
       </w:r>
       <w:r>
-        <w:t>"ark:/12148/"</w:t>
+        <w:t>"</w:t>
+      </w:r>
+      <w:proofErr w:type="spellStart"/>
+      <w:r>
+        <w:t>ark</w:t>
+      </w:r>
+      <w:proofErr w:type="spellEnd"/>
+      <w:r>
+        <w:t>:/12148/"</w:t>
       </w:r>
       <w:r>
         <w:t>)</w:t>
@@ -4392,11 +4593,19 @@
           <w:lang w:val="en-US"/>
         </w:rPr>
       </w:pPr>
+      <w:proofErr w:type="spellStart"/>
       <w:r>
         <w:rPr>
           <w:lang w:val="en-US"/>
         </w:rPr>
-        <w:t>Numéro ISBN</w:t>
+        <w:t>Numéro</w:t>
+      </w:r>
+      <w:proofErr w:type="spellEnd"/>
+      <w:r>
+        <w:rPr>
+          <w:lang w:val="en-US"/>
+        </w:rPr>
+        <w:t xml:space="preserve"> ISBN</w:t>
       </w:r>
     </w:p>
     <w:p>
@@ -4420,11 +4629,19 @@
           <w:lang w:val="en-US"/>
         </w:rPr>
       </w:pPr>
+      <w:proofErr w:type="spellStart"/>
       <w:r>
         <w:rPr>
           <w:lang w:val="en-US"/>
         </w:rPr>
-        <w:t>Numéro EAN</w:t>
+        <w:t>Numéro</w:t>
+      </w:r>
+      <w:proofErr w:type="spellEnd"/>
+      <w:r>
+        <w:rPr>
+          <w:lang w:val="en-US"/>
+        </w:rPr>
+        <w:t xml:space="preserve"> EAN</w:t>
       </w:r>
     </w:p>
     <w:p>
@@ -4492,8 +4709,16 @@
         <w:rPr>
           <w:rStyle w:val="Code"/>
         </w:rPr>
-        <w:t>200$a</w:t>
-      </w:r>
+        <w:t>200$</w:t>
+      </w:r>
+      <w:proofErr w:type="gramStart"/>
+      <w:r>
+        <w:rPr>
+          <w:rStyle w:val="Code"/>
+        </w:rPr>
+        <w:t>a</w:t>
+      </w:r>
+      <w:proofErr w:type="gramEnd"/>
       <w:r>
         <w:t xml:space="preserve"> + </w:t>
       </w:r>
@@ -4717,8 +4942,13 @@
     </w:p>
     <w:p>
       <w:r>
-        <w:t>Les accents et signes de ponctuation sont nettoyés ; les mots sont passés en minuscules, leurs diacritiques (accents, cédilles, etc.) supprimés, et ils sont ensuite dédoublonnés</w:t>
-      </w:r>
+        <w:t xml:space="preserve">Les accents et signes de ponctuation sont nettoyés ; les mots sont passés en minuscules, leurs diacritiques (accents, cédilles, etc.) supprimés, et ils sont ensuite </w:t>
+      </w:r>
+      <w:proofErr w:type="spellStart"/>
+      <w:r>
+        <w:t>dédoublonnés</w:t>
+      </w:r>
+      <w:proofErr w:type="spellEnd"/>
     </w:p>
     <w:p>
       <w:pPr>
@@ -4849,7 +5079,7 @@
       <w:pPr>
         <w:pStyle w:val="Titre3"/>
       </w:pPr>
-      <w:bookmarkStart w:id="29" w:name="_Toc511653204"/>
+      <w:bookmarkStart w:id="29" w:name="_Toc511981768"/>
       <w:r>
         <w:lastRenderedPageBreak/>
         <w:t xml:space="preserve">Extraction de notices bibliographiques - </w:t>
@@ -5078,7 +5308,7 @@
       <w:pPr>
         <w:pStyle w:val="Titre3"/>
       </w:pPr>
-      <w:bookmarkStart w:id="30" w:name="_Toc511653205"/>
+      <w:bookmarkStart w:id="30" w:name="_Toc511981769"/>
       <w:r>
         <w:t>Extraction de notices d’autorité – Principes</w:t>
       </w:r>
@@ -5086,7 +5316,23 @@
     </w:p>
     <w:p>
       <w:r>
-        <w:t>Les principes sont les mêmes que pour les notices bibliographiques : on met en entrée un fichier Unimarc de notices d’autorité, et le programme répartit ces notices par types (personnes physiques, organisations, mots-matières, oeuvres)</w:t>
+        <w:t xml:space="preserve">Les principes sont les mêmes que pour les notices bibliographiques : on met en entrée un fichier </w:t>
+      </w:r>
+      <w:proofErr w:type="spellStart"/>
+      <w:r>
+        <w:t>Unimarc</w:t>
+      </w:r>
+      <w:proofErr w:type="spellEnd"/>
+      <w:r>
+        <w:t xml:space="preserve"> de notices d’autorité, et le programme répartit ces notices par types (personnes physiques, organisations, mots-matières, </w:t>
+      </w:r>
+      <w:proofErr w:type="spellStart"/>
+      <w:r>
+        <w:t>oeuvres</w:t>
+      </w:r>
+      <w:proofErr w:type="spellEnd"/>
+      <w:r>
+        <w:t>)</w:t>
       </w:r>
     </w:p>
     <w:p/>
@@ -5094,7 +5340,7 @@
       <w:pPr>
         <w:pStyle w:val="Titre2"/>
       </w:pPr>
-      <w:bookmarkStart w:id="31" w:name="_Toc511653206"/>
+      <w:bookmarkStart w:id="31" w:name="_Toc511981770"/>
       <w:r>
         <w:t xml:space="preserve">Module </w:t>
       </w:r>
@@ -5114,7 +5360,15 @@
     </w:p>
     <w:p>
       <w:r>
-        <w:t>A partir d’un fichier donnant une liste d’ARK (un ARK par ligne), ce module permet d’extraire des notices Bnf en interrogeant le SRU de la BnF.</w:t>
+        <w:t xml:space="preserve">A partir d’un fichier donnant une liste d’ARK (un ARK par ligne), ce module permet d’extraire des notices </w:t>
+      </w:r>
+      <w:proofErr w:type="spellStart"/>
+      <w:r>
+        <w:t>Bnf</w:t>
+      </w:r>
+      <w:proofErr w:type="spellEnd"/>
+      <w:r>
+        <w:t xml:space="preserve"> en interrogeant le SRU de la BnF.</w:t>
       </w:r>
     </w:p>
     <w:p>
@@ -5126,7 +5380,7 @@
       <w:pPr>
         <w:pStyle w:val="Titre3"/>
       </w:pPr>
-      <w:bookmarkStart w:id="32" w:name="_Toc511653207"/>
+      <w:bookmarkStart w:id="32" w:name="_Toc511981771"/>
       <w:r>
         <w:lastRenderedPageBreak/>
         <w:t>Option « Données d’autorité liées »</w:t>
@@ -5157,7 +5411,7 @@
       <w:pPr>
         <w:pStyle w:val="Titre3"/>
       </w:pPr>
-      <w:bookmarkStart w:id="33" w:name="_Toc511653208"/>
+      <w:bookmarkStart w:id="33" w:name="_Toc511981772"/>
       <w:r>
         <w:t>Option iso2709 / XML</w:t>
       </w:r>
@@ -5172,9 +5426,17 @@
       <w:pPr>
         <w:pStyle w:val="Titre3"/>
       </w:pPr>
-      <w:bookmarkStart w:id="34" w:name="_Toc511653209"/>
-      <w:r>
-        <w:t>Option Unimarc / Intermarc</w:t>
+      <w:bookmarkStart w:id="34" w:name="_Toc511981773"/>
+      <w:r>
+        <w:t xml:space="preserve">Option </w:t>
+      </w:r>
+      <w:proofErr w:type="spellStart"/>
+      <w:r>
+        <w:t>Unimarc</w:t>
+      </w:r>
+      <w:proofErr w:type="spellEnd"/>
+      <w:r>
+        <w:t xml:space="preserve"> / Intermarc</w:t>
       </w:r>
       <w:bookmarkEnd w:id="34"/>
     </w:p>
@@ -5229,9 +5491,11 @@
     <w:r>
       <w:t xml:space="preserve">Transition bibliographique / Groupe Systèmes &amp; Données. Logiciel </w:t>
     </w:r>
+    <w:proofErr w:type="spellStart"/>
     <w:r>
-      <w:t>BiblioStratus</w:t>
+      <w:t>Bibliostratus</w:t>
     </w:r>
+    <w:proofErr w:type="spellEnd"/>
     <w:r>
       <w:t>. Spécifications</w:t>
     </w:r>
@@ -9290,7 +9554,7 @@
   <a:extraClrSchemeLst/>
   <a:extLst>
     <a:ext uri="{05A4C25C-085E-4340-85A3-A5531E510DB2}">
-      <thm15:themeFamily xmlns="" xmlns:thm15="http://schemas.microsoft.com/office/thememl/2012/main" name="Office Theme" id="{62F939B6-93AF-4DB8-9C6B-D6C7DFDC589F}" vid="{4A3C46E8-61CC-4603-A589-7422A47A8E4A}"/>
+      <thm15:themeFamily xmlns:thm15="http://schemas.microsoft.com/office/thememl/2012/main" xmlns="" name="Office Theme" id="{62F939B6-93AF-4DB8-9C6B-D6C7DFDC589F}" vid="{4A3C46E8-61CC-4603-A589-7422A47A8E4A}"/>
     </a:ext>
   </a:extLst>
 </a:theme>
@@ -9301,7 +9565,7 @@
 </file>
 
 <file path=customXml/itemProps1.xml><?xml version="1.0" encoding="utf-8"?>
-<ds:datastoreItem xmlns:ds="http://schemas.openxmlformats.org/officeDocument/2006/customXml" ds:itemID="{D5902CA7-8568-4D0E-8330-6A4D58C50E3E}">
+<ds:datastoreItem xmlns:ds="http://schemas.openxmlformats.org/officeDocument/2006/customXml" ds:itemID="{0FF3A267-F76D-4A13-85A0-03A124758E37}">
   <ds:schemaRefs>
     <ds:schemaRef ds:uri="http://schemas.openxmlformats.org/officeDocument/2006/bibliography"/>
   </ds:schemaRefs>

</xml_diff>

<commit_message>
Alignements AUT : date de fin
Si pas de date de début : recherche sur combinaison Nom Prénom + date de fin (et on contrôle dans un second temps que la date de fin est présente dans la zone Date de fin et pas ailleurs)
</commit_message>
<xml_diff>
--- a/doc/BiblioStratus - documentation technique.docx
+++ b/doc/BiblioStratus - documentation technique.docx
@@ -1,6 +1,6 @@
 
 <file path=word/document.xml><?xml version="1.0" encoding="utf-8"?>
-<w:document xmlns:wpc="http://schemas.microsoft.com/office/word/2010/wordprocessingCanvas" xmlns:mc="http://schemas.openxmlformats.org/markup-compatibility/2006" xmlns:o="urn:schemas-microsoft-com:office:office" xmlns:r="http://schemas.openxmlformats.org/officeDocument/2006/relationships" xmlns:m="http://schemas.openxmlformats.org/officeDocument/2006/math" xmlns:v="urn:schemas-microsoft-com:vml" xmlns:wp14="http://schemas.microsoft.com/office/word/2010/wordprocessingDrawing" xmlns:wp="http://schemas.openxmlformats.org/drawingml/2006/wordprocessingDrawing" xmlns:w10="urn:schemas-microsoft-com:office:word" xmlns:w="http://schemas.openxmlformats.org/wordprocessingml/2006/main" xmlns:w14="http://schemas.microsoft.com/office/word/2010/wordml" xmlns:wpg="http://schemas.microsoft.com/office/word/2010/wordprocessingGroup" xmlns:wpi="http://schemas.microsoft.com/office/word/2010/wordprocessingInk" xmlns:wne="http://schemas.microsoft.com/office/word/2006/wordml" xmlns:wps="http://schemas.microsoft.com/office/word/2010/wordprocessingShape" mc:Ignorable="w14 wp14">
+<w:document xmlns:wpc="http://schemas.microsoft.com/office/word/2010/wordprocessingCanvas" xmlns:cx="http://schemas.microsoft.com/office/drawing/2014/chartex" xmlns:cx1="http://schemas.microsoft.com/office/drawing/2015/9/8/chartex" xmlns:cx2="http://schemas.microsoft.com/office/drawing/2015/10/21/chartex" xmlns:cx3="http://schemas.microsoft.com/office/drawing/2016/5/9/chartex" xmlns:cx4="http://schemas.microsoft.com/office/drawing/2016/5/10/chartex" xmlns:cx5="http://schemas.microsoft.com/office/drawing/2016/5/11/chartex" xmlns:cx6="http://schemas.microsoft.com/office/drawing/2016/5/12/chartex" xmlns:cx7="http://schemas.microsoft.com/office/drawing/2016/5/13/chartex" xmlns:cx8="http://schemas.microsoft.com/office/drawing/2016/5/14/chartex" xmlns:mc="http://schemas.openxmlformats.org/markup-compatibility/2006" xmlns:aink="http://schemas.microsoft.com/office/drawing/2016/ink" xmlns:am3d="http://schemas.microsoft.com/office/drawing/2017/model3d" xmlns:o="urn:schemas-microsoft-com:office:office" xmlns:r="http://schemas.openxmlformats.org/officeDocument/2006/relationships" xmlns:m="http://schemas.openxmlformats.org/officeDocument/2006/math" xmlns:v="urn:schemas-microsoft-com:vml" xmlns:wp14="http://schemas.microsoft.com/office/word/2010/wordprocessingDrawing" xmlns:wp="http://schemas.openxmlformats.org/drawingml/2006/wordprocessingDrawing" xmlns:w10="urn:schemas-microsoft-com:office:word" xmlns:w="http://schemas.openxmlformats.org/wordprocessingml/2006/main" xmlns:w14="http://schemas.microsoft.com/office/word/2010/wordml" xmlns:w15="http://schemas.microsoft.com/office/word/2012/wordml" xmlns:w16cid="http://schemas.microsoft.com/office/word/2016/wordml/cid" xmlns:w16se="http://schemas.microsoft.com/office/word/2015/wordml/symex" xmlns:wpg="http://schemas.microsoft.com/office/word/2010/wordprocessingGroup" xmlns:wpi="http://schemas.microsoft.com/office/word/2010/wordprocessingInk" xmlns:wne="http://schemas.microsoft.com/office/word/2006/wordml" xmlns:wps="http://schemas.microsoft.com/office/word/2010/wordprocessingShape" mc:Ignorable="w14 w15 w16se w16cid wp14">
   <w:body>
     <w:p>
       <w:pPr>
@@ -37,7 +37,7 @@
                     </pic:cNvPicPr>
                   </pic:nvPicPr>
                   <pic:blipFill rotWithShape="1">
-                    <a:blip r:embed="rId9">
+                    <a:blip r:embed="rId8">
                       <a:extLst>
                         <a:ext uri="{28A0092B-C50C-407E-A947-70E740481C1C}">
                           <a14:useLocalDpi xmlns:a14="http://schemas.microsoft.com/office/drawing/2010/main" val="0"/>
@@ -2135,21 +2135,7 @@
                 <w:rStyle w:val="Lienhypertexte"/>
                 <w:noProof/>
               </w:rPr>
-              <w:t xml:space="preserve">Extraction de notices d’autorité - </w:t>
-            </w:r>
-            <w:r>
-              <w:rPr>
-                <w:rStyle w:val="Lienhypertexte"/>
-                <w:noProof/>
-              </w:rPr>
-              <w:t>Z</w:t>
-            </w:r>
-            <w:r>
-              <w:rPr>
-                <w:rStyle w:val="Lienhypertexte"/>
-                <w:noProof/>
-              </w:rPr>
-              <w:t>ones utilisées pour générer chaque élément d’information</w:t>
+              <w:t>Extraction de notices d’autorité - Zones utilisées pour générer chaque élément d’information</w:t>
             </w:r>
             <w:r>
               <w:rPr>
@@ -2510,7 +2496,7 @@
                     <pic:cNvPicPr/>
                   </pic:nvPicPr>
                   <pic:blipFill rotWithShape="1">
-                    <a:blip r:embed="rId10"/>
+                    <a:blip r:embed="rId9"/>
                     <a:srcRect b="9402"/>
                     <a:stretch/>
                   </pic:blipFill>
@@ -2704,6 +2690,7 @@
     </w:p>
     <w:p>
       <w:r>
+        <w:lastRenderedPageBreak/>
         <w:t>T</w:t>
       </w:r>
       <w:r>
@@ -2712,7 +2699,6 @@
     </w:p>
     <w:p>
       <w:r>
-        <w:lastRenderedPageBreak/>
         <w:t>A</w:t>
       </w:r>
       <w:r>
@@ -2941,7 +2927,7 @@
                     <pic:cNvPicPr/>
                   </pic:nvPicPr>
                   <pic:blipFill>
-                    <a:blip r:embed="rId11"/>
+                    <a:blip r:embed="rId10"/>
                     <a:stretch>
                       <a:fillRect/>
                     </a:stretch>
@@ -3234,13 +3220,8 @@
       </w:r>
       <w:proofErr w:type="spellEnd"/>
       <w:r>
-        <w:t xml:space="preserve"> entrée plusieurs ISBN séparés par des ponctuation), en supprimant les espaces, les tirets, etc</w:t>
-      </w:r>
-      <w:proofErr w:type="gramStart"/>
-      <w:r>
-        <w:t>.</w:t>
-      </w:r>
-      <w:proofErr w:type="gramEnd"/>
+        <w:t xml:space="preserve"> entrée plusieurs ISBN séparés par des ponctuation), en supprimant les espaces, les tirets, etc.</w:t>
+      </w:r>
       <w:r>
         <w:br/>
         <w:t>+ contrôle sur le titre et la date</w:t>
@@ -3429,15 +3410,7 @@
     </w:p>
     <w:p>
       <w:r>
-        <w:t>Numéro commercial : 071$b (</w:t>
-      </w:r>
-      <w:proofErr w:type="gramStart"/>
-      <w:r>
-        <w:t>source</w:t>
-      </w:r>
-      <w:proofErr w:type="gramEnd"/>
-      <w:r>
-        <w:t>) + 071$a (identifiant interne à la source)</w:t>
+        <w:t>Numéro commercial : 071$b (source) + 071$a (identifiant interne à la source)</w:t>
       </w:r>
     </w:p>
     <w:p>
@@ -3753,15 +3726,7 @@
     </w:p>
     <w:p>
       <w:r>
-        <w:t>Recherche de l’ISBN dans la notice BnF (010$</w:t>
-      </w:r>
-      <w:proofErr w:type="gramStart"/>
-      <w:r>
-        <w:t>a</w:t>
-      </w:r>
-      <w:proofErr w:type="gramEnd"/>
-      <w:r>
-        <w:t>, première occurrence uniquement) et nettoyage de sa racine.</w:t>
+        <w:t>Recherche de l’ISBN dans la notice BnF (010$a, première occurrence uniquement) et nettoyage de sa racine.</w:t>
       </w:r>
     </w:p>
     <w:p>
@@ -3835,15 +3800,7 @@
         </w:numPr>
       </w:pPr>
       <w:r>
-        <w:t>200$</w:t>
-      </w:r>
-      <w:proofErr w:type="gramStart"/>
-      <w:r>
-        <w:t>a</w:t>
-      </w:r>
-      <w:proofErr w:type="gramEnd"/>
-      <w:r>
-        <w:t xml:space="preserve"> (titre)</w:t>
+        <w:t>200$a (titre)</w:t>
       </w:r>
     </w:p>
     <w:p>
@@ -3898,15 +3855,7 @@
         </w:numPr>
       </w:pPr>
       <w:r>
-        <w:t>4 premiers caractères de la zone 100$</w:t>
-      </w:r>
-      <w:proofErr w:type="gramStart"/>
-      <w:r>
-        <w:t>a</w:t>
-      </w:r>
-      <w:proofErr w:type="gramEnd"/>
-      <w:r>
-        <w:t xml:space="preserve"> -&gt; on prend aussi les années n-1 et n+1</w:t>
+        <w:t>4 premiers caractères de la zone 100$a -&gt; on prend aussi les années n-1 et n+1</w:t>
       </w:r>
     </w:p>
     <w:p>
@@ -4147,8 +4096,8 @@
       <w:pPr>
         <w:pStyle w:val="Titre1"/>
       </w:pPr>
-      <w:bookmarkStart w:id="18" w:name="_Ref510166959"/>
-      <w:bookmarkStart w:id="19" w:name="_Toc511993881"/>
+      <w:bookmarkStart w:id="18" w:name="_Toc511993881"/>
+      <w:bookmarkStart w:id="19" w:name="_Ref510166959"/>
       <w:r>
         <w:lastRenderedPageBreak/>
         <w:t xml:space="preserve">Module central (blanc) de </w:t>
@@ -4161,7 +4110,7 @@
       <w:r>
         <w:t xml:space="preserve"> : alignements – notices d’autorité</w:t>
       </w:r>
-      <w:bookmarkEnd w:id="19"/>
+      <w:bookmarkEnd w:id="18"/>
     </w:p>
     <w:p>
       <w:r>
@@ -4217,44 +4166,97 @@
     </w:p>
     <w:p>
       <w:r>
-        <w:t xml:space="preserve">Comme pour les notices bibliographiques : alignement d’abord sur </w:t>
-      </w:r>
+        <w:t>Comme pour les notices bibliographiques : alignement d’abord sur les n° internes BnF (ARK ou FBRNF).</w:t>
+      </w:r>
+    </w:p>
+    <w:p>
+      <w:r>
+        <w:t>A défaut</w:t>
+      </w:r>
+      <w:r>
+        <w:t xml:space="preserve"> (si absents ou aucun résultat trouvé)</w:t>
+      </w:r>
+      <w:r>
+        <w:t>, utilisation de la colonne ISNI</w:t>
+      </w:r>
+    </w:p>
+    <w:p>
+      <w:r>
+        <w:t>A défaut</w:t>
+      </w:r>
+      <w:r>
+        <w:t xml:space="preserve"> (si ISNI absent ou aucun résultat trouvé)</w:t>
+      </w:r>
+      <w:r>
+        <w:t xml:space="preserve">, utilisation du point d’accès (combinaison Nom – Prénom – Date de </w:t>
+      </w:r>
+      <w:r>
+        <w:t>début</w:t>
+      </w:r>
+      <w:r>
+        <w:t>)</w:t>
+      </w:r>
+    </w:p>
+    <w:p>
+      <w:pPr>
+        <w:pStyle w:val="Paragraphedeliste"/>
+        <w:numPr>
+          <w:ilvl w:val="0"/>
+          <w:numId w:val="23"/>
+        </w:numPr>
+      </w:pPr>
+      <w:r>
+        <w:t xml:space="preserve">S’il n’y a pas de date de début mais une date de fin, l’alignement se fait sur : </w:t>
+      </w:r>
+    </w:p>
+    <w:p>
+      <w:pPr>
+        <w:pStyle w:val="Paragraphedeliste"/>
+        <w:numPr>
+          <w:ilvl w:val="1"/>
+          <w:numId w:val="23"/>
+        </w:numPr>
+      </w:pPr>
       <w:proofErr w:type="gramStart"/>
       <w:r>
-        <w:t>les</w:t>
+        <w:t>point</w:t>
       </w:r>
       <w:proofErr w:type="gramEnd"/>
       <w:r>
-        <w:t xml:space="preserve"> n° internes BnF (ARK ou FBRNF).</w:t>
-      </w:r>
-    </w:p>
-    <w:p>
-      <w:r>
-        <w:t>A défaut</w:t>
-      </w:r>
-      <w:r>
-        <w:t xml:space="preserve"> (si absents ou aucun résultat trouvé)</w:t>
-      </w:r>
-      <w:r>
-        <w:t>, utilisation de la colonne ISNI</w:t>
-      </w:r>
-    </w:p>
-    <w:p>
-      <w:r>
-        <w:t>A défaut</w:t>
-      </w:r>
-      <w:r>
-        <w:t xml:space="preserve"> (si ISNI absent ou aucun résultat trouvé)</w:t>
-      </w:r>
-      <w:r>
-        <w:t>, utilisation du point d’accès (combinaison Nom – Prénom – Date de naissance)</w:t>
-      </w:r>
+        <w:t xml:space="preserve"> d’accès contient l’expression Nom prénom </w:t>
+      </w:r>
+    </w:p>
+    <w:p>
+      <w:pPr>
+        <w:pStyle w:val="Paragraphedeliste"/>
+        <w:numPr>
+          <w:ilvl w:val="1"/>
+          <w:numId w:val="23"/>
+        </w:numPr>
+      </w:pPr>
+      <w:r>
+        <w:t>+ point d’accès contient date de fin</w:t>
+      </w:r>
+    </w:p>
+    <w:p>
+      <w:pPr>
+        <w:pStyle w:val="Paragraphedeliste"/>
+        <w:numPr>
+          <w:ilvl w:val="1"/>
+          <w:numId w:val="23"/>
+        </w:numPr>
+      </w:pPr>
+      <w:r>
+        <w:t>+ contrôle : date de fin de la notice trouvée = date de fin fournie en entrée</w:t>
+      </w:r>
+      <w:bookmarkStart w:id="21" w:name="_GoBack"/>
+      <w:bookmarkEnd w:id="21"/>
     </w:p>
     <w:p>
       <w:r>
         <w:t xml:space="preserve">A défaut : recherche du point d’accès dans la base </w:t>
       </w:r>
-      <w:hyperlink r:id="rId12" w:history="1">
+      <w:hyperlink r:id="rId11" w:history="1">
         <w:r>
           <w:rPr>
             <w:rStyle w:val="Lienhypertexte"/>
@@ -4273,11 +4275,11 @@
       <w:pPr>
         <w:pStyle w:val="Titre2"/>
       </w:pPr>
-      <w:bookmarkStart w:id="21" w:name="_Toc511993883"/>
+      <w:bookmarkStart w:id="22" w:name="_Toc511993883"/>
       <w:r>
         <w:t>Fichiers en sortie</w:t>
       </w:r>
-      <w:bookmarkEnd w:id="21"/>
+      <w:bookmarkEnd w:id="22"/>
     </w:p>
     <w:p>
       <w:r>
@@ -4288,7 +4290,7 @@
       <w:pPr>
         <w:pStyle w:val="Titre1"/>
       </w:pPr>
-      <w:bookmarkStart w:id="22" w:name="_Toc511993884"/>
+      <w:bookmarkStart w:id="23" w:name="_Toc511993884"/>
       <w:r>
         <w:t xml:space="preserve">Modules </w:t>
       </w:r>
@@ -4312,18 +4314,18 @@
       <w:r>
         <w:t xml:space="preserve"> pour l’usager</w:t>
       </w:r>
-      <w:bookmarkEnd w:id="18"/>
-      <w:bookmarkEnd w:id="22"/>
+      <w:bookmarkEnd w:id="19"/>
+      <w:bookmarkEnd w:id="23"/>
     </w:p>
     <w:p>
       <w:pPr>
         <w:pStyle w:val="Titre2"/>
       </w:pPr>
-      <w:bookmarkStart w:id="23" w:name="_Toc510167031"/>
-      <w:bookmarkStart w:id="24" w:name="_Toc510614211"/>
-      <w:bookmarkStart w:id="25" w:name="_Toc511993885"/>
-      <w:bookmarkEnd w:id="23"/>
+      <w:bookmarkStart w:id="24" w:name="_Toc510167031"/>
+      <w:bookmarkStart w:id="25" w:name="_Toc510614211"/>
+      <w:bookmarkStart w:id="26" w:name="_Toc511993885"/>
       <w:bookmarkEnd w:id="24"/>
+      <w:bookmarkEnd w:id="25"/>
       <w:r>
         <w:t xml:space="preserve">Module </w:t>
       </w:r>
@@ -4333,20 +4335,20 @@
       <w:r>
         <w:t>de conversion de fichier de notices en fichiers tabulés</w:t>
       </w:r>
-      <w:bookmarkEnd w:id="25"/>
+      <w:bookmarkEnd w:id="26"/>
     </w:p>
     <w:p>
       <w:pPr>
         <w:pStyle w:val="Titre3"/>
       </w:pPr>
-      <w:bookmarkStart w:id="26" w:name="_Toc511993886"/>
+      <w:bookmarkStart w:id="27" w:name="_Toc511993886"/>
       <w:r>
         <w:t xml:space="preserve">Extraction de notices bibliographiques - </w:t>
       </w:r>
       <w:r>
         <w:t>Principes</w:t>
       </w:r>
-      <w:bookmarkEnd w:id="26"/>
+      <w:bookmarkEnd w:id="27"/>
     </w:p>
     <w:p>
       <w:r>
@@ -4405,6 +4407,7 @@
         </w:numPr>
       </w:pPr>
       <w:r>
+        <w:lastRenderedPageBreak/>
         <w:t>De différentes métadonnées définies ci-dessous :</w:t>
       </w:r>
     </w:p>
@@ -4453,7 +4456,6 @@
         </w:numPr>
       </w:pPr>
       <w:r>
-        <w:lastRenderedPageBreak/>
         <w:t>Numéro EAN</w:t>
       </w:r>
     </w:p>
@@ -4478,15 +4480,7 @@
         </w:numPr>
       </w:pPr>
       <w:r>
-        <w:t xml:space="preserve">Numéro commercial éditeur (documents sonores et </w:t>
-      </w:r>
-      <w:proofErr w:type="gramStart"/>
-      <w:r>
-        <w:t>vidéos</w:t>
-      </w:r>
-      <w:proofErr w:type="gramEnd"/>
-      <w:r>
-        <w:t>)</w:t>
+        <w:t>Numéro commercial éditeur (documents sonores et vidéos)</w:t>
       </w:r>
     </w:p>
     <w:p>
@@ -4564,7 +4558,7 @@
       <w:pPr>
         <w:pStyle w:val="Titre3"/>
       </w:pPr>
-      <w:bookmarkStart w:id="27" w:name="_Toc511993887"/>
+      <w:bookmarkStart w:id="28" w:name="_Toc511993887"/>
       <w:r>
         <w:t xml:space="preserve">Extraction de notices bibliographiques - </w:t>
       </w:r>
@@ -4577,13 +4571,13 @@
       <w:r>
         <w:t>chaque élément d’information</w:t>
       </w:r>
-      <w:bookmarkEnd w:id="27"/>
+      <w:bookmarkEnd w:id="28"/>
     </w:p>
     <w:p>
       <w:r>
         <w:t xml:space="preserve">La description du contenu de chaque zone peut être trouvée notamment sur le site de l’Abes : </w:t>
       </w:r>
-      <w:hyperlink r:id="rId13" w:history="1">
+      <w:hyperlink r:id="rId12" w:history="1">
         <w:r>
           <w:rPr>
             <w:rStyle w:val="Lienhypertexte"/>
@@ -4778,16 +4772,8 @@
         <w:rPr>
           <w:rStyle w:val="Code"/>
         </w:rPr>
-        <w:t>200$</w:t>
-      </w:r>
-      <w:proofErr w:type="gramStart"/>
-      <w:r>
-        <w:rPr>
-          <w:rStyle w:val="Code"/>
-        </w:rPr>
-        <w:t>a</w:t>
-      </w:r>
-      <w:proofErr w:type="gramEnd"/>
+        <w:t>200$a</w:t>
+      </w:r>
       <w:r>
         <w:t xml:space="preserve"> + </w:t>
       </w:r>
@@ -5011,13 +4997,8 @@
     </w:p>
     <w:p>
       <w:r>
-        <w:t xml:space="preserve">Les accents et signes de ponctuation sont nettoyés ; les mots sont passés en minuscules, leurs diacritiques (accents, cédilles, etc.) supprimés, et ils sont ensuite </w:t>
-      </w:r>
-      <w:proofErr w:type="spellStart"/>
-      <w:r>
-        <w:t>dédoublonnés</w:t>
-      </w:r>
-      <w:proofErr w:type="spellEnd"/>
+        <w:t>Les accents et signes de ponctuation sont nettoyés ; les mots sont passés en minuscules, leurs diacritiques (accents, cédilles, etc.) supprimés, et ils sont ensuite dédoublonnés</w:t>
+      </w:r>
     </w:p>
     <w:p>
       <w:pPr>
@@ -5124,6 +5105,7 @@
         <w:pStyle w:val="Titre4"/>
       </w:pPr>
       <w:r>
+        <w:lastRenderedPageBreak/>
         <w:t>Numéro de tome/volume</w:t>
       </w:r>
     </w:p>
@@ -5148,15 +5130,14 @@
       <w:pPr>
         <w:pStyle w:val="Titre3"/>
       </w:pPr>
-      <w:bookmarkStart w:id="28" w:name="_Toc511993888"/>
-      <w:r>
-        <w:lastRenderedPageBreak/>
+      <w:bookmarkStart w:id="29" w:name="_Toc511993888"/>
+      <w:r>
         <w:t xml:space="preserve">Extraction de notices bibliographiques - </w:t>
       </w:r>
       <w:r>
         <w:t>Zones exportées dans les fichiers en sortie</w:t>
       </w:r>
-      <w:bookmarkEnd w:id="28"/>
+      <w:bookmarkEnd w:id="29"/>
     </w:p>
     <w:p>
       <w:pPr>
@@ -5377,11 +5358,11 @@
       <w:pPr>
         <w:pStyle w:val="Titre3"/>
       </w:pPr>
-      <w:bookmarkStart w:id="29" w:name="_Toc511993889"/>
+      <w:bookmarkStart w:id="30" w:name="_Toc511993889"/>
       <w:r>
         <w:t>Extraction de notices d’autorité – Principes</w:t>
       </w:r>
-      <w:bookmarkEnd w:id="29"/>
+      <w:bookmarkEnd w:id="30"/>
     </w:p>
     <w:p>
       <w:r>
@@ -5408,11 +5389,11 @@
       <w:pPr>
         <w:pStyle w:val="Titre3"/>
       </w:pPr>
-      <w:bookmarkStart w:id="30" w:name="_Toc511993890"/>
+      <w:bookmarkStart w:id="31" w:name="_Toc511993890"/>
       <w:r>
         <w:t>Extraction de notices d’autorité - Zones utilisées pour générer chaque élément d’information</w:t>
       </w:r>
-      <w:bookmarkEnd w:id="30"/>
+      <w:bookmarkEnd w:id="31"/>
     </w:p>
     <w:p>
       <w:pPr>
@@ -5558,8 +5539,6 @@
       <w:r>
         <w:t>103$b</w:t>
       </w:r>
-      <w:bookmarkStart w:id="31" w:name="_GoBack"/>
-      <w:bookmarkEnd w:id="31"/>
     </w:p>
     <w:p>
       <w:r>
@@ -5695,9 +5674,14 @@
       </w:r>
       <w:proofErr w:type="spellEnd"/>
       <w:r>
-        <w:t xml:space="preserve"> / Intermarc</w:t>
+        <w:t xml:space="preserve"> / </w:t>
+      </w:r>
+      <w:proofErr w:type="spellStart"/>
+      <w:r>
+        <w:t>Intermarc</w:t>
       </w:r>
       <w:bookmarkEnd w:id="35"/>
+      <w:proofErr w:type="spellEnd"/>
     </w:p>
     <w:p>
       <w:r>
@@ -5705,8 +5689,8 @@
       </w:r>
     </w:p>
     <w:sectPr>
-      <w:headerReference w:type="default" r:id="rId14"/>
-      <w:footerReference w:type="default" r:id="rId15"/>
+      <w:headerReference w:type="default" r:id="rId13"/>
+      <w:footerReference w:type="default" r:id="rId14"/>
       <w:pgSz w:w="11906" w:h="16838"/>
       <w:pgMar w:top="1262" w:right="1417" w:bottom="1417" w:left="1417" w:header="708" w:footer="485" w:gutter="0"/>
       <w:cols w:space="708"/>
@@ -5717,7 +5701,7 @@
 </file>
 
 <file path=word/endnotes.xml><?xml version="1.0" encoding="utf-8"?>
-<w:endnotes xmlns:wpc="http://schemas.microsoft.com/office/word/2010/wordprocessingCanvas" xmlns:mc="http://schemas.openxmlformats.org/markup-compatibility/2006" xmlns:o="urn:schemas-microsoft-com:office:office" xmlns:r="http://schemas.openxmlformats.org/officeDocument/2006/relationships" xmlns:m="http://schemas.openxmlformats.org/officeDocument/2006/math" xmlns:v="urn:schemas-microsoft-com:vml" xmlns:wp14="http://schemas.microsoft.com/office/word/2010/wordprocessingDrawing" xmlns:wp="http://schemas.openxmlformats.org/drawingml/2006/wordprocessingDrawing" xmlns:w10="urn:schemas-microsoft-com:office:word" xmlns:w="http://schemas.openxmlformats.org/wordprocessingml/2006/main" xmlns:w14="http://schemas.microsoft.com/office/word/2010/wordml" xmlns:wpg="http://schemas.microsoft.com/office/word/2010/wordprocessingGroup" xmlns:wpi="http://schemas.microsoft.com/office/word/2010/wordprocessingInk" xmlns:wne="http://schemas.microsoft.com/office/word/2006/wordml" xmlns:wps="http://schemas.microsoft.com/office/word/2010/wordprocessingShape" mc:Ignorable="w14 wp14">
+<w:endnotes xmlns:wpc="http://schemas.microsoft.com/office/word/2010/wordprocessingCanvas" xmlns:cx="http://schemas.microsoft.com/office/drawing/2014/chartex" xmlns:cx1="http://schemas.microsoft.com/office/drawing/2015/9/8/chartex" xmlns:cx2="http://schemas.microsoft.com/office/drawing/2015/10/21/chartex" xmlns:cx3="http://schemas.microsoft.com/office/drawing/2016/5/9/chartex" xmlns:cx4="http://schemas.microsoft.com/office/drawing/2016/5/10/chartex" xmlns:cx5="http://schemas.microsoft.com/office/drawing/2016/5/11/chartex" xmlns:cx6="http://schemas.microsoft.com/office/drawing/2016/5/12/chartex" xmlns:cx7="http://schemas.microsoft.com/office/drawing/2016/5/13/chartex" xmlns:cx8="http://schemas.microsoft.com/office/drawing/2016/5/14/chartex" xmlns:mc="http://schemas.openxmlformats.org/markup-compatibility/2006" xmlns:aink="http://schemas.microsoft.com/office/drawing/2016/ink" xmlns:am3d="http://schemas.microsoft.com/office/drawing/2017/model3d" xmlns:o="urn:schemas-microsoft-com:office:office" xmlns:r="http://schemas.openxmlformats.org/officeDocument/2006/relationships" xmlns:m="http://schemas.openxmlformats.org/officeDocument/2006/math" xmlns:v="urn:schemas-microsoft-com:vml" xmlns:wp14="http://schemas.microsoft.com/office/word/2010/wordprocessingDrawing" xmlns:wp="http://schemas.openxmlformats.org/drawingml/2006/wordprocessingDrawing" xmlns:w10="urn:schemas-microsoft-com:office:word" xmlns:w="http://schemas.openxmlformats.org/wordprocessingml/2006/main" xmlns:w14="http://schemas.microsoft.com/office/word/2010/wordml" xmlns:w15="http://schemas.microsoft.com/office/word/2012/wordml" xmlns:w16cid="http://schemas.microsoft.com/office/word/2016/wordml/cid" xmlns:w16se="http://schemas.microsoft.com/office/word/2015/wordml/symex" xmlns:wpg="http://schemas.microsoft.com/office/word/2010/wordprocessingGroup" xmlns:wpi="http://schemas.microsoft.com/office/word/2010/wordprocessingInk" xmlns:wne="http://schemas.microsoft.com/office/word/2006/wordml" xmlns:wps="http://schemas.microsoft.com/office/word/2010/wordprocessingShape" mc:Ignorable="w14 w15 w16se w16cid wp14">
   <w:endnote w:type="separator" w:id="-1">
     <w:p>
       <w:pPr>
@@ -5742,7 +5726,7 @@
 </file>
 
 <file path=word/footer1.xml><?xml version="1.0" encoding="utf-8"?>
-<w:ftr xmlns:wpc="http://schemas.microsoft.com/office/word/2010/wordprocessingCanvas" xmlns:mc="http://schemas.openxmlformats.org/markup-compatibility/2006" xmlns:o="urn:schemas-microsoft-com:office:office" xmlns:r="http://schemas.openxmlformats.org/officeDocument/2006/relationships" xmlns:m="http://schemas.openxmlformats.org/officeDocument/2006/math" xmlns:v="urn:schemas-microsoft-com:vml" xmlns:wp14="http://schemas.microsoft.com/office/word/2010/wordprocessingDrawing" xmlns:wp="http://schemas.openxmlformats.org/drawingml/2006/wordprocessingDrawing" xmlns:w10="urn:schemas-microsoft-com:office:word" xmlns:w="http://schemas.openxmlformats.org/wordprocessingml/2006/main" xmlns:w14="http://schemas.microsoft.com/office/word/2010/wordml" xmlns:wpg="http://schemas.microsoft.com/office/word/2010/wordprocessingGroup" xmlns:wpi="http://schemas.microsoft.com/office/word/2010/wordprocessingInk" xmlns:wne="http://schemas.microsoft.com/office/word/2006/wordml" xmlns:wps="http://schemas.microsoft.com/office/word/2010/wordprocessingShape" mc:Ignorable="w14 wp14">
+<w:ftr xmlns:wpc="http://schemas.microsoft.com/office/word/2010/wordprocessingCanvas" xmlns:cx="http://schemas.microsoft.com/office/drawing/2014/chartex" xmlns:cx1="http://schemas.microsoft.com/office/drawing/2015/9/8/chartex" xmlns:cx2="http://schemas.microsoft.com/office/drawing/2015/10/21/chartex" xmlns:cx3="http://schemas.microsoft.com/office/drawing/2016/5/9/chartex" xmlns:cx4="http://schemas.microsoft.com/office/drawing/2016/5/10/chartex" xmlns:cx5="http://schemas.microsoft.com/office/drawing/2016/5/11/chartex" xmlns:cx6="http://schemas.microsoft.com/office/drawing/2016/5/12/chartex" xmlns:cx7="http://schemas.microsoft.com/office/drawing/2016/5/13/chartex" xmlns:cx8="http://schemas.microsoft.com/office/drawing/2016/5/14/chartex" xmlns:mc="http://schemas.openxmlformats.org/markup-compatibility/2006" xmlns:aink="http://schemas.microsoft.com/office/drawing/2016/ink" xmlns:am3d="http://schemas.microsoft.com/office/drawing/2017/model3d" xmlns:o="urn:schemas-microsoft-com:office:office" xmlns:r="http://schemas.openxmlformats.org/officeDocument/2006/relationships" xmlns:m="http://schemas.openxmlformats.org/officeDocument/2006/math" xmlns:v="urn:schemas-microsoft-com:vml" xmlns:wp14="http://schemas.microsoft.com/office/word/2010/wordprocessingDrawing" xmlns:wp="http://schemas.openxmlformats.org/drawingml/2006/wordprocessingDrawing" xmlns:w10="urn:schemas-microsoft-com:office:word" xmlns:w="http://schemas.openxmlformats.org/wordprocessingml/2006/main" xmlns:w14="http://schemas.microsoft.com/office/word/2010/wordml" xmlns:w15="http://schemas.microsoft.com/office/word/2012/wordml" xmlns:w16cid="http://schemas.microsoft.com/office/word/2016/wordml/cid" xmlns:w16se="http://schemas.microsoft.com/office/word/2015/wordml/symex" xmlns:wpg="http://schemas.microsoft.com/office/word/2010/wordprocessingGroup" xmlns:wpi="http://schemas.microsoft.com/office/word/2010/wordprocessingInk" xmlns:wne="http://schemas.microsoft.com/office/word/2006/wordml" xmlns:wps="http://schemas.microsoft.com/office/word/2010/wordprocessingShape" mc:Ignorable="w14 w15 w16se w16cid wp14">
   <w:p>
     <w:pPr>
       <w:pStyle w:val="Pieddepage"/>
@@ -5810,7 +5794,7 @@
 </file>
 
 <file path=word/footnotes.xml><?xml version="1.0" encoding="utf-8"?>
-<w:footnotes xmlns:wpc="http://schemas.microsoft.com/office/word/2010/wordprocessingCanvas" xmlns:mc="http://schemas.openxmlformats.org/markup-compatibility/2006" xmlns:o="urn:schemas-microsoft-com:office:office" xmlns:r="http://schemas.openxmlformats.org/officeDocument/2006/relationships" xmlns:m="http://schemas.openxmlformats.org/officeDocument/2006/math" xmlns:v="urn:schemas-microsoft-com:vml" xmlns:wp14="http://schemas.microsoft.com/office/word/2010/wordprocessingDrawing" xmlns:wp="http://schemas.openxmlformats.org/drawingml/2006/wordprocessingDrawing" xmlns:w10="urn:schemas-microsoft-com:office:word" xmlns:w="http://schemas.openxmlformats.org/wordprocessingml/2006/main" xmlns:w14="http://schemas.microsoft.com/office/word/2010/wordml" xmlns:wpg="http://schemas.microsoft.com/office/word/2010/wordprocessingGroup" xmlns:wpi="http://schemas.microsoft.com/office/word/2010/wordprocessingInk" xmlns:wne="http://schemas.microsoft.com/office/word/2006/wordml" xmlns:wps="http://schemas.microsoft.com/office/word/2010/wordprocessingShape" mc:Ignorable="w14 wp14">
+<w:footnotes xmlns:wpc="http://schemas.microsoft.com/office/word/2010/wordprocessingCanvas" xmlns:cx="http://schemas.microsoft.com/office/drawing/2014/chartex" xmlns:cx1="http://schemas.microsoft.com/office/drawing/2015/9/8/chartex" xmlns:cx2="http://schemas.microsoft.com/office/drawing/2015/10/21/chartex" xmlns:cx3="http://schemas.microsoft.com/office/drawing/2016/5/9/chartex" xmlns:cx4="http://schemas.microsoft.com/office/drawing/2016/5/10/chartex" xmlns:cx5="http://schemas.microsoft.com/office/drawing/2016/5/11/chartex" xmlns:cx6="http://schemas.microsoft.com/office/drawing/2016/5/12/chartex" xmlns:cx7="http://schemas.microsoft.com/office/drawing/2016/5/13/chartex" xmlns:cx8="http://schemas.microsoft.com/office/drawing/2016/5/14/chartex" xmlns:mc="http://schemas.openxmlformats.org/markup-compatibility/2006" xmlns:aink="http://schemas.microsoft.com/office/drawing/2016/ink" xmlns:am3d="http://schemas.microsoft.com/office/drawing/2017/model3d" xmlns:o="urn:schemas-microsoft-com:office:office" xmlns:r="http://schemas.openxmlformats.org/officeDocument/2006/relationships" xmlns:m="http://schemas.openxmlformats.org/officeDocument/2006/math" xmlns:v="urn:schemas-microsoft-com:vml" xmlns:wp14="http://schemas.microsoft.com/office/word/2010/wordprocessingDrawing" xmlns:wp="http://schemas.openxmlformats.org/drawingml/2006/wordprocessingDrawing" xmlns:w10="urn:schemas-microsoft-com:office:word" xmlns:w="http://schemas.openxmlformats.org/wordprocessingml/2006/main" xmlns:w14="http://schemas.microsoft.com/office/word/2010/wordml" xmlns:w15="http://schemas.microsoft.com/office/word/2012/wordml" xmlns:w16cid="http://schemas.microsoft.com/office/word/2016/wordml/cid" xmlns:w16se="http://schemas.microsoft.com/office/word/2015/wordml/symex" xmlns:wpg="http://schemas.microsoft.com/office/word/2010/wordprocessingGroup" xmlns:wpi="http://schemas.microsoft.com/office/word/2010/wordprocessingInk" xmlns:wne="http://schemas.microsoft.com/office/word/2006/wordml" xmlns:wps="http://schemas.microsoft.com/office/word/2010/wordprocessingShape" mc:Ignorable="w14 w15 w16se w16cid wp14">
   <w:footnote w:type="separator" w:id="-1">
     <w:p>
       <w:pPr>
@@ -5835,7 +5819,7 @@
 </file>
 
 <file path=word/header1.xml><?xml version="1.0" encoding="utf-8"?>
-<w:hdr xmlns:wpc="http://schemas.microsoft.com/office/word/2010/wordprocessingCanvas" xmlns:mc="http://schemas.openxmlformats.org/markup-compatibility/2006" xmlns:o="urn:schemas-microsoft-com:office:office" xmlns:r="http://schemas.openxmlformats.org/officeDocument/2006/relationships" xmlns:m="http://schemas.openxmlformats.org/officeDocument/2006/math" xmlns:v="urn:schemas-microsoft-com:vml" xmlns:wp14="http://schemas.microsoft.com/office/word/2010/wordprocessingDrawing" xmlns:wp="http://schemas.openxmlformats.org/drawingml/2006/wordprocessingDrawing" xmlns:w10="urn:schemas-microsoft-com:office:word" xmlns:w="http://schemas.openxmlformats.org/wordprocessingml/2006/main" xmlns:w14="http://schemas.microsoft.com/office/word/2010/wordml" xmlns:wpg="http://schemas.microsoft.com/office/word/2010/wordprocessingGroup" xmlns:wpi="http://schemas.microsoft.com/office/word/2010/wordprocessingInk" xmlns:wne="http://schemas.microsoft.com/office/word/2006/wordml" xmlns:wps="http://schemas.microsoft.com/office/word/2010/wordprocessingShape" mc:Ignorable="w14 wp14">
+<w:hdr xmlns:wpc="http://schemas.microsoft.com/office/word/2010/wordprocessingCanvas" xmlns:cx="http://schemas.microsoft.com/office/drawing/2014/chartex" xmlns:cx1="http://schemas.microsoft.com/office/drawing/2015/9/8/chartex" xmlns:cx2="http://schemas.microsoft.com/office/drawing/2015/10/21/chartex" xmlns:cx3="http://schemas.microsoft.com/office/drawing/2016/5/9/chartex" xmlns:cx4="http://schemas.microsoft.com/office/drawing/2016/5/10/chartex" xmlns:cx5="http://schemas.microsoft.com/office/drawing/2016/5/11/chartex" xmlns:cx6="http://schemas.microsoft.com/office/drawing/2016/5/12/chartex" xmlns:cx7="http://schemas.microsoft.com/office/drawing/2016/5/13/chartex" xmlns:cx8="http://schemas.microsoft.com/office/drawing/2016/5/14/chartex" xmlns:mc="http://schemas.openxmlformats.org/markup-compatibility/2006" xmlns:aink="http://schemas.microsoft.com/office/drawing/2016/ink" xmlns:am3d="http://schemas.microsoft.com/office/drawing/2017/model3d" xmlns:o="urn:schemas-microsoft-com:office:office" xmlns:r="http://schemas.openxmlformats.org/officeDocument/2006/relationships" xmlns:m="http://schemas.openxmlformats.org/officeDocument/2006/math" xmlns:v="urn:schemas-microsoft-com:vml" xmlns:wp14="http://schemas.microsoft.com/office/word/2010/wordprocessingDrawing" xmlns:wp="http://schemas.openxmlformats.org/drawingml/2006/wordprocessingDrawing" xmlns:w10="urn:schemas-microsoft-com:office:word" xmlns:w="http://schemas.openxmlformats.org/wordprocessingml/2006/main" xmlns:w14="http://schemas.microsoft.com/office/word/2010/wordml" xmlns:w15="http://schemas.microsoft.com/office/word/2012/wordml" xmlns:w16cid="http://schemas.microsoft.com/office/word/2016/wordml/cid" xmlns:w16se="http://schemas.microsoft.com/office/word/2015/wordml/symex" xmlns:wpg="http://schemas.microsoft.com/office/word/2010/wordprocessingGroup" xmlns:wpi="http://schemas.microsoft.com/office/word/2010/wordprocessingInk" xmlns:wne="http://schemas.microsoft.com/office/word/2006/wordml" xmlns:wps="http://schemas.microsoft.com/office/word/2010/wordprocessingShape" mc:Ignorable="w14 w15 w16se w16cid wp14">
   <w:sdt>
     <w:sdtPr>
       <w:id w:val="-602345849"/>
@@ -5880,8 +5864,8 @@
 </file>
 
 <file path=word/numbering.xml><?xml version="1.0" encoding="utf-8"?>
-<w:numbering xmlns:wpc="http://schemas.microsoft.com/office/word/2010/wordprocessingCanvas" xmlns:mc="http://schemas.openxmlformats.org/markup-compatibility/2006" xmlns:o="urn:schemas-microsoft-com:office:office" xmlns:r="http://schemas.openxmlformats.org/officeDocument/2006/relationships" xmlns:m="http://schemas.openxmlformats.org/officeDocument/2006/math" xmlns:v="urn:schemas-microsoft-com:vml" xmlns:wp14="http://schemas.microsoft.com/office/word/2010/wordprocessingDrawing" xmlns:wp="http://schemas.openxmlformats.org/drawingml/2006/wordprocessingDrawing" xmlns:w10="urn:schemas-microsoft-com:office:word" xmlns:w="http://schemas.openxmlformats.org/wordprocessingml/2006/main" xmlns:w14="http://schemas.microsoft.com/office/word/2010/wordml" xmlns:wpg="http://schemas.microsoft.com/office/word/2010/wordprocessingGroup" xmlns:wpi="http://schemas.microsoft.com/office/word/2010/wordprocessingInk" xmlns:wne="http://schemas.microsoft.com/office/word/2006/wordml" xmlns:wps="http://schemas.microsoft.com/office/word/2010/wordprocessingShape" mc:Ignorable="w14 wp14">
-  <w:abstractNum w:abstractNumId="0">
+<w:numbering xmlns:wpc="http://schemas.microsoft.com/office/word/2010/wordprocessingCanvas" xmlns:cx="http://schemas.microsoft.com/office/drawing/2014/chartex" xmlns:cx1="http://schemas.microsoft.com/office/drawing/2015/9/8/chartex" xmlns:cx2="http://schemas.microsoft.com/office/drawing/2015/10/21/chartex" xmlns:cx3="http://schemas.microsoft.com/office/drawing/2016/5/9/chartex" xmlns:cx4="http://schemas.microsoft.com/office/drawing/2016/5/10/chartex" xmlns:cx5="http://schemas.microsoft.com/office/drawing/2016/5/11/chartex" xmlns:cx6="http://schemas.microsoft.com/office/drawing/2016/5/12/chartex" xmlns:cx7="http://schemas.microsoft.com/office/drawing/2016/5/13/chartex" xmlns:cx8="http://schemas.microsoft.com/office/drawing/2016/5/14/chartex" xmlns:mc="http://schemas.openxmlformats.org/markup-compatibility/2006" xmlns:aink="http://schemas.microsoft.com/office/drawing/2016/ink" xmlns:am3d="http://schemas.microsoft.com/office/drawing/2017/model3d" xmlns:o="urn:schemas-microsoft-com:office:office" xmlns:r="http://schemas.openxmlformats.org/officeDocument/2006/relationships" xmlns:m="http://schemas.openxmlformats.org/officeDocument/2006/math" xmlns:v="urn:schemas-microsoft-com:vml" xmlns:wp14="http://schemas.microsoft.com/office/word/2010/wordprocessingDrawing" xmlns:wp="http://schemas.openxmlformats.org/drawingml/2006/wordprocessingDrawing" xmlns:w10="urn:schemas-microsoft-com:office:word" xmlns:w="http://schemas.openxmlformats.org/wordprocessingml/2006/main" xmlns:w14="http://schemas.microsoft.com/office/word/2010/wordml" xmlns:w15="http://schemas.microsoft.com/office/word/2012/wordml" xmlns:w16cid="http://schemas.microsoft.com/office/word/2016/wordml/cid" xmlns:w16se="http://schemas.microsoft.com/office/word/2015/wordml/symex" xmlns:wpg="http://schemas.microsoft.com/office/word/2010/wordprocessingGroup" xmlns:wpi="http://schemas.microsoft.com/office/word/2010/wordprocessingInk" xmlns:wne="http://schemas.microsoft.com/office/word/2006/wordml" xmlns:wps="http://schemas.microsoft.com/office/word/2010/wordprocessingShape" mc:Ignorable="w14 w15 w16se w16cid wp14">
+  <w:abstractNum w:abstractNumId="0" w15:restartNumberingAfterBreak="0">
     <w:nsid w:val="084C7972"/>
     <w:multiLevelType w:val="hybridMultilevel"/>
     <w:tmpl w:val="9C90E6CA"/>
@@ -5994,7 +5978,7 @@
       </w:rPr>
     </w:lvl>
   </w:abstractNum>
-  <w:abstractNum w:abstractNumId="1">
+  <w:abstractNum w:abstractNumId="1" w15:restartNumberingAfterBreak="0">
     <w:nsid w:val="10EF414D"/>
     <w:multiLevelType w:val="hybridMultilevel"/>
     <w:tmpl w:val="ACA265AE"/>
@@ -6107,7 +6091,7 @@
       </w:rPr>
     </w:lvl>
   </w:abstractNum>
-  <w:abstractNum w:abstractNumId="2">
+  <w:abstractNum w:abstractNumId="2" w15:restartNumberingAfterBreak="0">
     <w:nsid w:val="12C82628"/>
     <w:multiLevelType w:val="hybridMultilevel"/>
     <w:tmpl w:val="97F0466A"/>
@@ -6196,7 +6180,7 @@
       </w:pPr>
     </w:lvl>
   </w:abstractNum>
-  <w:abstractNum w:abstractNumId="3">
+  <w:abstractNum w:abstractNumId="3" w15:restartNumberingAfterBreak="0">
     <w:nsid w:val="15800EF9"/>
     <w:multiLevelType w:val="hybridMultilevel"/>
     <w:tmpl w:val="361AE274"/>
@@ -6309,7 +6293,7 @@
       </w:rPr>
     </w:lvl>
   </w:abstractNum>
-  <w:abstractNum w:abstractNumId="4">
+  <w:abstractNum w:abstractNumId="4" w15:restartNumberingAfterBreak="0">
     <w:nsid w:val="180D5E8C"/>
     <w:multiLevelType w:val="hybridMultilevel"/>
     <w:tmpl w:val="78968F14"/>
@@ -6398,7 +6382,7 @@
       </w:pPr>
     </w:lvl>
   </w:abstractNum>
-  <w:abstractNum w:abstractNumId="5">
+  <w:abstractNum w:abstractNumId="5" w15:restartNumberingAfterBreak="0">
     <w:nsid w:val="1CC143D4"/>
     <w:multiLevelType w:val="hybridMultilevel"/>
     <w:tmpl w:val="CDA6D200"/>
@@ -6511,7 +6495,7 @@
       </w:rPr>
     </w:lvl>
   </w:abstractNum>
-  <w:abstractNum w:abstractNumId="6">
+  <w:abstractNum w:abstractNumId="6" w15:restartNumberingAfterBreak="0">
     <w:nsid w:val="20800262"/>
     <w:multiLevelType w:val="multilevel"/>
     <w:tmpl w:val="040C001F"/>
@@ -6597,7 +6581,7 @@
       </w:pPr>
     </w:lvl>
   </w:abstractNum>
-  <w:abstractNum w:abstractNumId="7">
+  <w:abstractNum w:abstractNumId="7" w15:restartNumberingAfterBreak="0">
     <w:nsid w:val="253D41E5"/>
     <w:multiLevelType w:val="hybridMultilevel"/>
     <w:tmpl w:val="698A5B9A"/>
@@ -6710,7 +6694,7 @@
       </w:rPr>
     </w:lvl>
   </w:abstractNum>
-  <w:abstractNum w:abstractNumId="8">
+  <w:abstractNum w:abstractNumId="8" w15:restartNumberingAfterBreak="0">
     <w:nsid w:val="30A325D8"/>
     <w:multiLevelType w:val="hybridMultilevel"/>
     <w:tmpl w:val="21CA9CC4"/>
@@ -6823,7 +6807,7 @@
       </w:rPr>
     </w:lvl>
   </w:abstractNum>
-  <w:abstractNum w:abstractNumId="9">
+  <w:abstractNum w:abstractNumId="9" w15:restartNumberingAfterBreak="0">
     <w:nsid w:val="35B52470"/>
     <w:multiLevelType w:val="hybridMultilevel"/>
     <w:tmpl w:val="2A38EEB4"/>
@@ -6936,7 +6920,7 @@
       </w:rPr>
     </w:lvl>
   </w:abstractNum>
-  <w:abstractNum w:abstractNumId="10">
+  <w:abstractNum w:abstractNumId="10" w15:restartNumberingAfterBreak="0">
     <w:nsid w:val="3BAE5339"/>
     <w:multiLevelType w:val="hybridMultilevel"/>
     <w:tmpl w:val="D68E98EC"/>
@@ -7049,7 +7033,7 @@
       </w:rPr>
     </w:lvl>
   </w:abstractNum>
-  <w:abstractNum w:abstractNumId="11">
+  <w:abstractNum w:abstractNumId="11" w15:restartNumberingAfterBreak="0">
     <w:nsid w:val="54214662"/>
     <w:multiLevelType w:val="hybridMultilevel"/>
     <w:tmpl w:val="B71AD7CC"/>
@@ -7162,7 +7146,7 @@
       </w:rPr>
     </w:lvl>
   </w:abstractNum>
-  <w:abstractNum w:abstractNumId="12">
+  <w:abstractNum w:abstractNumId="12" w15:restartNumberingAfterBreak="0">
     <w:nsid w:val="58B43745"/>
     <w:multiLevelType w:val="hybridMultilevel"/>
     <w:tmpl w:val="FFACF2AA"/>
@@ -7275,7 +7259,7 @@
       </w:rPr>
     </w:lvl>
   </w:abstractNum>
-  <w:abstractNum w:abstractNumId="13">
+  <w:abstractNum w:abstractNumId="13" w15:restartNumberingAfterBreak="0">
     <w:nsid w:val="59961043"/>
     <w:multiLevelType w:val="multilevel"/>
     <w:tmpl w:val="040C001F"/>
@@ -7361,7 +7345,7 @@
       </w:pPr>
     </w:lvl>
   </w:abstractNum>
-  <w:abstractNum w:abstractNumId="14">
+  <w:abstractNum w:abstractNumId="14" w15:restartNumberingAfterBreak="0">
     <w:nsid w:val="5AB225CA"/>
     <w:multiLevelType w:val="hybridMultilevel"/>
     <w:tmpl w:val="CC9ADA8E"/>
@@ -7474,7 +7458,120 @@
       </w:rPr>
     </w:lvl>
   </w:abstractNum>
-  <w:abstractNum w:abstractNumId="15">
+  <w:abstractNum w:abstractNumId="15" w15:restartNumberingAfterBreak="0">
+    <w:nsid w:val="62DA0E07"/>
+    <w:multiLevelType w:val="hybridMultilevel"/>
+    <w:tmpl w:val="BFBAF7B2"/>
+    <w:lvl w:ilvl="0" w:tplc="040C0001">
+      <w:start w:val="1"/>
+      <w:numFmt w:val="bullet"/>
+      <w:lvlText w:val=""/>
+      <w:lvlJc w:val="left"/>
+      <w:pPr>
+        <w:ind w:left="720" w:hanging="360"/>
+      </w:pPr>
+      <w:rPr>
+        <w:rFonts w:ascii="Symbol" w:hAnsi="Symbol" w:hint="default"/>
+      </w:rPr>
+    </w:lvl>
+    <w:lvl w:ilvl="1" w:tplc="040C0003">
+      <w:start w:val="1"/>
+      <w:numFmt w:val="bullet"/>
+      <w:lvlText w:val="o"/>
+      <w:lvlJc w:val="left"/>
+      <w:pPr>
+        <w:ind w:left="1440" w:hanging="360"/>
+      </w:pPr>
+      <w:rPr>
+        <w:rFonts w:ascii="Courier New" w:hAnsi="Courier New" w:cs="Courier New" w:hint="default"/>
+      </w:rPr>
+    </w:lvl>
+    <w:lvl w:ilvl="2" w:tplc="040C0005" w:tentative="1">
+      <w:start w:val="1"/>
+      <w:numFmt w:val="bullet"/>
+      <w:lvlText w:val=""/>
+      <w:lvlJc w:val="left"/>
+      <w:pPr>
+        <w:ind w:left="2160" w:hanging="360"/>
+      </w:pPr>
+      <w:rPr>
+        <w:rFonts w:ascii="Wingdings" w:hAnsi="Wingdings" w:hint="default"/>
+      </w:rPr>
+    </w:lvl>
+    <w:lvl w:ilvl="3" w:tplc="040C0001" w:tentative="1">
+      <w:start w:val="1"/>
+      <w:numFmt w:val="bullet"/>
+      <w:lvlText w:val=""/>
+      <w:lvlJc w:val="left"/>
+      <w:pPr>
+        <w:ind w:left="2880" w:hanging="360"/>
+      </w:pPr>
+      <w:rPr>
+        <w:rFonts w:ascii="Symbol" w:hAnsi="Symbol" w:hint="default"/>
+      </w:rPr>
+    </w:lvl>
+    <w:lvl w:ilvl="4" w:tplc="040C0003" w:tentative="1">
+      <w:start w:val="1"/>
+      <w:numFmt w:val="bullet"/>
+      <w:lvlText w:val="o"/>
+      <w:lvlJc w:val="left"/>
+      <w:pPr>
+        <w:ind w:left="3600" w:hanging="360"/>
+      </w:pPr>
+      <w:rPr>
+        <w:rFonts w:ascii="Courier New" w:hAnsi="Courier New" w:cs="Courier New" w:hint="default"/>
+      </w:rPr>
+    </w:lvl>
+    <w:lvl w:ilvl="5" w:tplc="040C0005" w:tentative="1">
+      <w:start w:val="1"/>
+      <w:numFmt w:val="bullet"/>
+      <w:lvlText w:val=""/>
+      <w:lvlJc w:val="left"/>
+      <w:pPr>
+        <w:ind w:left="4320" w:hanging="360"/>
+      </w:pPr>
+      <w:rPr>
+        <w:rFonts w:ascii="Wingdings" w:hAnsi="Wingdings" w:hint="default"/>
+      </w:rPr>
+    </w:lvl>
+    <w:lvl w:ilvl="6" w:tplc="040C0001" w:tentative="1">
+      <w:start w:val="1"/>
+      <w:numFmt w:val="bullet"/>
+      <w:lvlText w:val=""/>
+      <w:lvlJc w:val="left"/>
+      <w:pPr>
+        <w:ind w:left="5040" w:hanging="360"/>
+      </w:pPr>
+      <w:rPr>
+        <w:rFonts w:ascii="Symbol" w:hAnsi="Symbol" w:hint="default"/>
+      </w:rPr>
+    </w:lvl>
+    <w:lvl w:ilvl="7" w:tplc="040C0003" w:tentative="1">
+      <w:start w:val="1"/>
+      <w:numFmt w:val="bullet"/>
+      <w:lvlText w:val="o"/>
+      <w:lvlJc w:val="left"/>
+      <w:pPr>
+        <w:ind w:left="5760" w:hanging="360"/>
+      </w:pPr>
+      <w:rPr>
+        <w:rFonts w:ascii="Courier New" w:hAnsi="Courier New" w:cs="Courier New" w:hint="default"/>
+      </w:rPr>
+    </w:lvl>
+    <w:lvl w:ilvl="8" w:tplc="040C0005" w:tentative="1">
+      <w:start w:val="1"/>
+      <w:numFmt w:val="bullet"/>
+      <w:lvlText w:val=""/>
+      <w:lvlJc w:val="left"/>
+      <w:pPr>
+        <w:ind w:left="6480" w:hanging="360"/>
+      </w:pPr>
+      <w:rPr>
+        <w:rFonts w:ascii="Wingdings" w:hAnsi="Wingdings" w:hint="default"/>
+      </w:rPr>
+    </w:lvl>
+  </w:abstractNum>
+  <w:abstractNum w:abstractNumId="16" w15:restartNumberingAfterBreak="0">
     <w:nsid w:val="63254209"/>
     <w:multiLevelType w:val="hybridMultilevel"/>
     <w:tmpl w:val="41BAC7F8"/>
@@ -7587,7 +7684,7 @@
       </w:rPr>
     </w:lvl>
   </w:abstractNum>
-  <w:abstractNum w:abstractNumId="16">
+  <w:abstractNum w:abstractNumId="17" w15:restartNumberingAfterBreak="0">
     <w:nsid w:val="661F005D"/>
     <w:multiLevelType w:val="hybridMultilevel"/>
     <w:tmpl w:val="44FE338E"/>
@@ -7700,7 +7797,7 @@
       </w:rPr>
     </w:lvl>
   </w:abstractNum>
-  <w:abstractNum w:abstractNumId="17">
+  <w:abstractNum w:abstractNumId="18" w15:restartNumberingAfterBreak="0">
     <w:nsid w:val="6B091611"/>
     <w:multiLevelType w:val="hybridMultilevel"/>
     <w:tmpl w:val="655251A0"/>
@@ -7813,7 +7910,7 @@
       </w:rPr>
     </w:lvl>
   </w:abstractNum>
-  <w:abstractNum w:abstractNumId="18">
+  <w:abstractNum w:abstractNumId="19" w15:restartNumberingAfterBreak="0">
     <w:nsid w:val="74A3520F"/>
     <w:multiLevelType w:val="hybridMultilevel"/>
     <w:tmpl w:val="B5FCF6A4"/>
@@ -7926,7 +8023,7 @@
       </w:rPr>
     </w:lvl>
   </w:abstractNum>
-  <w:abstractNum w:abstractNumId="19">
+  <w:abstractNum w:abstractNumId="20" w15:restartNumberingAfterBreak="0">
     <w:nsid w:val="76B72B32"/>
     <w:multiLevelType w:val="multilevel"/>
     <w:tmpl w:val="F1CE1104"/>
@@ -8039,7 +8136,7 @@
       </w:rPr>
     </w:lvl>
   </w:abstractNum>
-  <w:abstractNum w:abstractNumId="20">
+  <w:abstractNum w:abstractNumId="21" w15:restartNumberingAfterBreak="0">
     <w:nsid w:val="79546C83"/>
     <w:multiLevelType w:val="hybridMultilevel"/>
     <w:tmpl w:val="649C3556"/>
@@ -8152,7 +8249,7 @@
       </w:rPr>
     </w:lvl>
   </w:abstractNum>
-  <w:abstractNum w:abstractNumId="21">
+  <w:abstractNum w:abstractNumId="22" w15:restartNumberingAfterBreak="0">
     <w:nsid w:val="7BF23E94"/>
     <w:multiLevelType w:val="hybridMultilevel"/>
     <w:tmpl w:val="068EDAEE"/>
@@ -8266,10 +8363,10 @@
     </w:lvl>
   </w:abstractNum>
   <w:num w:numId="1">
-    <w:abstractNumId w:val="18"/>
+    <w:abstractNumId w:val="19"/>
   </w:num>
   <w:num w:numId="2">
-    <w:abstractNumId w:val="17"/>
+    <w:abstractNumId w:val="18"/>
   </w:num>
   <w:num w:numId="3">
     <w:abstractNumId w:val="12"/>
@@ -8281,13 +8378,13 @@
     <w:abstractNumId w:val="13"/>
   </w:num>
   <w:num w:numId="6">
-    <w:abstractNumId w:val="19"/>
+    <w:abstractNumId w:val="20"/>
   </w:num>
   <w:num w:numId="7">
     <w:abstractNumId w:val="8"/>
   </w:num>
   <w:num w:numId="8">
-    <w:abstractNumId w:val="21"/>
+    <w:abstractNumId w:val="22"/>
   </w:num>
   <w:num w:numId="9">
     <w:abstractNumId w:val="0"/>
@@ -8314,16 +8411,16 @@
     <w:abstractNumId w:val="7"/>
   </w:num>
   <w:num w:numId="17">
-    <w:abstractNumId w:val="16"/>
+    <w:abstractNumId w:val="17"/>
   </w:num>
   <w:num w:numId="18">
-    <w:abstractNumId w:val="20"/>
+    <w:abstractNumId w:val="21"/>
   </w:num>
   <w:num w:numId="19">
     <w:abstractNumId w:val="1"/>
   </w:num>
   <w:num w:numId="20">
-    <w:abstractNumId w:val="15"/>
+    <w:abstractNumId w:val="16"/>
   </w:num>
   <w:num w:numId="21">
     <w:abstractNumId w:val="10"/>
@@ -8331,11 +8428,14 @@
   <w:num w:numId="22">
     <w:abstractNumId w:val="5"/>
   </w:num>
+  <w:num w:numId="23">
+    <w:abstractNumId w:val="15"/>
+  </w:num>
 </w:numbering>
 </file>
 
 <file path=word/styles.xml><?xml version="1.0" encoding="utf-8"?>
-<w:styles xmlns:mc="http://schemas.openxmlformats.org/markup-compatibility/2006" xmlns:r="http://schemas.openxmlformats.org/officeDocument/2006/relationships" xmlns:w="http://schemas.openxmlformats.org/wordprocessingml/2006/main" xmlns:w14="http://schemas.microsoft.com/office/word/2010/wordml" mc:Ignorable="w14">
+<w:styles xmlns:mc="http://schemas.openxmlformats.org/markup-compatibility/2006" xmlns:r="http://schemas.openxmlformats.org/officeDocument/2006/relationships" xmlns:w="http://schemas.openxmlformats.org/wordprocessingml/2006/main" xmlns:w14="http://schemas.microsoft.com/office/word/2010/wordml" xmlns:w15="http://schemas.microsoft.com/office/word/2012/wordml" xmlns:w16cid="http://schemas.microsoft.com/office/word/2016/wordml/cid" xmlns:w16se="http://schemas.microsoft.com/office/word/2015/wordml/symex" mc:Ignorable="w14 w15 w16se w16cid">
   <w:docDefaults>
     <w:rPrDefault>
       <w:rPr>
@@ -8351,144 +8451,382 @@
       </w:pPr>
     </w:pPrDefault>
   </w:docDefaults>
-  <w:latentStyles w:defLockedState="0" w:defUIPriority="99" w:defSemiHidden="1" w:defUnhideWhenUsed="1" w:defQFormat="0" w:count="267">
-    <w:lsdException w:name="Normal" w:semiHidden="0" w:uiPriority="0" w:unhideWhenUsed="0" w:qFormat="1"/>
-    <w:lsdException w:name="heading 1" w:semiHidden="0" w:uiPriority="9" w:unhideWhenUsed="0" w:qFormat="1"/>
-    <w:lsdException w:name="heading 2" w:uiPriority="9" w:qFormat="1"/>
-    <w:lsdException w:name="heading 3" w:uiPriority="9" w:qFormat="1"/>
-    <w:lsdException w:name="heading 4" w:uiPriority="9" w:qFormat="1"/>
-    <w:lsdException w:name="heading 5" w:uiPriority="9" w:qFormat="1"/>
-    <w:lsdException w:name="heading 6" w:uiPriority="9" w:qFormat="1"/>
-    <w:lsdException w:name="heading 7" w:uiPriority="9" w:qFormat="1"/>
-    <w:lsdException w:name="heading 8" w:uiPriority="9" w:qFormat="1"/>
-    <w:lsdException w:name="heading 9" w:uiPriority="9" w:qFormat="1"/>
-    <w:lsdException w:name="toc 1" w:uiPriority="39"/>
-    <w:lsdException w:name="toc 2" w:uiPriority="39"/>
-    <w:lsdException w:name="toc 3" w:uiPriority="39"/>
-    <w:lsdException w:name="toc 4" w:uiPriority="39"/>
-    <w:lsdException w:name="toc 5" w:uiPriority="39"/>
-    <w:lsdException w:name="toc 6" w:uiPriority="39"/>
-    <w:lsdException w:name="toc 7" w:uiPriority="39"/>
-    <w:lsdException w:name="toc 8" w:uiPriority="39"/>
-    <w:lsdException w:name="toc 9" w:uiPriority="39"/>
-    <w:lsdException w:name="caption" w:uiPriority="35" w:qFormat="1"/>
-    <w:lsdException w:name="Title" w:semiHidden="0" w:uiPriority="10" w:unhideWhenUsed="0" w:qFormat="1"/>
-    <w:lsdException w:name="Default Paragraph Font" w:uiPriority="1"/>
-    <w:lsdException w:name="Subtitle" w:semiHidden="0" w:uiPriority="11" w:unhideWhenUsed="0" w:qFormat="1"/>
-    <w:lsdException w:name="Strong" w:semiHidden="0" w:uiPriority="22" w:unhideWhenUsed="0" w:qFormat="1"/>
-    <w:lsdException w:name="Emphasis" w:semiHidden="0" w:uiPriority="20" w:unhideWhenUsed="0" w:qFormat="1"/>
-    <w:lsdException w:name="Table Grid" w:semiHidden="0" w:uiPriority="39" w:unhideWhenUsed="0"/>
-    <w:lsdException w:name="Placeholder Text" w:unhideWhenUsed="0"/>
-    <w:lsdException w:name="No Spacing" w:semiHidden="0" w:uiPriority="1" w:unhideWhenUsed="0" w:qFormat="1"/>
-    <w:lsdException w:name="Light Shading" w:semiHidden="0" w:uiPriority="60" w:unhideWhenUsed="0"/>
-    <w:lsdException w:name="Light List" w:semiHidden="0" w:uiPriority="61" w:unhideWhenUsed="0"/>
-    <w:lsdException w:name="Light Grid" w:semiHidden="0" w:uiPriority="62" w:unhideWhenUsed="0"/>
-    <w:lsdException w:name="Medium Shading 1" w:semiHidden="0" w:uiPriority="63" w:unhideWhenUsed="0"/>
-    <w:lsdException w:name="Medium Shading 2" w:semiHidden="0" w:uiPriority="64" w:unhideWhenUsed="0"/>
-    <w:lsdException w:name="Medium List 1" w:semiHidden="0" w:uiPriority="65" w:unhideWhenUsed="0"/>
-    <w:lsdException w:name="Medium List 2" w:semiHidden="0" w:uiPriority="66" w:unhideWhenUsed="0"/>
-    <w:lsdException w:name="Medium Grid 1" w:semiHidden="0" w:uiPriority="67" w:unhideWhenUsed="0"/>
-    <w:lsdException w:name="Medium Grid 2" w:semiHidden="0" w:uiPriority="68" w:unhideWhenUsed="0"/>
-    <w:lsdException w:name="Medium Grid 3" w:semiHidden="0" w:uiPriority="69" w:unhideWhenUsed="0"/>
-    <w:lsdException w:name="Dark List" w:semiHidden="0" w:uiPriority="70" w:unhideWhenUsed="0"/>
-    <w:lsdException w:name="Colorful Shading" w:semiHidden="0" w:uiPriority="71" w:unhideWhenUsed="0"/>
-    <w:lsdException w:name="Colorful List" w:semiHidden="0" w:uiPriority="72" w:unhideWhenUsed="0"/>
-    <w:lsdException w:name="Colorful Grid" w:semiHidden="0" w:uiPriority="73" w:unhideWhenUsed="0"/>
-    <w:lsdException w:name="Light Shading Accent 1" w:semiHidden="0" w:uiPriority="60" w:unhideWhenUsed="0"/>
-    <w:lsdException w:name="Light List Accent 1" w:semiHidden="0" w:uiPriority="61" w:unhideWhenUsed="0"/>
-    <w:lsdException w:name="Light Grid Accent 1" w:semiHidden="0" w:uiPriority="62" w:unhideWhenUsed="0"/>
-    <w:lsdException w:name="Medium Shading 1 Accent 1" w:semiHidden="0" w:uiPriority="63" w:unhideWhenUsed="0"/>
-    <w:lsdException w:name="Medium Shading 2 Accent 1" w:semiHidden="0" w:uiPriority="64" w:unhideWhenUsed="0"/>
-    <w:lsdException w:name="Medium List 1 Accent 1" w:semiHidden="0" w:uiPriority="65" w:unhideWhenUsed="0"/>
-    <w:lsdException w:name="Revision" w:unhideWhenUsed="0"/>
-    <w:lsdException w:name="List Paragraph" w:semiHidden="0" w:uiPriority="34" w:unhideWhenUsed="0" w:qFormat="1"/>
-    <w:lsdException w:name="Quote" w:semiHidden="0" w:uiPriority="29" w:unhideWhenUsed="0" w:qFormat="1"/>
-    <w:lsdException w:name="Intense Quote" w:semiHidden="0" w:uiPriority="30" w:unhideWhenUsed="0" w:qFormat="1"/>
-    <w:lsdException w:name="Medium List 2 Accent 1" w:semiHidden="0" w:uiPriority="66" w:unhideWhenUsed="0"/>
-    <w:lsdException w:name="Medium Grid 1 Accent 1" w:semiHidden="0" w:uiPriority="67" w:unhideWhenUsed="0"/>
-    <w:lsdException w:name="Medium Grid 2 Accent 1" w:semiHidden="0" w:uiPriority="68" w:unhideWhenUsed="0"/>
-    <w:lsdException w:name="Medium Grid 3 Accent 1" w:semiHidden="0" w:uiPriority="69" w:unhideWhenUsed="0"/>
-    <w:lsdException w:name="Dark List Accent 1" w:semiHidden="0" w:uiPriority="70" w:unhideWhenUsed="0"/>
-    <w:lsdException w:name="Colorful Shading Accent 1" w:semiHidden="0" w:uiPriority="71" w:unhideWhenUsed="0"/>
-    <w:lsdException w:name="Colorful List Accent 1" w:semiHidden="0" w:uiPriority="72" w:unhideWhenUsed="0"/>
-    <w:lsdException w:name="Colorful Grid Accent 1" w:semiHidden="0" w:uiPriority="73" w:unhideWhenUsed="0"/>
-    <w:lsdException w:name="Light Shading Accent 2" w:semiHidden="0" w:uiPriority="60" w:unhideWhenUsed="0"/>
-    <w:lsdException w:name="Light List Accent 2" w:semiHidden="0" w:uiPriority="61" w:unhideWhenUsed="0"/>
-    <w:lsdException w:name="Light Grid Accent 2" w:semiHidden="0" w:uiPriority="62" w:unhideWhenUsed="0"/>
-    <w:lsdException w:name="Medium Shading 1 Accent 2" w:semiHidden="0" w:uiPriority="63" w:unhideWhenUsed="0"/>
-    <w:lsdException w:name="Medium Shading 2 Accent 2" w:semiHidden="0" w:uiPriority="64" w:unhideWhenUsed="0"/>
-    <w:lsdException w:name="Medium List 1 Accent 2" w:semiHidden="0" w:uiPriority="65" w:unhideWhenUsed="0"/>
-    <w:lsdException w:name="Medium List 2 Accent 2" w:semiHidden="0" w:uiPriority="66" w:unhideWhenUsed="0"/>
-    <w:lsdException w:name="Medium Grid 1 Accent 2" w:semiHidden="0" w:uiPriority="67" w:unhideWhenUsed="0"/>
-    <w:lsdException w:name="Medium Grid 2 Accent 2" w:semiHidden="0" w:uiPriority="68" w:unhideWhenUsed="0"/>
-    <w:lsdException w:name="Medium Grid 3 Accent 2" w:semiHidden="0" w:uiPriority="69" w:unhideWhenUsed="0"/>
-    <w:lsdException w:name="Dark List Accent 2" w:semiHidden="0" w:uiPriority="70" w:unhideWhenUsed="0"/>
-    <w:lsdException w:name="Colorful Shading Accent 2" w:semiHidden="0" w:uiPriority="71" w:unhideWhenUsed="0"/>
-    <w:lsdException w:name="Colorful List Accent 2" w:semiHidden="0" w:uiPriority="72" w:unhideWhenUsed="0"/>
-    <w:lsdException w:name="Colorful Grid Accent 2" w:semiHidden="0" w:uiPriority="73" w:unhideWhenUsed="0"/>
-    <w:lsdException w:name="Light Shading Accent 3" w:semiHidden="0" w:uiPriority="60" w:unhideWhenUsed="0"/>
-    <w:lsdException w:name="Light List Accent 3" w:semiHidden="0" w:uiPriority="61" w:unhideWhenUsed="0"/>
-    <w:lsdException w:name="Light Grid Accent 3" w:semiHidden="0" w:uiPriority="62" w:unhideWhenUsed="0"/>
-    <w:lsdException w:name="Medium Shading 1 Accent 3" w:semiHidden="0" w:uiPriority="63" w:unhideWhenUsed="0"/>
-    <w:lsdException w:name="Medium Shading 2 Accent 3" w:semiHidden="0" w:uiPriority="64" w:unhideWhenUsed="0"/>
-    <w:lsdException w:name="Medium List 1 Accent 3" w:semiHidden="0" w:uiPriority="65" w:unhideWhenUsed="0"/>
-    <w:lsdException w:name="Medium List 2 Accent 3" w:semiHidden="0" w:uiPriority="66" w:unhideWhenUsed="0"/>
-    <w:lsdException w:name="Medium Grid 1 Accent 3" w:semiHidden="0" w:uiPriority="67" w:unhideWhenUsed="0"/>
-    <w:lsdException w:name="Medium Grid 2 Accent 3" w:semiHidden="0" w:uiPriority="68" w:unhideWhenUsed="0"/>
-    <w:lsdException w:name="Medium Grid 3 Accent 3" w:semiHidden="0" w:uiPriority="69" w:unhideWhenUsed="0"/>
-    <w:lsdException w:name="Dark List Accent 3" w:semiHidden="0" w:uiPriority="70" w:unhideWhenUsed="0"/>
-    <w:lsdException w:name="Colorful Shading Accent 3" w:semiHidden="0" w:uiPriority="71" w:unhideWhenUsed="0"/>
-    <w:lsdException w:name="Colorful List Accent 3" w:semiHidden="0" w:uiPriority="72" w:unhideWhenUsed="0"/>
-    <w:lsdException w:name="Colorful Grid Accent 3" w:semiHidden="0" w:uiPriority="73" w:unhideWhenUsed="0"/>
-    <w:lsdException w:name="Light Shading Accent 4" w:semiHidden="0" w:uiPriority="60" w:unhideWhenUsed="0"/>
-    <w:lsdException w:name="Light List Accent 4" w:semiHidden="0" w:uiPriority="61" w:unhideWhenUsed="0"/>
-    <w:lsdException w:name="Light Grid Accent 4" w:semiHidden="0" w:uiPriority="62" w:unhideWhenUsed="0"/>
-    <w:lsdException w:name="Medium Shading 1 Accent 4" w:semiHidden="0" w:uiPriority="63" w:unhideWhenUsed="0"/>
-    <w:lsdException w:name="Medium Shading 2 Accent 4" w:semiHidden="0" w:uiPriority="64" w:unhideWhenUsed="0"/>
-    <w:lsdException w:name="Medium List 1 Accent 4" w:semiHidden="0" w:uiPriority="65" w:unhideWhenUsed="0"/>
-    <w:lsdException w:name="Medium List 2 Accent 4" w:semiHidden="0" w:uiPriority="66" w:unhideWhenUsed="0"/>
-    <w:lsdException w:name="Medium Grid 1 Accent 4" w:semiHidden="0" w:uiPriority="67" w:unhideWhenUsed="0"/>
-    <w:lsdException w:name="Medium Grid 2 Accent 4" w:semiHidden="0" w:uiPriority="68" w:unhideWhenUsed="0"/>
-    <w:lsdException w:name="Medium Grid 3 Accent 4" w:semiHidden="0" w:uiPriority="69" w:unhideWhenUsed="0"/>
-    <w:lsdException w:name="Dark List Accent 4" w:semiHidden="0" w:uiPriority="70" w:unhideWhenUsed="0"/>
-    <w:lsdException w:name="Colorful Shading Accent 4" w:semiHidden="0" w:uiPriority="71" w:unhideWhenUsed="0"/>
-    <w:lsdException w:name="Colorful List Accent 4" w:semiHidden="0" w:uiPriority="72" w:unhideWhenUsed="0"/>
-    <w:lsdException w:name="Colorful Grid Accent 4" w:semiHidden="0" w:uiPriority="73" w:unhideWhenUsed="0"/>
-    <w:lsdException w:name="Light Shading Accent 5" w:semiHidden="0" w:uiPriority="60" w:unhideWhenUsed="0"/>
-    <w:lsdException w:name="Light List Accent 5" w:semiHidden="0" w:uiPriority="61" w:unhideWhenUsed="0"/>
-    <w:lsdException w:name="Light Grid Accent 5" w:semiHidden="0" w:uiPriority="62" w:unhideWhenUsed="0"/>
-    <w:lsdException w:name="Medium Shading 1 Accent 5" w:semiHidden="0" w:uiPriority="63" w:unhideWhenUsed="0"/>
-    <w:lsdException w:name="Medium Shading 2 Accent 5" w:semiHidden="0" w:uiPriority="64" w:unhideWhenUsed="0"/>
-    <w:lsdException w:name="Medium List 1 Accent 5" w:semiHidden="0" w:uiPriority="65" w:unhideWhenUsed="0"/>
-    <w:lsdException w:name="Medium List 2 Accent 5" w:semiHidden="0" w:uiPriority="66" w:unhideWhenUsed="0"/>
-    <w:lsdException w:name="Medium Grid 1 Accent 5" w:semiHidden="0" w:uiPriority="67" w:unhideWhenUsed="0"/>
-    <w:lsdException w:name="Medium Grid 2 Accent 5" w:semiHidden="0" w:uiPriority="68" w:unhideWhenUsed="0"/>
-    <w:lsdException w:name="Medium Grid 3 Accent 5" w:semiHidden="0" w:uiPriority="69" w:unhideWhenUsed="0"/>
-    <w:lsdException w:name="Dark List Accent 5" w:semiHidden="0" w:uiPriority="70" w:unhideWhenUsed="0"/>
-    <w:lsdException w:name="Colorful Shading Accent 5" w:semiHidden="0" w:uiPriority="71" w:unhideWhenUsed="0"/>
-    <w:lsdException w:name="Colorful List Accent 5" w:semiHidden="0" w:uiPriority="72" w:unhideWhenUsed="0"/>
-    <w:lsdException w:name="Colorful Grid Accent 5" w:semiHidden="0" w:uiPriority="73" w:unhideWhenUsed="0"/>
-    <w:lsdException w:name="Light Shading Accent 6" w:semiHidden="0" w:uiPriority="60" w:unhideWhenUsed="0"/>
-    <w:lsdException w:name="Light List Accent 6" w:semiHidden="0" w:uiPriority="61" w:unhideWhenUsed="0"/>
-    <w:lsdException w:name="Light Grid Accent 6" w:semiHidden="0" w:uiPriority="62" w:unhideWhenUsed="0"/>
-    <w:lsdException w:name="Medium Shading 1 Accent 6" w:semiHidden="0" w:uiPriority="63" w:unhideWhenUsed="0"/>
-    <w:lsdException w:name="Medium Shading 2 Accent 6" w:semiHidden="0" w:uiPriority="64" w:unhideWhenUsed="0"/>
-    <w:lsdException w:name="Medium List 1 Accent 6" w:semiHidden="0" w:uiPriority="65" w:unhideWhenUsed="0"/>
-    <w:lsdException w:name="Medium List 2 Accent 6" w:semiHidden="0" w:uiPriority="66" w:unhideWhenUsed="0"/>
-    <w:lsdException w:name="Medium Grid 1 Accent 6" w:semiHidden="0" w:uiPriority="67" w:unhideWhenUsed="0"/>
-    <w:lsdException w:name="Medium Grid 2 Accent 6" w:semiHidden="0" w:uiPriority="68" w:unhideWhenUsed="0"/>
-    <w:lsdException w:name="Medium Grid 3 Accent 6" w:semiHidden="0" w:uiPriority="69" w:unhideWhenUsed="0"/>
-    <w:lsdException w:name="Dark List Accent 6" w:semiHidden="0" w:uiPriority="70" w:unhideWhenUsed="0"/>
-    <w:lsdException w:name="Colorful Shading Accent 6" w:semiHidden="0" w:uiPriority="71" w:unhideWhenUsed="0"/>
-    <w:lsdException w:name="Colorful List Accent 6" w:semiHidden="0" w:uiPriority="72" w:unhideWhenUsed="0"/>
-    <w:lsdException w:name="Colorful Grid Accent 6" w:semiHidden="0" w:uiPriority="73" w:unhideWhenUsed="0"/>
-    <w:lsdException w:name="Subtle Emphasis" w:semiHidden="0" w:uiPriority="19" w:unhideWhenUsed="0" w:qFormat="1"/>
-    <w:lsdException w:name="Intense Emphasis" w:semiHidden="0" w:uiPriority="21" w:unhideWhenUsed="0" w:qFormat="1"/>
-    <w:lsdException w:name="Subtle Reference" w:semiHidden="0" w:uiPriority="31" w:unhideWhenUsed="0" w:qFormat="1"/>
-    <w:lsdException w:name="Intense Reference" w:semiHidden="0" w:uiPriority="32" w:unhideWhenUsed="0" w:qFormat="1"/>
-    <w:lsdException w:name="Book Title" w:semiHidden="0" w:uiPriority="33" w:unhideWhenUsed="0" w:qFormat="1"/>
-    <w:lsdException w:name="Bibliography" w:uiPriority="37"/>
-    <w:lsdException w:name="TOC Heading" w:uiPriority="39" w:qFormat="1"/>
+  <w:latentStyles w:defLockedState="0" w:defUIPriority="99" w:defSemiHidden="0" w:defUnhideWhenUsed="0" w:defQFormat="0" w:count="375">
+    <w:lsdException w:name="Normal" w:uiPriority="0" w:qFormat="1"/>
+    <w:lsdException w:name="heading 1" w:uiPriority="9" w:qFormat="1"/>
+    <w:lsdException w:name="heading 2" w:semiHidden="1" w:uiPriority="9" w:unhideWhenUsed="1" w:qFormat="1"/>
+    <w:lsdException w:name="heading 3" w:semiHidden="1" w:uiPriority="9" w:unhideWhenUsed="1" w:qFormat="1"/>
+    <w:lsdException w:name="heading 4" w:semiHidden="1" w:uiPriority="9" w:unhideWhenUsed="1" w:qFormat="1"/>
+    <w:lsdException w:name="heading 5" w:semiHidden="1" w:uiPriority="9" w:unhideWhenUsed="1" w:qFormat="1"/>
+    <w:lsdException w:name="heading 6" w:semiHidden="1" w:uiPriority="9" w:unhideWhenUsed="1" w:qFormat="1"/>
+    <w:lsdException w:name="heading 7" w:semiHidden="1" w:uiPriority="9" w:unhideWhenUsed="1" w:qFormat="1"/>
+    <w:lsdException w:name="heading 8" w:semiHidden="1" w:uiPriority="9" w:unhideWhenUsed="1" w:qFormat="1"/>
+    <w:lsdException w:name="heading 9" w:semiHidden="1" w:uiPriority="9" w:unhideWhenUsed="1" w:qFormat="1"/>
+    <w:lsdException w:name="index 1" w:semiHidden="1" w:unhideWhenUsed="1"/>
+    <w:lsdException w:name="index 2" w:semiHidden="1" w:unhideWhenUsed="1"/>
+    <w:lsdException w:name="index 3" w:semiHidden="1" w:unhideWhenUsed="1"/>
+    <w:lsdException w:name="index 4" w:semiHidden="1" w:unhideWhenUsed="1"/>
+    <w:lsdException w:name="index 5" w:semiHidden="1" w:unhideWhenUsed="1"/>
+    <w:lsdException w:name="index 6" w:semiHidden="1" w:unhideWhenUsed="1"/>
+    <w:lsdException w:name="index 7" w:semiHidden="1" w:unhideWhenUsed="1"/>
+    <w:lsdException w:name="index 8" w:semiHidden="1" w:unhideWhenUsed="1"/>
+    <w:lsdException w:name="index 9" w:semiHidden="1" w:unhideWhenUsed="1"/>
+    <w:lsdException w:name="toc 1" w:semiHidden="1" w:uiPriority="39" w:unhideWhenUsed="1"/>
+    <w:lsdException w:name="toc 2" w:semiHidden="1" w:uiPriority="39" w:unhideWhenUsed="1"/>
+    <w:lsdException w:name="toc 3" w:semiHidden="1" w:uiPriority="39" w:unhideWhenUsed="1"/>
+    <w:lsdException w:name="toc 4" w:semiHidden="1" w:uiPriority="39" w:unhideWhenUsed="1"/>
+    <w:lsdException w:name="toc 5" w:semiHidden="1" w:uiPriority="39" w:unhideWhenUsed="1"/>
+    <w:lsdException w:name="toc 6" w:semiHidden="1" w:uiPriority="39" w:unhideWhenUsed="1"/>
+    <w:lsdException w:name="toc 7" w:semiHidden="1" w:uiPriority="39" w:unhideWhenUsed="1"/>
+    <w:lsdException w:name="toc 8" w:semiHidden="1" w:uiPriority="39" w:unhideWhenUsed="1"/>
+    <w:lsdException w:name="toc 9" w:semiHidden="1" w:uiPriority="39" w:unhideWhenUsed="1"/>
+    <w:lsdException w:name="Normal Indent" w:semiHidden="1" w:unhideWhenUsed="1"/>
+    <w:lsdException w:name="footnote text" w:semiHidden="1" w:unhideWhenUsed="1"/>
+    <w:lsdException w:name="annotation text" w:semiHidden="1" w:unhideWhenUsed="1"/>
+    <w:lsdException w:name="header" w:semiHidden="1" w:unhideWhenUsed="1"/>
+    <w:lsdException w:name="footer" w:semiHidden="1" w:unhideWhenUsed="1"/>
+    <w:lsdException w:name="index heading" w:semiHidden="1" w:unhideWhenUsed="1"/>
+    <w:lsdException w:name="caption" w:semiHidden="1" w:uiPriority="35" w:unhideWhenUsed="1" w:qFormat="1"/>
+    <w:lsdException w:name="table of figures" w:semiHidden="1" w:unhideWhenUsed="1"/>
+    <w:lsdException w:name="envelope address" w:semiHidden="1" w:unhideWhenUsed="1"/>
+    <w:lsdException w:name="envelope return" w:semiHidden="1" w:unhideWhenUsed="1"/>
+    <w:lsdException w:name="footnote reference" w:semiHidden="1" w:unhideWhenUsed="1"/>
+    <w:lsdException w:name="annotation reference" w:semiHidden="1" w:unhideWhenUsed="1"/>
+    <w:lsdException w:name="line number" w:semiHidden="1" w:unhideWhenUsed="1"/>
+    <w:lsdException w:name="page number" w:semiHidden="1" w:unhideWhenUsed="1"/>
+    <w:lsdException w:name="endnote reference" w:semiHidden="1" w:unhideWhenUsed="1"/>
+    <w:lsdException w:name="endnote text" w:semiHidden="1" w:unhideWhenUsed="1"/>
+    <w:lsdException w:name="table of authorities" w:semiHidden="1" w:unhideWhenUsed="1"/>
+    <w:lsdException w:name="macro" w:semiHidden="1" w:unhideWhenUsed="1"/>
+    <w:lsdException w:name="toa heading" w:semiHidden="1" w:unhideWhenUsed="1"/>
+    <w:lsdException w:name="List" w:semiHidden="1" w:unhideWhenUsed="1"/>
+    <w:lsdException w:name="List Bullet" w:semiHidden="1" w:unhideWhenUsed="1"/>
+    <w:lsdException w:name="List Number" w:semiHidden="1" w:unhideWhenUsed="1"/>
+    <w:lsdException w:name="List 2" w:semiHidden="1" w:unhideWhenUsed="1"/>
+    <w:lsdException w:name="List 3" w:semiHidden="1" w:unhideWhenUsed="1"/>
+    <w:lsdException w:name="List 4" w:semiHidden="1" w:unhideWhenUsed="1"/>
+    <w:lsdException w:name="List 5" w:semiHidden="1" w:unhideWhenUsed="1"/>
+    <w:lsdException w:name="List Bullet 2" w:semiHidden="1" w:unhideWhenUsed="1"/>
+    <w:lsdException w:name="List Bullet 3" w:semiHidden="1" w:unhideWhenUsed="1"/>
+    <w:lsdException w:name="List Bullet 4" w:semiHidden="1" w:unhideWhenUsed="1"/>
+    <w:lsdException w:name="List Bullet 5" w:semiHidden="1" w:unhideWhenUsed="1"/>
+    <w:lsdException w:name="List Number 2" w:semiHidden="1" w:unhideWhenUsed="1"/>
+    <w:lsdException w:name="List Number 3" w:semiHidden="1" w:unhideWhenUsed="1"/>
+    <w:lsdException w:name="List Number 4" w:semiHidden="1" w:unhideWhenUsed="1"/>
+    <w:lsdException w:name="List Number 5" w:semiHidden="1" w:unhideWhenUsed="1"/>
+    <w:lsdException w:name="Title" w:uiPriority="10" w:qFormat="1"/>
+    <w:lsdException w:name="Closing" w:semiHidden="1" w:unhideWhenUsed="1"/>
+    <w:lsdException w:name="Signature" w:semiHidden="1" w:unhideWhenUsed="1"/>
+    <w:lsdException w:name="Default Paragraph Font" w:semiHidden="1" w:uiPriority="1" w:unhideWhenUsed="1"/>
+    <w:lsdException w:name="Body Text" w:semiHidden="1" w:unhideWhenUsed="1"/>
+    <w:lsdException w:name="Body Text Indent" w:semiHidden="1" w:unhideWhenUsed="1"/>
+    <w:lsdException w:name="List Continue" w:semiHidden="1" w:unhideWhenUsed="1"/>
+    <w:lsdException w:name="List Continue 2" w:semiHidden="1" w:unhideWhenUsed="1"/>
+    <w:lsdException w:name="List Continue 3" w:semiHidden="1" w:unhideWhenUsed="1"/>
+    <w:lsdException w:name="List Continue 4" w:semiHidden="1" w:unhideWhenUsed="1"/>
+    <w:lsdException w:name="List Continue 5" w:semiHidden="1" w:unhideWhenUsed="1"/>
+    <w:lsdException w:name="Message Header" w:semiHidden="1" w:unhideWhenUsed="1"/>
+    <w:lsdException w:name="Subtitle" w:uiPriority="11" w:qFormat="1"/>
+    <w:lsdException w:name="Salutation" w:semiHidden="1" w:unhideWhenUsed="1"/>
+    <w:lsdException w:name="Date" w:semiHidden="1" w:unhideWhenUsed="1"/>
+    <w:lsdException w:name="Body Text First Indent" w:semiHidden="1" w:unhideWhenUsed="1"/>
+    <w:lsdException w:name="Body Text First Indent 2" w:semiHidden="1" w:unhideWhenUsed="1"/>
+    <w:lsdException w:name="Note Heading" w:semiHidden="1" w:unhideWhenUsed="1"/>
+    <w:lsdException w:name="Body Text 2" w:semiHidden="1" w:unhideWhenUsed="1"/>
+    <w:lsdException w:name="Body Text 3" w:semiHidden="1" w:unhideWhenUsed="1"/>
+    <w:lsdException w:name="Body Text Indent 2" w:semiHidden="1" w:unhideWhenUsed="1"/>
+    <w:lsdException w:name="Body Text Indent 3" w:semiHidden="1" w:unhideWhenUsed="1"/>
+    <w:lsdException w:name="Block Text" w:semiHidden="1" w:unhideWhenUsed="1"/>
+    <w:lsdException w:name="Hyperlink" w:semiHidden="1" w:unhideWhenUsed="1"/>
+    <w:lsdException w:name="FollowedHyperlink" w:semiHidden="1" w:unhideWhenUsed="1"/>
+    <w:lsdException w:name="Strong" w:uiPriority="22" w:qFormat="1"/>
+    <w:lsdException w:name="Emphasis" w:uiPriority="20" w:qFormat="1"/>
+    <w:lsdException w:name="Document Map" w:semiHidden="1" w:unhideWhenUsed="1"/>
+    <w:lsdException w:name="Plain Text" w:semiHidden="1" w:unhideWhenUsed="1"/>
+    <w:lsdException w:name="E-mail Signature" w:semiHidden="1" w:unhideWhenUsed="1"/>
+    <w:lsdException w:name="HTML Top of Form" w:semiHidden="1" w:unhideWhenUsed="1"/>
+    <w:lsdException w:name="HTML Bottom of Form" w:semiHidden="1" w:unhideWhenUsed="1"/>
+    <w:lsdException w:name="Normal (Web)" w:semiHidden="1" w:unhideWhenUsed="1"/>
+    <w:lsdException w:name="HTML Acronym" w:semiHidden="1" w:unhideWhenUsed="1"/>
+    <w:lsdException w:name="HTML Address" w:semiHidden="1" w:unhideWhenUsed="1"/>
+    <w:lsdException w:name="HTML Cite" w:semiHidden="1" w:unhideWhenUsed="1"/>
+    <w:lsdException w:name="HTML Code" w:semiHidden="1" w:unhideWhenUsed="1"/>
+    <w:lsdException w:name="HTML Definition" w:semiHidden="1" w:unhideWhenUsed="1"/>
+    <w:lsdException w:name="HTML Keyboard" w:semiHidden="1" w:unhideWhenUsed="1"/>
+    <w:lsdException w:name="HTML Preformatted" w:semiHidden="1" w:unhideWhenUsed="1"/>
+    <w:lsdException w:name="HTML Sample" w:semiHidden="1" w:unhideWhenUsed="1"/>
+    <w:lsdException w:name="HTML Typewriter" w:semiHidden="1" w:unhideWhenUsed="1"/>
+    <w:lsdException w:name="HTML Variable" w:semiHidden="1" w:unhideWhenUsed="1"/>
+    <w:lsdException w:name="Normal Table" w:semiHidden="1" w:unhideWhenUsed="1"/>
+    <w:lsdException w:name="annotation subject" w:semiHidden="1" w:unhideWhenUsed="1"/>
+    <w:lsdException w:name="No List" w:semiHidden="1" w:unhideWhenUsed="1"/>
+    <w:lsdException w:name="Outline List 1" w:semiHidden="1" w:unhideWhenUsed="1"/>
+    <w:lsdException w:name="Outline List 2" w:semiHidden="1" w:unhideWhenUsed="1"/>
+    <w:lsdException w:name="Outline List 3" w:semiHidden="1" w:unhideWhenUsed="1"/>
+    <w:lsdException w:name="Table Simple 1" w:semiHidden="1" w:unhideWhenUsed="1"/>
+    <w:lsdException w:name="Table Simple 2" w:semiHidden="1" w:unhideWhenUsed="1"/>
+    <w:lsdException w:name="Table Simple 3" w:semiHidden="1" w:unhideWhenUsed="1"/>
+    <w:lsdException w:name="Table Classic 1" w:semiHidden="1" w:unhideWhenUsed="1"/>
+    <w:lsdException w:name="Table Classic 2" w:semiHidden="1" w:unhideWhenUsed="1"/>
+    <w:lsdException w:name="Table Classic 3" w:semiHidden="1" w:unhideWhenUsed="1"/>
+    <w:lsdException w:name="Table Classic 4" w:semiHidden="1" w:unhideWhenUsed="1"/>
+    <w:lsdException w:name="Table Colorful 1" w:semiHidden="1" w:unhideWhenUsed="1"/>
+    <w:lsdException w:name="Table Colorful 2" w:semiHidden="1" w:unhideWhenUsed="1"/>
+    <w:lsdException w:name="Table Colorful 3" w:semiHidden="1" w:unhideWhenUsed="1"/>
+    <w:lsdException w:name="Table Columns 1" w:semiHidden="1" w:unhideWhenUsed="1"/>
+    <w:lsdException w:name="Table Columns 2" w:semiHidden="1" w:unhideWhenUsed="1"/>
+    <w:lsdException w:name="Table Columns 3" w:semiHidden="1" w:unhideWhenUsed="1"/>
+    <w:lsdException w:name="Table Columns 4" w:semiHidden="1" w:unhideWhenUsed="1"/>
+    <w:lsdException w:name="Table Columns 5" w:semiHidden="1" w:unhideWhenUsed="1"/>
+    <w:lsdException w:name="Table Grid 1" w:semiHidden="1" w:unhideWhenUsed="1"/>
+    <w:lsdException w:name="Table Grid 2" w:semiHidden="1" w:unhideWhenUsed="1"/>
+    <w:lsdException w:name="Table Grid 3" w:semiHidden="1" w:unhideWhenUsed="1"/>
+    <w:lsdException w:name="Table Grid 4" w:semiHidden="1" w:unhideWhenUsed="1"/>
+    <w:lsdException w:name="Table Grid 5" w:semiHidden="1" w:unhideWhenUsed="1"/>
+    <w:lsdException w:name="Table Grid 6" w:semiHidden="1" w:unhideWhenUsed="1"/>
+    <w:lsdException w:name="Table Grid 7" w:semiHidden="1" w:unhideWhenUsed="1"/>
+    <w:lsdException w:name="Table Grid 8" w:semiHidden="1" w:unhideWhenUsed="1"/>
+    <w:lsdException w:name="Table List 1" w:semiHidden="1" w:unhideWhenUsed="1"/>
+    <w:lsdException w:name="Table List 2" w:semiHidden="1" w:unhideWhenUsed="1"/>
+    <w:lsdException w:name="Table List 3" w:semiHidden="1" w:unhideWhenUsed="1"/>
+    <w:lsdException w:name="Table List 4" w:semiHidden="1" w:unhideWhenUsed="1"/>
+    <w:lsdException w:name="Table List 5" w:semiHidden="1" w:unhideWhenUsed="1"/>
+    <w:lsdException w:name="Table List 6" w:semiHidden="1" w:unhideWhenUsed="1"/>
+    <w:lsdException w:name="Table List 7" w:semiHidden="1" w:unhideWhenUsed="1"/>
+    <w:lsdException w:name="Table List 8" w:semiHidden="1" w:unhideWhenUsed="1"/>
+    <w:lsdException w:name="Table 3D effects 1" w:semiHidden="1" w:unhideWhenUsed="1"/>
+    <w:lsdException w:name="Table 3D effects 2" w:semiHidden="1" w:unhideWhenUsed="1"/>
+    <w:lsdException w:name="Table 3D effects 3" w:semiHidden="1" w:unhideWhenUsed="1"/>
+    <w:lsdException w:name="Table Contemporary" w:semiHidden="1" w:unhideWhenUsed="1"/>
+    <w:lsdException w:name="Table Elegant" w:semiHidden="1" w:unhideWhenUsed="1"/>
+    <w:lsdException w:name="Table Professional" w:semiHidden="1" w:unhideWhenUsed="1"/>
+    <w:lsdException w:name="Table Subtle 1" w:semiHidden="1" w:unhideWhenUsed="1"/>
+    <w:lsdException w:name="Table Subtle 2" w:semiHidden="1" w:unhideWhenUsed="1"/>
+    <w:lsdException w:name="Table Web 1" w:semiHidden="1" w:unhideWhenUsed="1"/>
+    <w:lsdException w:name="Table Web 2" w:semiHidden="1" w:unhideWhenUsed="1"/>
+    <w:lsdException w:name="Table Web 3" w:semiHidden="1" w:unhideWhenUsed="1"/>
+    <w:lsdException w:name="Balloon Text" w:semiHidden="1" w:unhideWhenUsed="1"/>
+    <w:lsdException w:name="Table Grid" w:semiHidden="1" w:uiPriority="39" w:unhideWhenUsed="1"/>
+    <w:lsdException w:name="Table Theme" w:semiHidden="1" w:unhideWhenUsed="1"/>
+    <w:lsdException w:name="Placeholder Text" w:semiHidden="1"/>
+    <w:lsdException w:name="No Spacing" w:uiPriority="1" w:qFormat="1"/>
+    <w:lsdException w:name="Light Shading" w:uiPriority="60"/>
+    <w:lsdException w:name="Light List" w:uiPriority="61"/>
+    <w:lsdException w:name="Light Grid" w:uiPriority="62"/>
+    <w:lsdException w:name="Medium Shading 1" w:uiPriority="63"/>
+    <w:lsdException w:name="Medium Shading 2" w:uiPriority="64"/>
+    <w:lsdException w:name="Medium List 1" w:uiPriority="65"/>
+    <w:lsdException w:name="Medium List 2" w:uiPriority="66"/>
+    <w:lsdException w:name="Medium Grid 1" w:uiPriority="67"/>
+    <w:lsdException w:name="Medium Grid 2" w:uiPriority="68"/>
+    <w:lsdException w:name="Medium Grid 3" w:uiPriority="69"/>
+    <w:lsdException w:name="Dark List" w:uiPriority="70"/>
+    <w:lsdException w:name="Colorful Shading" w:uiPriority="71"/>
+    <w:lsdException w:name="Colorful List" w:uiPriority="72"/>
+    <w:lsdException w:name="Colorful Grid" w:uiPriority="73"/>
+    <w:lsdException w:name="Light Shading Accent 1" w:uiPriority="60"/>
+    <w:lsdException w:name="Light List Accent 1" w:uiPriority="61"/>
+    <w:lsdException w:name="Light Grid Accent 1" w:uiPriority="62"/>
+    <w:lsdException w:name="Medium Shading 1 Accent 1" w:uiPriority="63"/>
+    <w:lsdException w:name="Medium Shading 2 Accent 1" w:uiPriority="64"/>
+    <w:lsdException w:name="Medium List 1 Accent 1" w:uiPriority="65"/>
+    <w:lsdException w:name="Revision" w:semiHidden="1"/>
+    <w:lsdException w:name="List Paragraph" w:uiPriority="34" w:qFormat="1"/>
+    <w:lsdException w:name="Quote" w:uiPriority="29" w:qFormat="1"/>
+    <w:lsdException w:name="Intense Quote" w:uiPriority="30" w:qFormat="1"/>
+    <w:lsdException w:name="Medium List 2 Accent 1" w:uiPriority="66"/>
+    <w:lsdException w:name="Medium Grid 1 Accent 1" w:uiPriority="67"/>
+    <w:lsdException w:name="Medium Grid 2 Accent 1" w:uiPriority="68"/>
+    <w:lsdException w:name="Medium Grid 3 Accent 1" w:uiPriority="69"/>
+    <w:lsdException w:name="Dark List Accent 1" w:uiPriority="70"/>
+    <w:lsdException w:name="Colorful Shading Accent 1" w:uiPriority="71"/>
+    <w:lsdException w:name="Colorful List Accent 1" w:uiPriority="72"/>
+    <w:lsdException w:name="Colorful Grid Accent 1" w:uiPriority="73"/>
+    <w:lsdException w:name="Light Shading Accent 2" w:uiPriority="60"/>
+    <w:lsdException w:name="Light List Accent 2" w:uiPriority="61"/>
+    <w:lsdException w:name="Light Grid Accent 2" w:uiPriority="62"/>
+    <w:lsdException w:name="Medium Shading 1 Accent 2" w:uiPriority="63"/>
+    <w:lsdException w:name="Medium Shading 2 Accent 2" w:uiPriority="64"/>
+    <w:lsdException w:name="Medium List 1 Accent 2" w:uiPriority="65"/>
+    <w:lsdException w:name="Medium List 2 Accent 2" w:uiPriority="66"/>
+    <w:lsdException w:name="Medium Grid 1 Accent 2" w:uiPriority="67"/>
+    <w:lsdException w:name="Medium Grid 2 Accent 2" w:uiPriority="68"/>
+    <w:lsdException w:name="Medium Grid 3 Accent 2" w:uiPriority="69"/>
+    <w:lsdException w:name="Dark List Accent 2" w:uiPriority="70"/>
+    <w:lsdException w:name="Colorful Shading Accent 2" w:uiPriority="71"/>
+    <w:lsdException w:name="Colorful List Accent 2" w:uiPriority="72"/>
+    <w:lsdException w:name="Colorful Grid Accent 2" w:uiPriority="73"/>
+    <w:lsdException w:name="Light Shading Accent 3" w:uiPriority="60"/>
+    <w:lsdException w:name="Light List Accent 3" w:uiPriority="61"/>
+    <w:lsdException w:name="Light Grid Accent 3" w:uiPriority="62"/>
+    <w:lsdException w:name="Medium Shading 1 Accent 3" w:uiPriority="63"/>
+    <w:lsdException w:name="Medium Shading 2 Accent 3" w:uiPriority="64"/>
+    <w:lsdException w:name="Medium List 1 Accent 3" w:uiPriority="65"/>
+    <w:lsdException w:name="Medium List 2 Accent 3" w:uiPriority="66"/>
+    <w:lsdException w:name="Medium Grid 1 Accent 3" w:uiPriority="67"/>
+    <w:lsdException w:name="Medium Grid 2 Accent 3" w:uiPriority="68"/>
+    <w:lsdException w:name="Medium Grid 3 Accent 3" w:uiPriority="69"/>
+    <w:lsdException w:name="Dark List Accent 3" w:uiPriority="70"/>
+    <w:lsdException w:name="Colorful Shading Accent 3" w:uiPriority="71"/>
+    <w:lsdException w:name="Colorful List Accent 3" w:uiPriority="72"/>
+    <w:lsdException w:name="Colorful Grid Accent 3" w:uiPriority="73"/>
+    <w:lsdException w:name="Light Shading Accent 4" w:uiPriority="60"/>
+    <w:lsdException w:name="Light List Accent 4" w:uiPriority="61"/>
+    <w:lsdException w:name="Light Grid Accent 4" w:uiPriority="62"/>
+    <w:lsdException w:name="Medium Shading 1 Accent 4" w:uiPriority="63"/>
+    <w:lsdException w:name="Medium Shading 2 Accent 4" w:uiPriority="64"/>
+    <w:lsdException w:name="Medium List 1 Accent 4" w:uiPriority="65"/>
+    <w:lsdException w:name="Medium List 2 Accent 4" w:uiPriority="66"/>
+    <w:lsdException w:name="Medium Grid 1 Accent 4" w:uiPriority="67"/>
+    <w:lsdException w:name="Medium Grid 2 Accent 4" w:uiPriority="68"/>
+    <w:lsdException w:name="Medium Grid 3 Accent 4" w:uiPriority="69"/>
+    <w:lsdException w:name="Dark List Accent 4" w:uiPriority="70"/>
+    <w:lsdException w:name="Colorful Shading Accent 4" w:uiPriority="71"/>
+    <w:lsdException w:name="Colorful List Accent 4" w:uiPriority="72"/>
+    <w:lsdException w:name="Colorful Grid Accent 4" w:uiPriority="73"/>
+    <w:lsdException w:name="Light Shading Accent 5" w:uiPriority="60"/>
+    <w:lsdException w:name="Light List Accent 5" w:uiPriority="61"/>
+    <w:lsdException w:name="Light Grid Accent 5" w:uiPriority="62"/>
+    <w:lsdException w:name="Medium Shading 1 Accent 5" w:uiPriority="63"/>
+    <w:lsdException w:name="Medium Shading 2 Accent 5" w:uiPriority="64"/>
+    <w:lsdException w:name="Medium List 1 Accent 5" w:uiPriority="65"/>
+    <w:lsdException w:name="Medium List 2 Accent 5" w:uiPriority="66"/>
+    <w:lsdException w:name="Medium Grid 1 Accent 5" w:uiPriority="67"/>
+    <w:lsdException w:name="Medium Grid 2 Accent 5" w:uiPriority="68"/>
+    <w:lsdException w:name="Medium Grid 3 Accent 5" w:uiPriority="69"/>
+    <w:lsdException w:name="Dark List Accent 5" w:uiPriority="70"/>
+    <w:lsdException w:name="Colorful Shading Accent 5" w:uiPriority="71"/>
+    <w:lsdException w:name="Colorful List Accent 5" w:uiPriority="72"/>
+    <w:lsdException w:name="Colorful Grid Accent 5" w:uiPriority="73"/>
+    <w:lsdException w:name="Light Shading Accent 6" w:uiPriority="60"/>
+    <w:lsdException w:name="Light List Accent 6" w:uiPriority="61"/>
+    <w:lsdException w:name="Light Grid Accent 6" w:uiPriority="62"/>
+    <w:lsdException w:name="Medium Shading 1 Accent 6" w:uiPriority="63"/>
+    <w:lsdException w:name="Medium Shading 2 Accent 6" w:uiPriority="64"/>
+    <w:lsdException w:name="Medium List 1 Accent 6" w:uiPriority="65"/>
+    <w:lsdException w:name="Medium List 2 Accent 6" w:uiPriority="66"/>
+    <w:lsdException w:name="Medium Grid 1 Accent 6" w:uiPriority="67"/>
+    <w:lsdException w:name="Medium Grid 2 Accent 6" w:uiPriority="68"/>
+    <w:lsdException w:name="Medium Grid 3 Accent 6" w:uiPriority="69"/>
+    <w:lsdException w:name="Dark List Accent 6" w:uiPriority="70"/>
+    <w:lsdException w:name="Colorful Shading Accent 6" w:uiPriority="71"/>
+    <w:lsdException w:name="Colorful List Accent 6" w:uiPriority="72"/>
+    <w:lsdException w:name="Colorful Grid Accent 6" w:uiPriority="73"/>
+    <w:lsdException w:name="Subtle Emphasis" w:uiPriority="19" w:qFormat="1"/>
+    <w:lsdException w:name="Intense Emphasis" w:uiPriority="21" w:qFormat="1"/>
+    <w:lsdException w:name="Subtle Reference" w:uiPriority="31" w:qFormat="1"/>
+    <w:lsdException w:name="Intense Reference" w:uiPriority="32" w:qFormat="1"/>
+    <w:lsdException w:name="Book Title" w:uiPriority="33" w:qFormat="1"/>
+    <w:lsdException w:name="Bibliography" w:semiHidden="1" w:uiPriority="37" w:unhideWhenUsed="1"/>
+    <w:lsdException w:name="TOC Heading" w:semiHidden="1" w:uiPriority="39" w:unhideWhenUsed="1" w:qFormat="1"/>
+    <w:lsdException w:name="Plain Table 1" w:uiPriority="41"/>
+    <w:lsdException w:name="Plain Table 2" w:uiPriority="42"/>
+    <w:lsdException w:name="Plain Table 3" w:uiPriority="43"/>
+    <w:lsdException w:name="Plain Table 4" w:uiPriority="44"/>
+    <w:lsdException w:name="Plain Table 5" w:uiPriority="45"/>
+    <w:lsdException w:name="Grid Table Light" w:uiPriority="40"/>
+    <w:lsdException w:name="Grid Table 1 Light" w:uiPriority="46"/>
+    <w:lsdException w:name="Grid Table 2" w:uiPriority="47"/>
+    <w:lsdException w:name="Grid Table 3" w:uiPriority="48"/>
+    <w:lsdException w:name="Grid Table 4" w:uiPriority="49"/>
+    <w:lsdException w:name="Grid Table 5 Dark" w:uiPriority="50"/>
+    <w:lsdException w:name="Grid Table 6 Colorful" w:uiPriority="51"/>
+    <w:lsdException w:name="Grid Table 7 Colorful" w:uiPriority="52"/>
+    <w:lsdException w:name="Grid Table 1 Light Accent 1" w:uiPriority="46"/>
+    <w:lsdException w:name="Grid Table 2 Accent 1" w:uiPriority="47"/>
+    <w:lsdException w:name="Grid Table 3 Accent 1" w:uiPriority="48"/>
+    <w:lsdException w:name="Grid Table 4 Accent 1" w:uiPriority="49"/>
+    <w:lsdException w:name="Grid Table 5 Dark Accent 1" w:uiPriority="50"/>
+    <w:lsdException w:name="Grid Table 6 Colorful Accent 1" w:uiPriority="51"/>
+    <w:lsdException w:name="Grid Table 7 Colorful Accent 1" w:uiPriority="52"/>
+    <w:lsdException w:name="Grid Table 1 Light Accent 2" w:uiPriority="46"/>
+    <w:lsdException w:name="Grid Table 2 Accent 2" w:uiPriority="47"/>
+    <w:lsdException w:name="Grid Table 3 Accent 2" w:uiPriority="48"/>
+    <w:lsdException w:name="Grid Table 4 Accent 2" w:uiPriority="49"/>
+    <w:lsdException w:name="Grid Table 5 Dark Accent 2" w:uiPriority="50"/>
+    <w:lsdException w:name="Grid Table 6 Colorful Accent 2" w:uiPriority="51"/>
+    <w:lsdException w:name="Grid Table 7 Colorful Accent 2" w:uiPriority="52"/>
+    <w:lsdException w:name="Grid Table 1 Light Accent 3" w:uiPriority="46"/>
+    <w:lsdException w:name="Grid Table 2 Accent 3" w:uiPriority="47"/>
+    <w:lsdException w:name="Grid Table 3 Accent 3" w:uiPriority="48"/>
+    <w:lsdException w:name="Grid Table 4 Accent 3" w:uiPriority="49"/>
+    <w:lsdException w:name="Grid Table 5 Dark Accent 3" w:uiPriority="50"/>
+    <w:lsdException w:name="Grid Table 6 Colorful Accent 3" w:uiPriority="51"/>
+    <w:lsdException w:name="Grid Table 7 Colorful Accent 3" w:uiPriority="52"/>
+    <w:lsdException w:name="Grid Table 1 Light Accent 4" w:uiPriority="46"/>
+    <w:lsdException w:name="Grid Table 2 Accent 4" w:uiPriority="47"/>
+    <w:lsdException w:name="Grid Table 3 Accent 4" w:uiPriority="48"/>
+    <w:lsdException w:name="Grid Table 4 Accent 4" w:uiPriority="49"/>
+    <w:lsdException w:name="Grid Table 5 Dark Accent 4" w:uiPriority="50"/>
+    <w:lsdException w:name="Grid Table 6 Colorful Accent 4" w:uiPriority="51"/>
+    <w:lsdException w:name="Grid Table 7 Colorful Accent 4" w:uiPriority="52"/>
+    <w:lsdException w:name="Grid Table 1 Light Accent 5" w:uiPriority="46"/>
+    <w:lsdException w:name="Grid Table 2 Accent 5" w:uiPriority="47"/>
+    <w:lsdException w:name="Grid Table 3 Accent 5" w:uiPriority="48"/>
+    <w:lsdException w:name="Grid Table 4 Accent 5" w:uiPriority="49"/>
+    <w:lsdException w:name="Grid Table 5 Dark Accent 5" w:uiPriority="50"/>
+    <w:lsdException w:name="Grid Table 6 Colorful Accent 5" w:uiPriority="51"/>
+    <w:lsdException w:name="Grid Table 7 Colorful Accent 5" w:uiPriority="52"/>
+    <w:lsdException w:name="Grid Table 1 Light Accent 6" w:uiPriority="46"/>
+    <w:lsdException w:name="Grid Table 2 Accent 6" w:uiPriority="47"/>
+    <w:lsdException w:name="Grid Table 3 Accent 6" w:uiPriority="48"/>
+    <w:lsdException w:name="Grid Table 4 Accent 6" w:uiPriority="49"/>
+    <w:lsdException w:name="Grid Table 5 Dark Accent 6" w:uiPriority="50"/>
+    <w:lsdException w:name="Grid Table 6 Colorful Accent 6" w:uiPriority="51"/>
+    <w:lsdException w:name="Grid Table 7 Colorful Accent 6" w:uiPriority="52"/>
+    <w:lsdException w:name="List Table 1 Light" w:uiPriority="46"/>
+    <w:lsdException w:name="List Table 2" w:uiPriority="47"/>
+    <w:lsdException w:name="List Table 3" w:uiPriority="48"/>
+    <w:lsdException w:name="List Table 4" w:uiPriority="49"/>
+    <w:lsdException w:name="List Table 5 Dark" w:uiPriority="50"/>
+    <w:lsdException w:name="List Table 6 Colorful" w:uiPriority="51"/>
+    <w:lsdException w:name="List Table 7 Colorful" w:uiPriority="52"/>
+    <w:lsdException w:name="List Table 1 Light Accent 1" w:uiPriority="46"/>
+    <w:lsdException w:name="List Table 2 Accent 1" w:uiPriority="47"/>
+    <w:lsdException w:name="List Table 3 Accent 1" w:uiPriority="48"/>
+    <w:lsdException w:name="List Table 4 Accent 1" w:uiPriority="49"/>
+    <w:lsdException w:name="List Table 5 Dark Accent 1" w:uiPriority="50"/>
+    <w:lsdException w:name="List Table 6 Colorful Accent 1" w:uiPriority="51"/>
+    <w:lsdException w:name="List Table 7 Colorful Accent 1" w:uiPriority="52"/>
+    <w:lsdException w:name="List Table 1 Light Accent 2" w:uiPriority="46"/>
+    <w:lsdException w:name="List Table 2 Accent 2" w:uiPriority="47"/>
+    <w:lsdException w:name="List Table 3 Accent 2" w:uiPriority="48"/>
+    <w:lsdException w:name="List Table 4 Accent 2" w:uiPriority="49"/>
+    <w:lsdException w:name="List Table 5 Dark Accent 2" w:uiPriority="50"/>
+    <w:lsdException w:name="List Table 6 Colorful Accent 2" w:uiPriority="51"/>
+    <w:lsdException w:name="List Table 7 Colorful Accent 2" w:uiPriority="52"/>
+    <w:lsdException w:name="List Table 1 Light Accent 3" w:uiPriority="46"/>
+    <w:lsdException w:name="List Table 2 Accent 3" w:uiPriority="47"/>
+    <w:lsdException w:name="List Table 3 Accent 3" w:uiPriority="48"/>
+    <w:lsdException w:name="List Table 4 Accent 3" w:uiPriority="49"/>
+    <w:lsdException w:name="List Table 5 Dark Accent 3" w:uiPriority="50"/>
+    <w:lsdException w:name="List Table 6 Colorful Accent 3" w:uiPriority="51"/>
+    <w:lsdException w:name="List Table 7 Colorful Accent 3" w:uiPriority="52"/>
+    <w:lsdException w:name="List Table 1 Light Accent 4" w:uiPriority="46"/>
+    <w:lsdException w:name="List Table 2 Accent 4" w:uiPriority="47"/>
+    <w:lsdException w:name="List Table 3 Accent 4" w:uiPriority="48"/>
+    <w:lsdException w:name="List Table 4 Accent 4" w:uiPriority="49"/>
+    <w:lsdException w:name="List Table 5 Dark Accent 4" w:uiPriority="50"/>
+    <w:lsdException w:name="List Table 6 Colorful Accent 4" w:uiPriority="51"/>
+    <w:lsdException w:name="List Table 7 Colorful Accent 4" w:uiPriority="52"/>
+    <w:lsdException w:name="List Table 1 Light Accent 5" w:uiPriority="46"/>
+    <w:lsdException w:name="List Table 2 Accent 5" w:uiPriority="47"/>
+    <w:lsdException w:name="List Table 3 Accent 5" w:uiPriority="48"/>
+    <w:lsdException w:name="List Table 4 Accent 5" w:uiPriority="49"/>
+    <w:lsdException w:name="List Table 5 Dark Accent 5" w:uiPriority="50"/>
+    <w:lsdException w:name="List Table 6 Colorful Accent 5" w:uiPriority="51"/>
+    <w:lsdException w:name="List Table 7 Colorful Accent 5" w:uiPriority="52"/>
+    <w:lsdException w:name="List Table 1 Light Accent 6" w:uiPriority="46"/>
+    <w:lsdException w:name="List Table 2 Accent 6" w:uiPriority="47"/>
+    <w:lsdException w:name="List Table 3 Accent 6" w:uiPriority="48"/>
+    <w:lsdException w:name="List Table 4 Accent 6" w:uiPriority="49"/>
+    <w:lsdException w:name="List Table 5 Dark Accent 6" w:uiPriority="50"/>
+    <w:lsdException w:name="List Table 6 Colorful Accent 6" w:uiPriority="51"/>
+    <w:lsdException w:name="List Table 7 Colorful Accent 6" w:uiPriority="52"/>
+    <w:lsdException w:name="Mention" w:semiHidden="1" w:unhideWhenUsed="1"/>
+    <w:lsdException w:name="Smart Hyperlink" w:semiHidden="1" w:unhideWhenUsed="1"/>
+    <w:lsdException w:name="Hashtag" w:semiHidden="1" w:unhideWhenUsed="1"/>
+    <w:lsdException w:name="Unresolved Mention" w:semiHidden="1" w:unhideWhenUsed="1"/>
   </w:latentStyles>
   <w:style w:type="paragraph" w:default="1" w:styleId="Normal">
     <w:name w:val="Normal"/>
@@ -9004,8 +9342,8 @@
       <w:color w:val="2F5496" w:themeColor="accent1" w:themeShade="BF"/>
     </w:rPr>
   </w:style>
-  <w:style w:type="character" w:customStyle="1" w:styleId="UnresolvedMention">
-    <w:name w:val="Unresolved Mention"/>
+  <w:style w:type="character" w:customStyle="1" w:styleId="Mentionnonrsolue2">
+    <w:name w:val="Mention non résolue2"/>
     <w:basedOn w:val="Policepardfaut"/>
     <w:uiPriority w:val="99"/>
     <w:semiHidden/>
@@ -9025,7 +9363,6 @@
       <w:spacing w:after="0" w:line="240" w:lineRule="auto"/>
     </w:pPr>
     <w:tblPr>
-      <w:tblInd w:w="0" w:type="dxa"/>
       <w:tblBorders>
         <w:top w:val="single" w:sz="4" w:space="0" w:color="auto"/>
         <w:left w:val="single" w:sz="4" w:space="0" w:color="auto"/>
@@ -9034,723 +9371,6 @@
         <w:insideH w:val="single" w:sz="4" w:space="0" w:color="auto"/>
         <w:insideV w:val="single" w:sz="4" w:space="0" w:color="auto"/>
       </w:tblBorders>
-      <w:tblCellMar>
-        <w:top w:w="0" w:type="dxa"/>
-        <w:left w:w="108" w:type="dxa"/>
-        <w:bottom w:w="0" w:type="dxa"/>
-        <w:right w:w="108" w:type="dxa"/>
-      </w:tblCellMar>
-    </w:tblPr>
-  </w:style>
-</w:styles>
-</file>
-
-<file path=word/stylesWithEffects.xml><?xml version="1.0" encoding="utf-8"?>
-<w:styles xmlns:wpc="http://schemas.microsoft.com/office/word/2010/wordprocessingCanvas" xmlns:mc="http://schemas.openxmlformats.org/markup-compatibility/2006" xmlns:o="urn:schemas-microsoft-com:office:office" xmlns:r="http://schemas.openxmlformats.org/officeDocument/2006/relationships" xmlns:m="http://schemas.openxmlformats.org/officeDocument/2006/math" xmlns:v="urn:schemas-microsoft-com:vml" xmlns:wp14="http://schemas.microsoft.com/office/word/2010/wordprocessingDrawing" xmlns:wp="http://schemas.openxmlformats.org/drawingml/2006/wordprocessingDrawing" xmlns:w10="urn:schemas-microsoft-com:office:word" xmlns:w="http://schemas.openxmlformats.org/wordprocessingml/2006/main" xmlns:w14="http://schemas.microsoft.com/office/word/2010/wordml" xmlns:wpg="http://schemas.microsoft.com/office/word/2010/wordprocessingGroup" xmlns:wpi="http://schemas.microsoft.com/office/word/2010/wordprocessingInk" xmlns:wne="http://schemas.microsoft.com/office/word/2006/wordml" xmlns:wps="http://schemas.microsoft.com/office/word/2010/wordprocessingShape" mc:Ignorable="w14 wp14">
-  <w:docDefaults>
-    <w:rPrDefault>
-      <w:rPr>
-        <w:rFonts w:asciiTheme="minorHAnsi" w:eastAsiaTheme="minorHAnsi" w:hAnsiTheme="minorHAnsi" w:cstheme="minorBidi"/>
-        <w:sz w:val="22"/>
-        <w:szCs w:val="22"/>
-        <w:lang w:val="fr-FR" w:eastAsia="en-US" w:bidi="ar-SA"/>
-      </w:rPr>
-    </w:rPrDefault>
-    <w:pPrDefault>
-      <w:pPr>
-        <w:spacing w:after="160" w:line="259" w:lineRule="auto"/>
-      </w:pPr>
-    </w:pPrDefault>
-  </w:docDefaults>
-  <w:latentStyles w:defLockedState="0" w:defUIPriority="99" w:defSemiHidden="1" w:defUnhideWhenUsed="1" w:defQFormat="0" w:count="267">
-    <w:lsdException w:name="Normal" w:semiHidden="0" w:uiPriority="0" w:unhideWhenUsed="0" w:qFormat="1"/>
-    <w:lsdException w:name="heading 1" w:semiHidden="0" w:uiPriority="9" w:unhideWhenUsed="0" w:qFormat="1"/>
-    <w:lsdException w:name="heading 2" w:uiPriority="9" w:qFormat="1"/>
-    <w:lsdException w:name="heading 3" w:uiPriority="9" w:qFormat="1"/>
-    <w:lsdException w:name="heading 4" w:uiPriority="9" w:qFormat="1"/>
-    <w:lsdException w:name="heading 5" w:uiPriority="9" w:qFormat="1"/>
-    <w:lsdException w:name="heading 6" w:uiPriority="9" w:qFormat="1"/>
-    <w:lsdException w:name="heading 7" w:uiPriority="9" w:qFormat="1"/>
-    <w:lsdException w:name="heading 8" w:uiPriority="9" w:qFormat="1"/>
-    <w:lsdException w:name="heading 9" w:uiPriority="9" w:qFormat="1"/>
-    <w:lsdException w:name="toc 1" w:uiPriority="39"/>
-    <w:lsdException w:name="toc 2" w:uiPriority="39"/>
-    <w:lsdException w:name="toc 3" w:uiPriority="39"/>
-    <w:lsdException w:name="toc 4" w:uiPriority="39"/>
-    <w:lsdException w:name="toc 5" w:uiPriority="39"/>
-    <w:lsdException w:name="toc 6" w:uiPriority="39"/>
-    <w:lsdException w:name="toc 7" w:uiPriority="39"/>
-    <w:lsdException w:name="toc 8" w:uiPriority="39"/>
-    <w:lsdException w:name="toc 9" w:uiPriority="39"/>
-    <w:lsdException w:name="caption" w:uiPriority="35" w:qFormat="1"/>
-    <w:lsdException w:name="Title" w:semiHidden="0" w:uiPriority="10" w:unhideWhenUsed="0" w:qFormat="1"/>
-    <w:lsdException w:name="Default Paragraph Font" w:uiPriority="1"/>
-    <w:lsdException w:name="Subtitle" w:semiHidden="0" w:uiPriority="11" w:unhideWhenUsed="0" w:qFormat="1"/>
-    <w:lsdException w:name="Strong" w:semiHidden="0" w:uiPriority="22" w:unhideWhenUsed="0" w:qFormat="1"/>
-    <w:lsdException w:name="Emphasis" w:semiHidden="0" w:uiPriority="20" w:unhideWhenUsed="0" w:qFormat="1"/>
-    <w:lsdException w:name="Table Grid" w:semiHidden="0" w:uiPriority="39" w:unhideWhenUsed="0"/>
-    <w:lsdException w:name="Placeholder Text" w:unhideWhenUsed="0"/>
-    <w:lsdException w:name="No Spacing" w:semiHidden="0" w:uiPriority="1" w:unhideWhenUsed="0" w:qFormat="1"/>
-    <w:lsdException w:name="Light Shading" w:semiHidden="0" w:uiPriority="60" w:unhideWhenUsed="0"/>
-    <w:lsdException w:name="Light List" w:semiHidden="0" w:uiPriority="61" w:unhideWhenUsed="0"/>
-    <w:lsdException w:name="Light Grid" w:semiHidden="0" w:uiPriority="62" w:unhideWhenUsed="0"/>
-    <w:lsdException w:name="Medium Shading 1" w:semiHidden="0" w:uiPriority="63" w:unhideWhenUsed="0"/>
-    <w:lsdException w:name="Medium Shading 2" w:semiHidden="0" w:uiPriority="64" w:unhideWhenUsed="0"/>
-    <w:lsdException w:name="Medium List 1" w:semiHidden="0" w:uiPriority="65" w:unhideWhenUsed="0"/>
-    <w:lsdException w:name="Medium List 2" w:semiHidden="0" w:uiPriority="66" w:unhideWhenUsed="0"/>
-    <w:lsdException w:name="Medium Grid 1" w:semiHidden="0" w:uiPriority="67" w:unhideWhenUsed="0"/>
-    <w:lsdException w:name="Medium Grid 2" w:semiHidden="0" w:uiPriority="68" w:unhideWhenUsed="0"/>
-    <w:lsdException w:name="Medium Grid 3" w:semiHidden="0" w:uiPriority="69" w:unhideWhenUsed="0"/>
-    <w:lsdException w:name="Dark List" w:semiHidden="0" w:uiPriority="70" w:unhideWhenUsed="0"/>
-    <w:lsdException w:name="Colorful Shading" w:semiHidden="0" w:uiPriority="71" w:unhideWhenUsed="0"/>
-    <w:lsdException w:name="Colorful List" w:semiHidden="0" w:uiPriority="72" w:unhideWhenUsed="0"/>
-    <w:lsdException w:name="Colorful Grid" w:semiHidden="0" w:uiPriority="73" w:unhideWhenUsed="0"/>
-    <w:lsdException w:name="Light Shading Accent 1" w:semiHidden="0" w:uiPriority="60" w:unhideWhenUsed="0"/>
-    <w:lsdException w:name="Light List Accent 1" w:semiHidden="0" w:uiPriority="61" w:unhideWhenUsed="0"/>
-    <w:lsdException w:name="Light Grid Accent 1" w:semiHidden="0" w:uiPriority="62" w:unhideWhenUsed="0"/>
-    <w:lsdException w:name="Medium Shading 1 Accent 1" w:semiHidden="0" w:uiPriority="63" w:unhideWhenUsed="0"/>
-    <w:lsdException w:name="Medium Shading 2 Accent 1" w:semiHidden="0" w:uiPriority="64" w:unhideWhenUsed="0"/>
-    <w:lsdException w:name="Medium List 1 Accent 1" w:semiHidden="0" w:uiPriority="65" w:unhideWhenUsed="0"/>
-    <w:lsdException w:name="Revision" w:unhideWhenUsed="0"/>
-    <w:lsdException w:name="List Paragraph" w:semiHidden="0" w:uiPriority="34" w:unhideWhenUsed="0" w:qFormat="1"/>
-    <w:lsdException w:name="Quote" w:semiHidden="0" w:uiPriority="29" w:unhideWhenUsed="0" w:qFormat="1"/>
-    <w:lsdException w:name="Intense Quote" w:semiHidden="0" w:uiPriority="30" w:unhideWhenUsed="0" w:qFormat="1"/>
-    <w:lsdException w:name="Medium List 2 Accent 1" w:semiHidden="0" w:uiPriority="66" w:unhideWhenUsed="0"/>
-    <w:lsdException w:name="Medium Grid 1 Accent 1" w:semiHidden="0" w:uiPriority="67" w:unhideWhenUsed="0"/>
-    <w:lsdException w:name="Medium Grid 2 Accent 1" w:semiHidden="0" w:uiPriority="68" w:unhideWhenUsed="0"/>
-    <w:lsdException w:name="Medium Grid 3 Accent 1" w:semiHidden="0" w:uiPriority="69" w:unhideWhenUsed="0"/>
-    <w:lsdException w:name="Dark List Accent 1" w:semiHidden="0" w:uiPriority="70" w:unhideWhenUsed="0"/>
-    <w:lsdException w:name="Colorful Shading Accent 1" w:semiHidden="0" w:uiPriority="71" w:unhideWhenUsed="0"/>
-    <w:lsdException w:name="Colorful List Accent 1" w:semiHidden="0" w:uiPriority="72" w:unhideWhenUsed="0"/>
-    <w:lsdException w:name="Colorful Grid Accent 1" w:semiHidden="0" w:uiPriority="73" w:unhideWhenUsed="0"/>
-    <w:lsdException w:name="Light Shading Accent 2" w:semiHidden="0" w:uiPriority="60" w:unhideWhenUsed="0"/>
-    <w:lsdException w:name="Light List Accent 2" w:semiHidden="0" w:uiPriority="61" w:unhideWhenUsed="0"/>
-    <w:lsdException w:name="Light Grid Accent 2" w:semiHidden="0" w:uiPriority="62" w:unhideWhenUsed="0"/>
-    <w:lsdException w:name="Medium Shading 1 Accent 2" w:semiHidden="0" w:uiPriority="63" w:unhideWhenUsed="0"/>
-    <w:lsdException w:name="Medium Shading 2 Accent 2" w:semiHidden="0" w:uiPriority="64" w:unhideWhenUsed="0"/>
-    <w:lsdException w:name="Medium List 1 Accent 2" w:semiHidden="0" w:uiPriority="65" w:unhideWhenUsed="0"/>
-    <w:lsdException w:name="Medium List 2 Accent 2" w:semiHidden="0" w:uiPriority="66" w:unhideWhenUsed="0"/>
-    <w:lsdException w:name="Medium Grid 1 Accent 2" w:semiHidden="0" w:uiPriority="67" w:unhideWhenUsed="0"/>
-    <w:lsdException w:name="Medium Grid 2 Accent 2" w:semiHidden="0" w:uiPriority="68" w:unhideWhenUsed="0"/>
-    <w:lsdException w:name="Medium Grid 3 Accent 2" w:semiHidden="0" w:uiPriority="69" w:unhideWhenUsed="0"/>
-    <w:lsdException w:name="Dark List Accent 2" w:semiHidden="0" w:uiPriority="70" w:unhideWhenUsed="0"/>
-    <w:lsdException w:name="Colorful Shading Accent 2" w:semiHidden="0" w:uiPriority="71" w:unhideWhenUsed="0"/>
-    <w:lsdException w:name="Colorful List Accent 2" w:semiHidden="0" w:uiPriority="72" w:unhideWhenUsed="0"/>
-    <w:lsdException w:name="Colorful Grid Accent 2" w:semiHidden="0" w:uiPriority="73" w:unhideWhenUsed="0"/>
-    <w:lsdException w:name="Light Shading Accent 3" w:semiHidden="0" w:uiPriority="60" w:unhideWhenUsed="0"/>
-    <w:lsdException w:name="Light List Accent 3" w:semiHidden="0" w:uiPriority="61" w:unhideWhenUsed="0"/>
-    <w:lsdException w:name="Light Grid Accent 3" w:semiHidden="0" w:uiPriority="62" w:unhideWhenUsed="0"/>
-    <w:lsdException w:name="Medium Shading 1 Accent 3" w:semiHidden="0" w:uiPriority="63" w:unhideWhenUsed="0"/>
-    <w:lsdException w:name="Medium Shading 2 Accent 3" w:semiHidden="0" w:uiPriority="64" w:unhideWhenUsed="0"/>
-    <w:lsdException w:name="Medium List 1 Accent 3" w:semiHidden="0" w:uiPriority="65" w:unhideWhenUsed="0"/>
-    <w:lsdException w:name="Medium List 2 Accent 3" w:semiHidden="0" w:uiPriority="66" w:unhideWhenUsed="0"/>
-    <w:lsdException w:name="Medium Grid 1 Accent 3" w:semiHidden="0" w:uiPriority="67" w:unhideWhenUsed="0"/>
-    <w:lsdException w:name="Medium Grid 2 Accent 3" w:semiHidden="0" w:uiPriority="68" w:unhideWhenUsed="0"/>
-    <w:lsdException w:name="Medium Grid 3 Accent 3" w:semiHidden="0" w:uiPriority="69" w:unhideWhenUsed="0"/>
-    <w:lsdException w:name="Dark List Accent 3" w:semiHidden="0" w:uiPriority="70" w:unhideWhenUsed="0"/>
-    <w:lsdException w:name="Colorful Shading Accent 3" w:semiHidden="0" w:uiPriority="71" w:unhideWhenUsed="0"/>
-    <w:lsdException w:name="Colorful List Accent 3" w:semiHidden="0" w:uiPriority="72" w:unhideWhenUsed="0"/>
-    <w:lsdException w:name="Colorful Grid Accent 3" w:semiHidden="0" w:uiPriority="73" w:unhideWhenUsed="0"/>
-    <w:lsdException w:name="Light Shading Accent 4" w:semiHidden="0" w:uiPriority="60" w:unhideWhenUsed="0"/>
-    <w:lsdException w:name="Light List Accent 4" w:semiHidden="0" w:uiPriority="61" w:unhideWhenUsed="0"/>
-    <w:lsdException w:name="Light Grid Accent 4" w:semiHidden="0" w:uiPriority="62" w:unhideWhenUsed="0"/>
-    <w:lsdException w:name="Medium Shading 1 Accent 4" w:semiHidden="0" w:uiPriority="63" w:unhideWhenUsed="0"/>
-    <w:lsdException w:name="Medium Shading 2 Accent 4" w:semiHidden="0" w:uiPriority="64" w:unhideWhenUsed="0"/>
-    <w:lsdException w:name="Medium List 1 Accent 4" w:semiHidden="0" w:uiPriority="65" w:unhideWhenUsed="0"/>
-    <w:lsdException w:name="Medium List 2 Accent 4" w:semiHidden="0" w:uiPriority="66" w:unhideWhenUsed="0"/>
-    <w:lsdException w:name="Medium Grid 1 Accent 4" w:semiHidden="0" w:uiPriority="67" w:unhideWhenUsed="0"/>
-    <w:lsdException w:name="Medium Grid 2 Accent 4" w:semiHidden="0" w:uiPriority="68" w:unhideWhenUsed="0"/>
-    <w:lsdException w:name="Medium Grid 3 Accent 4" w:semiHidden="0" w:uiPriority="69" w:unhideWhenUsed="0"/>
-    <w:lsdException w:name="Dark List Accent 4" w:semiHidden="0" w:uiPriority="70" w:unhideWhenUsed="0"/>
-    <w:lsdException w:name="Colorful Shading Accent 4" w:semiHidden="0" w:uiPriority="71" w:unhideWhenUsed="0"/>
-    <w:lsdException w:name="Colorful List Accent 4" w:semiHidden="0" w:uiPriority="72" w:unhideWhenUsed="0"/>
-    <w:lsdException w:name="Colorful Grid Accent 4" w:semiHidden="0" w:uiPriority="73" w:unhideWhenUsed="0"/>
-    <w:lsdException w:name="Light Shading Accent 5" w:semiHidden="0" w:uiPriority="60" w:unhideWhenUsed="0"/>
-    <w:lsdException w:name="Light List Accent 5" w:semiHidden="0" w:uiPriority="61" w:unhideWhenUsed="0"/>
-    <w:lsdException w:name="Light Grid Accent 5" w:semiHidden="0" w:uiPriority="62" w:unhideWhenUsed="0"/>
-    <w:lsdException w:name="Medium Shading 1 Accent 5" w:semiHidden="0" w:uiPriority="63" w:unhideWhenUsed="0"/>
-    <w:lsdException w:name="Medium Shading 2 Accent 5" w:semiHidden="0" w:uiPriority="64" w:unhideWhenUsed="0"/>
-    <w:lsdException w:name="Medium List 1 Accent 5" w:semiHidden="0" w:uiPriority="65" w:unhideWhenUsed="0"/>
-    <w:lsdException w:name="Medium List 2 Accent 5" w:semiHidden="0" w:uiPriority="66" w:unhideWhenUsed="0"/>
-    <w:lsdException w:name="Medium Grid 1 Accent 5" w:semiHidden="0" w:uiPriority="67" w:unhideWhenUsed="0"/>
-    <w:lsdException w:name="Medium Grid 2 Accent 5" w:semiHidden="0" w:uiPriority="68" w:unhideWhenUsed="0"/>
-    <w:lsdException w:name="Medium Grid 3 Accent 5" w:semiHidden="0" w:uiPriority="69" w:unhideWhenUsed="0"/>
-    <w:lsdException w:name="Dark List Accent 5" w:semiHidden="0" w:uiPriority="70" w:unhideWhenUsed="0"/>
-    <w:lsdException w:name="Colorful Shading Accent 5" w:semiHidden="0" w:uiPriority="71" w:unhideWhenUsed="0"/>
-    <w:lsdException w:name="Colorful List Accent 5" w:semiHidden="0" w:uiPriority="72" w:unhideWhenUsed="0"/>
-    <w:lsdException w:name="Colorful Grid Accent 5" w:semiHidden="0" w:uiPriority="73" w:unhideWhenUsed="0"/>
-    <w:lsdException w:name="Light Shading Accent 6" w:semiHidden="0" w:uiPriority="60" w:unhideWhenUsed="0"/>
-    <w:lsdException w:name="Light List Accent 6" w:semiHidden="0" w:uiPriority="61" w:unhideWhenUsed="0"/>
-    <w:lsdException w:name="Light Grid Accent 6" w:semiHidden="0" w:uiPriority="62" w:unhideWhenUsed="0"/>
-    <w:lsdException w:name="Medium Shading 1 Accent 6" w:semiHidden="0" w:uiPriority="63" w:unhideWhenUsed="0"/>
-    <w:lsdException w:name="Medium Shading 2 Accent 6" w:semiHidden="0" w:uiPriority="64" w:unhideWhenUsed="0"/>
-    <w:lsdException w:name="Medium List 1 Accent 6" w:semiHidden="0" w:uiPriority="65" w:unhideWhenUsed="0"/>
-    <w:lsdException w:name="Medium List 2 Accent 6" w:semiHidden="0" w:uiPriority="66" w:unhideWhenUsed="0"/>
-    <w:lsdException w:name="Medium Grid 1 Accent 6" w:semiHidden="0" w:uiPriority="67" w:unhideWhenUsed="0"/>
-    <w:lsdException w:name="Medium Grid 2 Accent 6" w:semiHidden="0" w:uiPriority="68" w:unhideWhenUsed="0"/>
-    <w:lsdException w:name="Medium Grid 3 Accent 6" w:semiHidden="0" w:uiPriority="69" w:unhideWhenUsed="0"/>
-    <w:lsdException w:name="Dark List Accent 6" w:semiHidden="0" w:uiPriority="70" w:unhideWhenUsed="0"/>
-    <w:lsdException w:name="Colorful Shading Accent 6" w:semiHidden="0" w:uiPriority="71" w:unhideWhenUsed="0"/>
-    <w:lsdException w:name="Colorful List Accent 6" w:semiHidden="0" w:uiPriority="72" w:unhideWhenUsed="0"/>
-    <w:lsdException w:name="Colorful Grid Accent 6" w:semiHidden="0" w:uiPriority="73" w:unhideWhenUsed="0"/>
-    <w:lsdException w:name="Subtle Emphasis" w:semiHidden="0" w:uiPriority="19" w:unhideWhenUsed="0" w:qFormat="1"/>
-    <w:lsdException w:name="Intense Emphasis" w:semiHidden="0" w:uiPriority="21" w:unhideWhenUsed="0" w:qFormat="1"/>
-    <w:lsdException w:name="Subtle Reference" w:semiHidden="0" w:uiPriority="31" w:unhideWhenUsed="0" w:qFormat="1"/>
-    <w:lsdException w:name="Intense Reference" w:semiHidden="0" w:uiPriority="32" w:unhideWhenUsed="0" w:qFormat="1"/>
-    <w:lsdException w:name="Book Title" w:semiHidden="0" w:uiPriority="33" w:unhideWhenUsed="0" w:qFormat="1"/>
-    <w:lsdException w:name="Bibliography" w:uiPriority="37"/>
-    <w:lsdException w:name="TOC Heading" w:uiPriority="39" w:qFormat="1"/>
-  </w:latentStyles>
-  <w:style w:type="paragraph" w:default="1" w:styleId="Normal">
-    <w:name w:val="Normal"/>
-    <w:qFormat/>
-    <w:rsid w:val="00D21E66"/>
-    <w:pPr>
-      <w:spacing w:after="0"/>
-    </w:pPr>
-  </w:style>
-  <w:style w:type="paragraph" w:styleId="Titre1">
-    <w:name w:val="heading 1"/>
-    <w:basedOn w:val="Normal"/>
-    <w:next w:val="Normal"/>
-    <w:link w:val="Titre1Car"/>
-    <w:uiPriority w:val="9"/>
-    <w:qFormat/>
-    <w:rsid w:val="0045304F"/>
-    <w:pPr>
-      <w:keepNext/>
-      <w:keepLines/>
-      <w:spacing w:before="240"/>
-      <w:outlineLvl w:val="0"/>
-    </w:pPr>
-    <w:rPr>
-      <w:rFonts w:asciiTheme="majorHAnsi" w:eastAsiaTheme="majorEastAsia" w:hAnsiTheme="majorHAnsi" w:cstheme="majorBidi"/>
-      <w:b/>
-      <w:color w:val="2F5496" w:themeColor="accent1" w:themeShade="BF"/>
-      <w:sz w:val="40"/>
-      <w:szCs w:val="32"/>
-    </w:rPr>
-  </w:style>
-  <w:style w:type="paragraph" w:styleId="Titre2">
-    <w:name w:val="heading 2"/>
-    <w:basedOn w:val="Normal"/>
-    <w:next w:val="Normal"/>
-    <w:link w:val="Titre2Car"/>
-    <w:uiPriority w:val="9"/>
-    <w:unhideWhenUsed/>
-    <w:qFormat/>
-    <w:rsid w:val="003D7BDD"/>
-    <w:pPr>
-      <w:keepNext/>
-      <w:keepLines/>
-      <w:spacing w:before="240"/>
-      <w:outlineLvl w:val="1"/>
-    </w:pPr>
-    <w:rPr>
-      <w:rFonts w:asciiTheme="majorHAnsi" w:eastAsiaTheme="majorEastAsia" w:hAnsiTheme="majorHAnsi" w:cstheme="majorBidi"/>
-      <w:b/>
-      <w:color w:val="2F5496" w:themeColor="accent1" w:themeShade="BF"/>
-      <w:sz w:val="26"/>
-      <w:szCs w:val="26"/>
-    </w:rPr>
-  </w:style>
-  <w:style w:type="paragraph" w:styleId="Titre3">
-    <w:name w:val="heading 3"/>
-    <w:basedOn w:val="Normal"/>
-    <w:next w:val="Normal"/>
-    <w:link w:val="Titre3Car"/>
-    <w:uiPriority w:val="9"/>
-    <w:unhideWhenUsed/>
-    <w:qFormat/>
-    <w:rsid w:val="003D7BDD"/>
-    <w:pPr>
-      <w:keepNext/>
-      <w:keepLines/>
-      <w:spacing w:before="120"/>
-      <w:outlineLvl w:val="2"/>
-    </w:pPr>
-    <w:rPr>
-      <w:rFonts w:asciiTheme="majorHAnsi" w:eastAsiaTheme="majorEastAsia" w:hAnsiTheme="majorHAnsi" w:cstheme="majorBidi"/>
-      <w:b/>
-      <w:color w:val="1F3763" w:themeColor="accent1" w:themeShade="7F"/>
-      <w:sz w:val="24"/>
-      <w:szCs w:val="24"/>
-    </w:rPr>
-  </w:style>
-  <w:style w:type="paragraph" w:styleId="Titre4">
-    <w:name w:val="heading 4"/>
-    <w:basedOn w:val="Normal"/>
-    <w:next w:val="Normal"/>
-    <w:link w:val="Titre4Car"/>
-    <w:uiPriority w:val="9"/>
-    <w:unhideWhenUsed/>
-    <w:qFormat/>
-    <w:rsid w:val="0013124E"/>
-    <w:pPr>
-      <w:keepNext/>
-      <w:keepLines/>
-      <w:spacing w:before="40"/>
-      <w:outlineLvl w:val="3"/>
-    </w:pPr>
-    <w:rPr>
-      <w:rFonts w:asciiTheme="majorHAnsi" w:eastAsiaTheme="majorEastAsia" w:hAnsiTheme="majorHAnsi" w:cstheme="majorBidi"/>
-      <w:i/>
-      <w:iCs/>
-      <w:color w:val="2F5496" w:themeColor="accent1" w:themeShade="BF"/>
-    </w:rPr>
-  </w:style>
-  <w:style w:type="character" w:default="1" w:styleId="Policepardfaut">
-    <w:name w:val="Default Paragraph Font"/>
-    <w:uiPriority w:val="1"/>
-    <w:semiHidden/>
-    <w:unhideWhenUsed/>
-  </w:style>
-  <w:style w:type="table" w:default="1" w:styleId="TableauNormal">
-    <w:name w:val="Normal Table"/>
-    <w:uiPriority w:val="99"/>
-    <w:semiHidden/>
-    <w:unhideWhenUsed/>
-    <w:tblPr>
-      <w:tblInd w:w="0" w:type="dxa"/>
-      <w:tblCellMar>
-        <w:top w:w="0" w:type="dxa"/>
-        <w:left w:w="108" w:type="dxa"/>
-        <w:bottom w:w="0" w:type="dxa"/>
-        <w:right w:w="108" w:type="dxa"/>
-      </w:tblCellMar>
-    </w:tblPr>
-  </w:style>
-  <w:style w:type="numbering" w:default="1" w:styleId="Aucuneliste">
-    <w:name w:val="No List"/>
-    <w:uiPriority w:val="99"/>
-    <w:semiHidden/>
-    <w:unhideWhenUsed/>
-  </w:style>
-  <w:style w:type="paragraph" w:styleId="Titre">
-    <w:name w:val="Title"/>
-    <w:basedOn w:val="Normal"/>
-    <w:next w:val="Normal"/>
-    <w:link w:val="TitreCar"/>
-    <w:uiPriority w:val="10"/>
-    <w:qFormat/>
-    <w:rsid w:val="005B7EDD"/>
-    <w:pPr>
-      <w:spacing w:line="240" w:lineRule="auto"/>
-      <w:contextualSpacing/>
-    </w:pPr>
-    <w:rPr>
-      <w:rFonts w:asciiTheme="majorHAnsi" w:eastAsiaTheme="majorEastAsia" w:hAnsiTheme="majorHAnsi" w:cstheme="majorBidi"/>
-      <w:b/>
-      <w:spacing w:val="-10"/>
-      <w:kern w:val="28"/>
-      <w:sz w:val="56"/>
-      <w:szCs w:val="56"/>
-    </w:rPr>
-  </w:style>
-  <w:style w:type="character" w:customStyle="1" w:styleId="TitreCar">
-    <w:name w:val="Titre Car"/>
-    <w:basedOn w:val="Policepardfaut"/>
-    <w:link w:val="Titre"/>
-    <w:uiPriority w:val="10"/>
-    <w:rsid w:val="005B7EDD"/>
-    <w:rPr>
-      <w:rFonts w:asciiTheme="majorHAnsi" w:eastAsiaTheme="majorEastAsia" w:hAnsiTheme="majorHAnsi" w:cstheme="majorBidi"/>
-      <w:b/>
-      <w:spacing w:val="-10"/>
-      <w:kern w:val="28"/>
-      <w:sz w:val="56"/>
-      <w:szCs w:val="56"/>
-    </w:rPr>
-  </w:style>
-  <w:style w:type="character" w:customStyle="1" w:styleId="Titre1Car">
-    <w:name w:val="Titre 1 Car"/>
-    <w:basedOn w:val="Policepardfaut"/>
-    <w:link w:val="Titre1"/>
-    <w:uiPriority w:val="9"/>
-    <w:rsid w:val="0045304F"/>
-    <w:rPr>
-      <w:rFonts w:asciiTheme="majorHAnsi" w:eastAsiaTheme="majorEastAsia" w:hAnsiTheme="majorHAnsi" w:cstheme="majorBidi"/>
-      <w:b/>
-      <w:color w:val="2F5496" w:themeColor="accent1" w:themeShade="BF"/>
-      <w:sz w:val="40"/>
-      <w:szCs w:val="32"/>
-    </w:rPr>
-  </w:style>
-  <w:style w:type="character" w:customStyle="1" w:styleId="Titre2Car">
-    <w:name w:val="Titre 2 Car"/>
-    <w:basedOn w:val="Policepardfaut"/>
-    <w:link w:val="Titre2"/>
-    <w:uiPriority w:val="9"/>
-    <w:rsid w:val="003D7BDD"/>
-    <w:rPr>
-      <w:rFonts w:asciiTheme="majorHAnsi" w:eastAsiaTheme="majorEastAsia" w:hAnsiTheme="majorHAnsi" w:cstheme="majorBidi"/>
-      <w:b/>
-      <w:color w:val="2F5496" w:themeColor="accent1" w:themeShade="BF"/>
-      <w:sz w:val="26"/>
-      <w:szCs w:val="26"/>
-    </w:rPr>
-  </w:style>
-  <w:style w:type="paragraph" w:styleId="Paragraphedeliste">
-    <w:name w:val="List Paragraph"/>
-    <w:basedOn w:val="Normal"/>
-    <w:uiPriority w:val="34"/>
-    <w:qFormat/>
-    <w:rsid w:val="00D21E66"/>
-    <w:pPr>
-      <w:ind w:left="720"/>
-      <w:contextualSpacing/>
-    </w:pPr>
-  </w:style>
-  <w:style w:type="character" w:customStyle="1" w:styleId="Titre3Car">
-    <w:name w:val="Titre 3 Car"/>
-    <w:basedOn w:val="Policepardfaut"/>
-    <w:link w:val="Titre3"/>
-    <w:uiPriority w:val="9"/>
-    <w:rsid w:val="003D7BDD"/>
-    <w:rPr>
-      <w:rFonts w:asciiTheme="majorHAnsi" w:eastAsiaTheme="majorEastAsia" w:hAnsiTheme="majorHAnsi" w:cstheme="majorBidi"/>
-      <w:b/>
-      <w:color w:val="1F3763" w:themeColor="accent1" w:themeShade="7F"/>
-      <w:sz w:val="24"/>
-      <w:szCs w:val="24"/>
-    </w:rPr>
-  </w:style>
-  <w:style w:type="paragraph" w:styleId="En-tte">
-    <w:name w:val="header"/>
-    <w:basedOn w:val="Normal"/>
-    <w:link w:val="En-tteCar"/>
-    <w:uiPriority w:val="99"/>
-    <w:unhideWhenUsed/>
-    <w:rsid w:val="0044159F"/>
-    <w:pPr>
-      <w:tabs>
-        <w:tab w:val="center" w:pos="4536"/>
-        <w:tab w:val="right" w:pos="9072"/>
-      </w:tabs>
-      <w:spacing w:line="240" w:lineRule="auto"/>
-    </w:pPr>
-  </w:style>
-  <w:style w:type="character" w:customStyle="1" w:styleId="En-tteCar">
-    <w:name w:val="En-tête Car"/>
-    <w:basedOn w:val="Policepardfaut"/>
-    <w:link w:val="En-tte"/>
-    <w:uiPriority w:val="99"/>
-    <w:rsid w:val="0044159F"/>
-  </w:style>
-  <w:style w:type="paragraph" w:styleId="Pieddepage">
-    <w:name w:val="footer"/>
-    <w:basedOn w:val="Normal"/>
-    <w:link w:val="PieddepageCar"/>
-    <w:uiPriority w:val="99"/>
-    <w:unhideWhenUsed/>
-    <w:rsid w:val="00A12C35"/>
-    <w:pPr>
-      <w:tabs>
-        <w:tab w:val="center" w:pos="4536"/>
-        <w:tab w:val="right" w:pos="9072"/>
-      </w:tabs>
-      <w:spacing w:line="240" w:lineRule="auto"/>
-    </w:pPr>
-    <w:rPr>
-      <w:i/>
-      <w:sz w:val="18"/>
-    </w:rPr>
-  </w:style>
-  <w:style w:type="character" w:customStyle="1" w:styleId="PieddepageCar">
-    <w:name w:val="Pied de page Car"/>
-    <w:basedOn w:val="Policepardfaut"/>
-    <w:link w:val="Pieddepage"/>
-    <w:uiPriority w:val="99"/>
-    <w:rsid w:val="00A12C35"/>
-    <w:rPr>
-      <w:i/>
-      <w:sz w:val="18"/>
-    </w:rPr>
-  </w:style>
-  <w:style w:type="character" w:styleId="Lienhypertexte">
-    <w:name w:val="Hyperlink"/>
-    <w:basedOn w:val="Policepardfaut"/>
-    <w:uiPriority w:val="99"/>
-    <w:unhideWhenUsed/>
-    <w:rsid w:val="00B41800"/>
-    <w:rPr>
-      <w:color w:val="0563C1" w:themeColor="hyperlink"/>
-      <w:u w:val="single"/>
-    </w:rPr>
-  </w:style>
-  <w:style w:type="character" w:customStyle="1" w:styleId="Mentionnonrsolue1">
-    <w:name w:val="Mention non résolue1"/>
-    <w:basedOn w:val="Policepardfaut"/>
-    <w:uiPriority w:val="99"/>
-    <w:semiHidden/>
-    <w:unhideWhenUsed/>
-    <w:rsid w:val="00B41800"/>
-    <w:rPr>
-      <w:color w:val="808080"/>
-      <w:shd w:val="clear" w:color="auto" w:fill="E6E6E6"/>
-    </w:rPr>
-  </w:style>
-  <w:style w:type="character" w:customStyle="1" w:styleId="Code">
-    <w:name w:val="Code"/>
-    <w:basedOn w:val="Policepardfaut"/>
-    <w:uiPriority w:val="1"/>
-    <w:qFormat/>
-    <w:rsid w:val="0057007A"/>
-    <w:rPr>
-      <w:rFonts w:ascii="Courier New" w:hAnsi="Courier New"/>
-    </w:rPr>
-  </w:style>
-  <w:style w:type="paragraph" w:styleId="Sous-titre">
-    <w:name w:val="Subtitle"/>
-    <w:basedOn w:val="Normal"/>
-    <w:next w:val="Normal"/>
-    <w:link w:val="Sous-titreCar"/>
-    <w:uiPriority w:val="11"/>
-    <w:qFormat/>
-    <w:rsid w:val="005B7EDD"/>
-    <w:pPr>
-      <w:numPr>
-        <w:ilvl w:val="1"/>
-      </w:numPr>
-      <w:spacing w:after="160"/>
-    </w:pPr>
-    <w:rPr>
-      <w:rFonts w:eastAsiaTheme="minorEastAsia"/>
-      <w:color w:val="5A5A5A" w:themeColor="text1" w:themeTint="A5"/>
-      <w:spacing w:val="15"/>
-    </w:rPr>
-  </w:style>
-  <w:style w:type="character" w:customStyle="1" w:styleId="Sous-titreCar">
-    <w:name w:val="Sous-titre Car"/>
-    <w:basedOn w:val="Policepardfaut"/>
-    <w:link w:val="Sous-titre"/>
-    <w:uiPriority w:val="11"/>
-    <w:rsid w:val="005B7EDD"/>
-    <w:rPr>
-      <w:rFonts w:eastAsiaTheme="minorEastAsia"/>
-      <w:color w:val="5A5A5A" w:themeColor="text1" w:themeTint="A5"/>
-      <w:spacing w:val="15"/>
-    </w:rPr>
-  </w:style>
-  <w:style w:type="paragraph" w:styleId="Textedebulles">
-    <w:name w:val="Balloon Text"/>
-    <w:basedOn w:val="Normal"/>
-    <w:link w:val="TextedebullesCar"/>
-    <w:uiPriority w:val="99"/>
-    <w:semiHidden/>
-    <w:unhideWhenUsed/>
-    <w:rsid w:val="005A37D9"/>
-    <w:pPr>
-      <w:spacing w:line="240" w:lineRule="auto"/>
-    </w:pPr>
-    <w:rPr>
-      <w:rFonts w:ascii="Tahoma" w:hAnsi="Tahoma" w:cs="Tahoma"/>
-      <w:sz w:val="16"/>
-      <w:szCs w:val="16"/>
-    </w:rPr>
-  </w:style>
-  <w:style w:type="character" w:customStyle="1" w:styleId="TextedebullesCar">
-    <w:name w:val="Texte de bulles Car"/>
-    <w:basedOn w:val="Policepardfaut"/>
-    <w:link w:val="Textedebulles"/>
-    <w:uiPriority w:val="99"/>
-    <w:semiHidden/>
-    <w:rsid w:val="005A37D9"/>
-    <w:rPr>
-      <w:rFonts w:ascii="Tahoma" w:hAnsi="Tahoma" w:cs="Tahoma"/>
-      <w:sz w:val="16"/>
-      <w:szCs w:val="16"/>
-    </w:rPr>
-  </w:style>
-  <w:style w:type="character" w:styleId="Marquedecommentaire">
-    <w:name w:val="annotation reference"/>
-    <w:basedOn w:val="Policepardfaut"/>
-    <w:uiPriority w:val="99"/>
-    <w:semiHidden/>
-    <w:unhideWhenUsed/>
-    <w:rsid w:val="005A37D9"/>
-    <w:rPr>
-      <w:sz w:val="16"/>
-      <w:szCs w:val="16"/>
-    </w:rPr>
-  </w:style>
-  <w:style w:type="paragraph" w:styleId="Commentaire">
-    <w:name w:val="annotation text"/>
-    <w:basedOn w:val="Normal"/>
-    <w:link w:val="CommentaireCar"/>
-    <w:uiPriority w:val="99"/>
-    <w:semiHidden/>
-    <w:unhideWhenUsed/>
-    <w:rsid w:val="005A37D9"/>
-    <w:pPr>
-      <w:spacing w:line="240" w:lineRule="auto"/>
-    </w:pPr>
-    <w:rPr>
-      <w:sz w:val="20"/>
-      <w:szCs w:val="20"/>
-    </w:rPr>
-  </w:style>
-  <w:style w:type="character" w:customStyle="1" w:styleId="CommentaireCar">
-    <w:name w:val="Commentaire Car"/>
-    <w:basedOn w:val="Policepardfaut"/>
-    <w:link w:val="Commentaire"/>
-    <w:uiPriority w:val="99"/>
-    <w:semiHidden/>
-    <w:rsid w:val="005A37D9"/>
-    <w:rPr>
-      <w:sz w:val="20"/>
-      <w:szCs w:val="20"/>
-    </w:rPr>
-  </w:style>
-  <w:style w:type="paragraph" w:styleId="Objetducommentaire">
-    <w:name w:val="annotation subject"/>
-    <w:basedOn w:val="Commentaire"/>
-    <w:next w:val="Commentaire"/>
-    <w:link w:val="ObjetducommentaireCar"/>
-    <w:uiPriority w:val="99"/>
-    <w:semiHidden/>
-    <w:unhideWhenUsed/>
-    <w:rsid w:val="005A37D9"/>
-    <w:rPr>
-      <w:b/>
-      <w:bCs/>
-    </w:rPr>
-  </w:style>
-  <w:style w:type="character" w:customStyle="1" w:styleId="ObjetducommentaireCar">
-    <w:name w:val="Objet du commentaire Car"/>
-    <w:basedOn w:val="CommentaireCar"/>
-    <w:link w:val="Objetducommentaire"/>
-    <w:uiPriority w:val="99"/>
-    <w:semiHidden/>
-    <w:rsid w:val="005A37D9"/>
-    <w:rPr>
-      <w:b/>
-      <w:bCs/>
-      <w:sz w:val="20"/>
-      <w:szCs w:val="20"/>
-    </w:rPr>
-  </w:style>
-  <w:style w:type="paragraph" w:styleId="En-ttedetabledesmatires">
-    <w:name w:val="TOC Heading"/>
-    <w:basedOn w:val="Titre1"/>
-    <w:next w:val="Normal"/>
-    <w:uiPriority w:val="39"/>
-    <w:semiHidden/>
-    <w:unhideWhenUsed/>
-    <w:qFormat/>
-    <w:rsid w:val="000C4202"/>
-    <w:pPr>
-      <w:spacing w:line="276" w:lineRule="auto"/>
-      <w:outlineLvl w:val="9"/>
-    </w:pPr>
-    <w:rPr>
-      <w:bCs/>
-      <w:sz w:val="28"/>
-      <w:szCs w:val="28"/>
-      <w:lang w:eastAsia="fr-FR"/>
-    </w:rPr>
-  </w:style>
-  <w:style w:type="paragraph" w:styleId="TM1">
-    <w:name w:val="toc 1"/>
-    <w:basedOn w:val="Normal"/>
-    <w:next w:val="Normal"/>
-    <w:autoRedefine/>
-    <w:uiPriority w:val="39"/>
-    <w:unhideWhenUsed/>
-    <w:rsid w:val="00576894"/>
-    <w:pPr>
-      <w:spacing w:before="240" w:after="100" w:line="240" w:lineRule="auto"/>
-    </w:pPr>
-    <w:rPr>
-      <w:b/>
-      <w:sz w:val="28"/>
-    </w:rPr>
-  </w:style>
-  <w:style w:type="paragraph" w:styleId="TM2">
-    <w:name w:val="toc 2"/>
-    <w:basedOn w:val="Normal"/>
-    <w:next w:val="Normal"/>
-    <w:autoRedefine/>
-    <w:uiPriority w:val="39"/>
-    <w:unhideWhenUsed/>
-    <w:rsid w:val="00576894"/>
-    <w:pPr>
-      <w:spacing w:before="120" w:line="240" w:lineRule="auto"/>
-      <w:ind w:left="221"/>
-    </w:pPr>
-    <w:rPr>
-      <w:b/>
-      <w:sz w:val="24"/>
-    </w:rPr>
-  </w:style>
-  <w:style w:type="paragraph" w:styleId="TM3">
-    <w:name w:val="toc 3"/>
-    <w:basedOn w:val="Normal"/>
-    <w:next w:val="Normal"/>
-    <w:autoRedefine/>
-    <w:uiPriority w:val="39"/>
-    <w:unhideWhenUsed/>
-    <w:rsid w:val="00576894"/>
-    <w:pPr>
-      <w:tabs>
-        <w:tab w:val="right" w:leader="dot" w:pos="9062"/>
-      </w:tabs>
-      <w:spacing w:line="240" w:lineRule="auto"/>
-      <w:ind w:left="442"/>
-    </w:pPr>
-    <w:rPr>
-      <w:sz w:val="20"/>
-    </w:rPr>
-  </w:style>
-  <w:style w:type="character" w:customStyle="1" w:styleId="Titre4Car">
-    <w:name w:val="Titre 4 Car"/>
-    <w:basedOn w:val="Policepardfaut"/>
-    <w:link w:val="Titre4"/>
-    <w:uiPriority w:val="9"/>
-    <w:rsid w:val="0013124E"/>
-    <w:rPr>
-      <w:rFonts w:asciiTheme="majorHAnsi" w:eastAsiaTheme="majorEastAsia" w:hAnsiTheme="majorHAnsi" w:cstheme="majorBidi"/>
-      <w:i/>
-      <w:iCs/>
-      <w:color w:val="2F5496" w:themeColor="accent1" w:themeShade="BF"/>
-    </w:rPr>
-  </w:style>
-  <w:style w:type="character" w:customStyle="1" w:styleId="UnresolvedMention">
-    <w:name w:val="Unresolved Mention"/>
-    <w:basedOn w:val="Policepardfaut"/>
-    <w:uiPriority w:val="99"/>
-    <w:semiHidden/>
-    <w:unhideWhenUsed/>
-    <w:rsid w:val="00330085"/>
-    <w:rPr>
-      <w:color w:val="808080"/>
-      <w:shd w:val="clear" w:color="auto" w:fill="E6E6E6"/>
-    </w:rPr>
-  </w:style>
-  <w:style w:type="table" w:styleId="Grilledutableau">
-    <w:name w:val="Table Grid"/>
-    <w:basedOn w:val="TableauNormal"/>
-    <w:uiPriority w:val="39"/>
-    <w:rsid w:val="00B86C68"/>
-    <w:pPr>
-      <w:spacing w:after="0" w:line="240" w:lineRule="auto"/>
-    </w:pPr>
-    <w:tblPr>
-      <w:tblInd w:w="0" w:type="dxa"/>
-      <w:tblBorders>
-        <w:top w:val="single" w:sz="4" w:space="0" w:color="auto"/>
-        <w:left w:val="single" w:sz="4" w:space="0" w:color="auto"/>
-        <w:bottom w:val="single" w:sz="4" w:space="0" w:color="auto"/>
-        <w:right w:val="single" w:sz="4" w:space="0" w:color="auto"/>
-        <w:insideH w:val="single" w:sz="4" w:space="0" w:color="auto"/>
-        <w:insideV w:val="single" w:sz="4" w:space="0" w:color="auto"/>
-      </w:tblBorders>
-      <w:tblCellMar>
-        <w:top w:w="0" w:type="dxa"/>
-        <w:left w:w="108" w:type="dxa"/>
-        <w:bottom w:w="0" w:type="dxa"/>
-        <w:right w:w="108" w:type="dxa"/>
-      </w:tblCellMar>
     </w:tblPr>
   </w:style>
 </w:styles>
@@ -9764,7 +9384,7 @@
         <a:sysClr val="windowText" lastClr="000000"/>
       </a:dk1>
       <a:lt1>
-        <a:sysClr val="window" lastClr="FFFDF9"/>
+        <a:sysClr val="window" lastClr="FFFFFF"/>
       </a:lt1>
       <a:dk2>
         <a:srgbClr val="44546A"/>
@@ -10045,7 +9665,7 @@
   <a:extraClrSchemeLst/>
   <a:extLst>
     <a:ext uri="{05A4C25C-085E-4340-85A3-A5531E510DB2}">
-      <thm15:themeFamily xmlns:thm15="http://schemas.microsoft.com/office/thememl/2012/main" xmlns="" name="Office Theme" id="{62F939B6-93AF-4DB8-9C6B-D6C7DFDC589F}" vid="{4A3C46E8-61CC-4603-A589-7422A47A8E4A}"/>
+      <thm15:themeFamily xmlns:thm15="http://schemas.microsoft.com/office/thememl/2012/main" name="Office Theme" id="{62F939B6-93AF-4DB8-9C6B-D6C7DFDC589F}" vid="{4A3C46E8-61CC-4603-A589-7422A47A8E4A}"/>
     </a:ext>
   </a:extLst>
 </a:theme>
@@ -10056,7 +9676,7 @@
 </file>
 
 <file path=customXml/itemProps1.xml><?xml version="1.0" encoding="utf-8"?>
-<ds:datastoreItem xmlns:ds="http://schemas.openxmlformats.org/officeDocument/2006/customXml" ds:itemID="{56F236FE-BE6D-42C7-9ECA-79A9456D24D7}">
+<ds:datastoreItem xmlns:ds="http://schemas.openxmlformats.org/officeDocument/2006/customXml" ds:itemID="{85448301-3E7C-4CC1-BD54-112D875DADE0}">
   <ds:schemaRefs>
     <ds:schemaRef ds:uri="http://schemas.openxmlformats.org/officeDocument/2006/bibliography"/>
   </ds:schemaRefs>

</xml_diff>

<commit_message>
Mise à jour de la documentation technique
</commit_message>
<xml_diff>
--- a/doc/BiblioStratus - documentation technique.docx
+++ b/doc/BiblioStratus - documentation technique.docx
@@ -262,7 +262,6 @@
           <w:docPartUnique/>
         </w:docPartObj>
       </w:sdtPr>
-      <w:sdtEndPr/>
       <w:sdtContent>
         <w:p>
           <w:pPr>
@@ -301,7 +300,7 @@
             </w:rPr>
             <w:fldChar w:fldCharType="separate"/>
           </w:r>
-          <w:hyperlink w:anchor="_Toc511993863" w:history="1">
+          <w:hyperlink w:anchor="_Toc4615177" w:history="1">
             <w:r>
               <w:rPr>
                 <w:rStyle w:val="Lienhypertexte"/>
@@ -328,7 +327,7 @@
                 <w:noProof/>
                 <w:webHidden/>
               </w:rPr>
-              <w:instrText xml:space="preserve"> PAGEREF _Toc511993863 \h </w:instrText>
+              <w:instrText xml:space="preserve"> PAGEREF _Toc4615177 \h </w:instrText>
             </w:r>
             <w:r>
               <w:rPr>
@@ -373,7 +372,7 @@
               <w:lang w:eastAsia="fr-FR"/>
             </w:rPr>
           </w:pPr>
-          <w:hyperlink w:anchor="_Toc511993864" w:history="1">
+          <w:hyperlink w:anchor="_Toc4615178" w:history="1">
             <w:r>
               <w:rPr>
                 <w:rStyle w:val="Lienhypertexte"/>
@@ -400,7 +399,7 @@
                 <w:noProof/>
                 <w:webHidden/>
               </w:rPr>
-              <w:instrText xml:space="preserve"> PAGEREF _Toc511993864 \h </w:instrText>
+              <w:instrText xml:space="preserve"> PAGEREF _Toc4615178 \h </w:instrText>
             </w:r>
             <w:r>
               <w:rPr>
@@ -441,13 +440,13 @@
               <w:lang w:eastAsia="fr-FR"/>
             </w:rPr>
           </w:pPr>
-          <w:hyperlink w:anchor="_Toc511993865" w:history="1">
+          <w:hyperlink w:anchor="_Toc4615179" w:history="1">
             <w:r>
               <w:rPr>
                 <w:rStyle w:val="Lienhypertexte"/>
                 <w:noProof/>
               </w:rPr>
-              <w:t>Monographies imprimées</w:t>
+              <w:t>[TEX] Monographies imprimées</w:t>
             </w:r>
             <w:r>
               <w:rPr>
@@ -468,7 +467,7 @@
                 <w:noProof/>
                 <w:webHidden/>
               </w:rPr>
-              <w:instrText xml:space="preserve"> PAGEREF _Toc511993865 \h </w:instrText>
+              <w:instrText xml:space="preserve"> PAGEREF _Toc4615179 \h </w:instrText>
             </w:r>
             <w:r>
               <w:rPr>
@@ -488,7 +487,77 @@
                 <w:noProof/>
                 <w:webHidden/>
               </w:rPr>
-              <w:t>2</w:t>
+              <w:t>3</w:t>
+            </w:r>
+            <w:r>
+              <w:rPr>
+                <w:noProof/>
+                <w:webHidden/>
+              </w:rPr>
+              <w:fldChar w:fldCharType="end"/>
+            </w:r>
+          </w:hyperlink>
+          <w:bookmarkStart w:id="0" w:name="_GoBack"/>
+          <w:bookmarkEnd w:id="0"/>
+        </w:p>
+        <w:p>
+          <w:pPr>
+            <w:pStyle w:val="TM3"/>
+            <w:rPr>
+              <w:rFonts w:eastAsiaTheme="minorEastAsia"/>
+              <w:noProof/>
+              <w:sz w:val="22"/>
+              <w:lang w:eastAsia="fr-FR"/>
+            </w:rPr>
+          </w:pPr>
+          <w:hyperlink w:anchor="_Toc4615180" w:history="1">
+            <w:r>
+              <w:rPr>
+                <w:rStyle w:val="Lienhypertexte"/>
+                <w:noProof/>
+              </w:rPr>
+              <w:t>[DVD] Documents vidéos (CD, DVD)</w:t>
+            </w:r>
+            <w:r>
+              <w:rPr>
+                <w:noProof/>
+                <w:webHidden/>
+              </w:rPr>
+              <w:tab/>
+            </w:r>
+            <w:r>
+              <w:rPr>
+                <w:noProof/>
+                <w:webHidden/>
+              </w:rPr>
+              <w:fldChar w:fldCharType="begin"/>
+            </w:r>
+            <w:r>
+              <w:rPr>
+                <w:noProof/>
+                <w:webHidden/>
+              </w:rPr>
+              <w:instrText xml:space="preserve"> PAGEREF _Toc4615180 \h </w:instrText>
+            </w:r>
+            <w:r>
+              <w:rPr>
+                <w:noProof/>
+                <w:webHidden/>
+              </w:rPr>
+            </w:r>
+            <w:r>
+              <w:rPr>
+                <w:noProof/>
+                <w:webHidden/>
+              </w:rPr>
+              <w:fldChar w:fldCharType="separate"/>
+            </w:r>
+            <w:r>
+              <w:rPr>
+                <w:noProof/>
+                <w:webHidden/>
+              </w:rPr>
+              <w:t>3</w:t>
             </w:r>
             <w:r>
               <w:rPr>
@@ -509,13 +578,13 @@
               <w:lang w:eastAsia="fr-FR"/>
             </w:rPr>
           </w:pPr>
-          <w:hyperlink w:anchor="_Toc511993866" w:history="1">
+          <w:hyperlink w:anchor="_Toc4615181" w:history="1">
             <w:r>
               <w:rPr>
                 <w:rStyle w:val="Lienhypertexte"/>
                 <w:noProof/>
               </w:rPr>
-              <w:t>CD, DVD (son, vidéo)</w:t>
+              <w:t>[AUD] Documents sonores (CD, DVD)</w:t>
             </w:r>
             <w:r>
               <w:rPr>
@@ -536,7 +605,7 @@
                 <w:noProof/>
                 <w:webHidden/>
               </w:rPr>
-              <w:instrText xml:space="preserve"> PAGEREF _Toc511993866 \h </w:instrText>
+              <w:instrText xml:space="preserve"> PAGEREF _Toc4615181 \h </w:instrText>
             </w:r>
             <w:r>
               <w:rPr>
@@ -577,13 +646,13 @@
               <w:lang w:eastAsia="fr-FR"/>
             </w:rPr>
           </w:pPr>
-          <w:hyperlink w:anchor="_Toc511993867" w:history="1">
+          <w:hyperlink w:anchor="_Toc4615182" w:history="1">
             <w:r>
               <w:rPr>
                 <w:rStyle w:val="Lienhypertexte"/>
                 <w:noProof/>
               </w:rPr>
-              <w:t>Périodiques</w:t>
+              <w:t>[PER] Périodiques</w:t>
             </w:r>
             <w:r>
               <w:rPr>
@@ -604,7 +673,7 @@
                 <w:noProof/>
                 <w:webHidden/>
               </w:rPr>
-              <w:instrText xml:space="preserve"> PAGEREF _Toc511993867 \h </w:instrText>
+              <w:instrText xml:space="preserve"> PAGEREF _Toc4615182 \h </w:instrText>
             </w:r>
             <w:r>
               <w:rPr>
@@ -625,6 +694,142 @@
                 <w:webHidden/>
               </w:rPr>
               <w:t>3</w:t>
+            </w:r>
+            <w:r>
+              <w:rPr>
+                <w:noProof/>
+                <w:webHidden/>
+              </w:rPr>
+              <w:fldChar w:fldCharType="end"/>
+            </w:r>
+          </w:hyperlink>
+        </w:p>
+        <w:p>
+          <w:pPr>
+            <w:pStyle w:val="TM3"/>
+            <w:rPr>
+              <w:rFonts w:eastAsiaTheme="minorEastAsia"/>
+              <w:noProof/>
+              <w:sz w:val="22"/>
+              <w:lang w:eastAsia="fr-FR"/>
+            </w:rPr>
+          </w:pPr>
+          <w:hyperlink w:anchor="_Toc4615183" w:history="1">
+            <w:r>
+              <w:rPr>
+                <w:rStyle w:val="Lienhypertexte"/>
+                <w:noProof/>
+              </w:rPr>
+              <w:t>[CAR] Cartes</w:t>
+            </w:r>
+            <w:r>
+              <w:rPr>
+                <w:noProof/>
+                <w:webHidden/>
+              </w:rPr>
+              <w:tab/>
+            </w:r>
+            <w:r>
+              <w:rPr>
+                <w:noProof/>
+                <w:webHidden/>
+              </w:rPr>
+              <w:fldChar w:fldCharType="begin"/>
+            </w:r>
+            <w:r>
+              <w:rPr>
+                <w:noProof/>
+                <w:webHidden/>
+              </w:rPr>
+              <w:instrText xml:space="preserve"> PAGEREF _Toc4615183 \h </w:instrText>
+            </w:r>
+            <w:r>
+              <w:rPr>
+                <w:noProof/>
+                <w:webHidden/>
+              </w:rPr>
+            </w:r>
+            <w:r>
+              <w:rPr>
+                <w:noProof/>
+                <w:webHidden/>
+              </w:rPr>
+              <w:fldChar w:fldCharType="separate"/>
+            </w:r>
+            <w:r>
+              <w:rPr>
+                <w:noProof/>
+                <w:webHidden/>
+              </w:rPr>
+              <w:t>3</w:t>
+            </w:r>
+            <w:r>
+              <w:rPr>
+                <w:noProof/>
+                <w:webHidden/>
+              </w:rPr>
+              <w:fldChar w:fldCharType="end"/>
+            </w:r>
+          </w:hyperlink>
+        </w:p>
+        <w:p>
+          <w:pPr>
+            <w:pStyle w:val="TM3"/>
+            <w:rPr>
+              <w:rFonts w:eastAsiaTheme="minorEastAsia"/>
+              <w:noProof/>
+              <w:sz w:val="22"/>
+              <w:lang w:eastAsia="fr-FR"/>
+            </w:rPr>
+          </w:pPr>
+          <w:hyperlink w:anchor="_Toc4615184" w:history="1">
+            <w:r>
+              <w:rPr>
+                <w:rStyle w:val="Lienhypertexte"/>
+                <w:noProof/>
+              </w:rPr>
+              <w:t>[PAR] Partitions</w:t>
+            </w:r>
+            <w:r>
+              <w:rPr>
+                <w:noProof/>
+                <w:webHidden/>
+              </w:rPr>
+              <w:tab/>
+            </w:r>
+            <w:r>
+              <w:rPr>
+                <w:noProof/>
+                <w:webHidden/>
+              </w:rPr>
+              <w:fldChar w:fldCharType="begin"/>
+            </w:r>
+            <w:r>
+              <w:rPr>
+                <w:noProof/>
+                <w:webHidden/>
+              </w:rPr>
+              <w:instrText xml:space="preserve"> PAGEREF _Toc4615184 \h </w:instrText>
+            </w:r>
+            <w:r>
+              <w:rPr>
+                <w:noProof/>
+                <w:webHidden/>
+              </w:rPr>
+            </w:r>
+            <w:r>
+              <w:rPr>
+                <w:noProof/>
+                <w:webHidden/>
+              </w:rPr>
+              <w:fldChar w:fldCharType="separate"/>
+            </w:r>
+            <w:r>
+              <w:rPr>
+                <w:noProof/>
+                <w:webHidden/>
+              </w:rPr>
+              <w:t>4</w:t>
             </w:r>
             <w:r>
               <w:rPr>
@@ -649,7 +854,7 @@
               <w:lang w:eastAsia="fr-FR"/>
             </w:rPr>
           </w:pPr>
-          <w:hyperlink w:anchor="_Toc511993868" w:history="1">
+          <w:hyperlink w:anchor="_Toc4615185" w:history="1">
             <w:r>
               <w:rPr>
                 <w:rStyle w:val="Lienhypertexte"/>
@@ -676,7 +881,7 @@
                 <w:noProof/>
                 <w:webHidden/>
               </w:rPr>
-              <w:instrText xml:space="preserve"> PAGEREF _Toc511993868 \h </w:instrText>
+              <w:instrText xml:space="preserve"> PAGEREF _Toc4615185 \h </w:instrText>
             </w:r>
             <w:r>
               <w:rPr>
@@ -696,7 +901,7 @@
                 <w:noProof/>
                 <w:webHidden/>
               </w:rPr>
-              <w:t>3</w:t>
+              <w:t>4</w:t>
             </w:r>
             <w:r>
               <w:rPr>
@@ -717,7 +922,7 @@
               <w:lang w:eastAsia="fr-FR"/>
             </w:rPr>
           </w:pPr>
-          <w:hyperlink w:anchor="_Toc511993869" w:history="1">
+          <w:hyperlink w:anchor="_Toc4615186" w:history="1">
             <w:r>
               <w:rPr>
                 <w:rStyle w:val="Lienhypertexte"/>
@@ -744,7 +949,7 @@
                 <w:noProof/>
                 <w:webHidden/>
               </w:rPr>
-              <w:instrText xml:space="preserve"> PAGEREF _Toc511993869 \h </w:instrText>
+              <w:instrText xml:space="preserve"> PAGEREF _Toc4615186 \h </w:instrText>
             </w:r>
             <w:r>
               <w:rPr>
@@ -764,7 +969,7 @@
                 <w:noProof/>
                 <w:webHidden/>
               </w:rPr>
-              <w:t>3</w:t>
+              <w:t>4</w:t>
             </w:r>
             <w:r>
               <w:rPr>
@@ -785,7 +990,7 @@
               <w:lang w:eastAsia="fr-FR"/>
             </w:rPr>
           </w:pPr>
-          <w:hyperlink w:anchor="_Toc511993870" w:history="1">
+          <w:hyperlink w:anchor="_Toc4615187" w:history="1">
             <w:r>
               <w:rPr>
                 <w:rStyle w:val="Lienhypertexte"/>
@@ -812,7 +1017,7 @@
                 <w:noProof/>
                 <w:webHidden/>
               </w:rPr>
-              <w:instrText xml:space="preserve"> PAGEREF _Toc511993870 \h </w:instrText>
+              <w:instrText xml:space="preserve"> PAGEREF _Toc4615187 \h </w:instrText>
             </w:r>
             <w:r>
               <w:rPr>
@@ -832,7 +1037,7 @@
                 <w:noProof/>
                 <w:webHidden/>
               </w:rPr>
-              <w:t>4</w:t>
+              <w:t>5</w:t>
             </w:r>
             <w:r>
               <w:rPr>
@@ -853,13 +1058,13 @@
               <w:lang w:eastAsia="fr-FR"/>
             </w:rPr>
           </w:pPr>
-          <w:hyperlink w:anchor="_Toc511993871" w:history="1">
+          <w:hyperlink w:anchor="_Toc4615188" w:history="1">
             <w:r>
               <w:rPr>
                 <w:rStyle w:val="Lienhypertexte"/>
                 <w:noProof/>
               </w:rPr>
-              <w:t>Alignement par FRBNF</w:t>
+              <w:t>Alignement par FRBNF / PPN</w:t>
             </w:r>
             <w:r>
               <w:rPr>
@@ -880,7 +1085,7 @@
                 <w:noProof/>
                 <w:webHidden/>
               </w:rPr>
-              <w:instrText xml:space="preserve"> PAGEREF _Toc511993871 \h </w:instrText>
+              <w:instrText xml:space="preserve"> PAGEREF _Toc4615188 \h </w:instrText>
             </w:r>
             <w:r>
               <w:rPr>
@@ -900,7 +1105,7 @@
                 <w:noProof/>
                 <w:webHidden/>
               </w:rPr>
-              <w:t>4</w:t>
+              <w:t>5</w:t>
             </w:r>
             <w:r>
               <w:rPr>
@@ -921,13 +1126,13 @@
               <w:lang w:eastAsia="fr-FR"/>
             </w:rPr>
           </w:pPr>
-          <w:hyperlink w:anchor="_Toc511993872" w:history="1">
+          <w:hyperlink w:anchor="_Toc4615189" w:history="1">
             <w:r>
               <w:rPr>
                 <w:rStyle w:val="Lienhypertexte"/>
                 <w:noProof/>
               </w:rPr>
-              <w:t>Alignement par ISBN</w:t>
+              <w:t>Alignement par EAN</w:t>
             </w:r>
             <w:r>
               <w:rPr>
@@ -948,7 +1153,7 @@
                 <w:noProof/>
                 <w:webHidden/>
               </w:rPr>
-              <w:instrText xml:space="preserve"> PAGEREF _Toc511993872 \h </w:instrText>
+              <w:instrText xml:space="preserve"> PAGEREF _Toc4615189 \h </w:instrText>
             </w:r>
             <w:r>
               <w:rPr>
@@ -968,7 +1173,7 @@
                 <w:noProof/>
                 <w:webHidden/>
               </w:rPr>
-              <w:t>4</w:t>
+              <w:t>5</w:t>
             </w:r>
             <w:r>
               <w:rPr>
@@ -989,13 +1194,13 @@
               <w:lang w:eastAsia="fr-FR"/>
             </w:rPr>
           </w:pPr>
-          <w:hyperlink w:anchor="_Toc511993873" w:history="1">
+          <w:hyperlink w:anchor="_Toc4615190" w:history="1">
             <w:r>
               <w:rPr>
                 <w:rStyle w:val="Lienhypertexte"/>
                 <w:noProof/>
               </w:rPr>
-              <w:t>Alignement par EAN</w:t>
+              <w:t>Alignement par ISBN</w:t>
             </w:r>
             <w:r>
               <w:rPr>
@@ -1016,7 +1221,7 @@
                 <w:noProof/>
                 <w:webHidden/>
               </w:rPr>
-              <w:instrText xml:space="preserve"> PAGEREF _Toc511993873 \h </w:instrText>
+              <w:instrText xml:space="preserve"> PAGEREF _Toc4615190 \h </w:instrText>
             </w:r>
             <w:r>
               <w:rPr>
@@ -1036,7 +1241,7 @@
                 <w:noProof/>
                 <w:webHidden/>
               </w:rPr>
-              <w:t>4</w:t>
+              <w:t>6</w:t>
             </w:r>
             <w:r>
               <w:rPr>
@@ -1057,7 +1262,7 @@
               <w:lang w:eastAsia="fr-FR"/>
             </w:rPr>
           </w:pPr>
-          <w:hyperlink w:anchor="_Toc511993874" w:history="1">
+          <w:hyperlink w:anchor="_Toc4615191" w:history="1">
             <w:r>
               <w:rPr>
                 <w:rStyle w:val="Lienhypertexte"/>
@@ -1084,7 +1289,7 @@
                 <w:noProof/>
                 <w:webHidden/>
               </w:rPr>
-              <w:instrText xml:space="preserve"> PAGEREF _Toc511993874 \h </w:instrText>
+              <w:instrText xml:space="preserve"> PAGEREF _Toc4615191 \h </w:instrText>
             </w:r>
             <w:r>
               <w:rPr>
@@ -1104,7 +1309,7 @@
                 <w:noProof/>
                 <w:webHidden/>
               </w:rPr>
-              <w:t>5</w:t>
+              <w:t>6</w:t>
             </w:r>
             <w:r>
               <w:rPr>
@@ -1125,7 +1330,7 @@
               <w:lang w:eastAsia="fr-FR"/>
             </w:rPr>
           </w:pPr>
-          <w:hyperlink w:anchor="_Toc511993875" w:history="1">
+          <w:hyperlink w:anchor="_Toc4615192" w:history="1">
             <w:r>
               <w:rPr>
                 <w:rStyle w:val="Lienhypertexte"/>
@@ -1152,7 +1357,7 @@
                 <w:noProof/>
                 <w:webHidden/>
               </w:rPr>
-              <w:instrText xml:space="preserve"> PAGEREF _Toc511993875 \h </w:instrText>
+              <w:instrText xml:space="preserve"> PAGEREF _Toc4615192 \h </w:instrText>
             </w:r>
             <w:r>
               <w:rPr>
@@ -1172,7 +1377,7 @@
                 <w:noProof/>
                 <w:webHidden/>
               </w:rPr>
-              <w:t>5</w:t>
+              <w:t>6</w:t>
             </w:r>
             <w:r>
               <w:rPr>
@@ -1193,13 +1398,13 @@
               <w:lang w:eastAsia="fr-FR"/>
             </w:rPr>
           </w:pPr>
-          <w:hyperlink w:anchor="_Toc511993876" w:history="1">
+          <w:hyperlink w:anchor="_Toc4615193" w:history="1">
             <w:r>
               <w:rPr>
                 <w:rStyle w:val="Lienhypertexte"/>
                 <w:noProof/>
               </w:rPr>
-              <w:t>Alignement par mots (Titre-Auteur-Date-Editeur-Lieu de publication)</w:t>
+              <w:t>Alignement par mots (Titre-Auteur-Date-Lieu de publication)</w:t>
             </w:r>
             <w:r>
               <w:rPr>
@@ -1220,7 +1425,7 @@
                 <w:noProof/>
                 <w:webHidden/>
               </w:rPr>
-              <w:instrText xml:space="preserve"> PAGEREF _Toc511993876 \h </w:instrText>
+              <w:instrText xml:space="preserve"> PAGEREF _Toc4615193 \h </w:instrText>
             </w:r>
             <w:r>
               <w:rPr>
@@ -1240,7 +1445,7 @@
                 <w:noProof/>
                 <w:webHidden/>
               </w:rPr>
-              <w:t>5</w:t>
+              <w:t>6</w:t>
             </w:r>
             <w:r>
               <w:rPr>
@@ -1261,7 +1466,7 @@
               <w:lang w:eastAsia="fr-FR"/>
             </w:rPr>
           </w:pPr>
-          <w:hyperlink w:anchor="_Toc511993877" w:history="1">
+          <w:hyperlink w:anchor="_Toc4615194" w:history="1">
             <w:r>
               <w:rPr>
                 <w:rStyle w:val="Lienhypertexte"/>
@@ -1288,7 +1493,7 @@
                 <w:noProof/>
                 <w:webHidden/>
               </w:rPr>
-              <w:instrText xml:space="preserve"> PAGEREF _Toc511993877 \h </w:instrText>
+              <w:instrText xml:space="preserve"> PAGEREF _Toc4615194 \h </w:instrText>
             </w:r>
             <w:r>
               <w:rPr>
@@ -1308,7 +1513,7 @@
                 <w:noProof/>
                 <w:webHidden/>
               </w:rPr>
-              <w:t>5</w:t>
+              <w:t>7</w:t>
             </w:r>
             <w:r>
               <w:rPr>
@@ -1333,7 +1538,7 @@
               <w:lang w:eastAsia="fr-FR"/>
             </w:rPr>
           </w:pPr>
-          <w:hyperlink w:anchor="_Toc511993878" w:history="1">
+          <w:hyperlink w:anchor="_Toc4615195" w:history="1">
             <w:r>
               <w:rPr>
                 <w:rStyle w:val="Lienhypertexte"/>
@@ -1360,7 +1565,7 @@
                 <w:noProof/>
                 <w:webHidden/>
               </w:rPr>
-              <w:instrText xml:space="preserve"> PAGEREF _Toc511993878 \h </w:instrText>
+              <w:instrText xml:space="preserve"> PAGEREF _Toc4615195 \h </w:instrText>
             </w:r>
             <w:r>
               <w:rPr>
@@ -1380,7 +1585,7 @@
                 <w:noProof/>
                 <w:webHidden/>
               </w:rPr>
-              <w:t>6</w:t>
+              <w:t>8</w:t>
             </w:r>
             <w:r>
               <w:rPr>
@@ -1405,7 +1610,7 @@
               <w:lang w:eastAsia="fr-FR"/>
             </w:rPr>
           </w:pPr>
-          <w:hyperlink w:anchor="_Toc511993879" w:history="1">
+          <w:hyperlink w:anchor="_Toc4615196" w:history="1">
             <w:r>
               <w:rPr>
                 <w:rStyle w:val="Lienhypertexte"/>
@@ -1432,7 +1637,7 @@
                 <w:noProof/>
                 <w:webHidden/>
               </w:rPr>
-              <w:instrText xml:space="preserve"> PAGEREF _Toc511993879 \h </w:instrText>
+              <w:instrText xml:space="preserve"> PAGEREF _Toc4615196 \h </w:instrText>
             </w:r>
             <w:r>
               <w:rPr>
@@ -1452,7 +1657,7 @@
                 <w:noProof/>
                 <w:webHidden/>
               </w:rPr>
-              <w:t>6</w:t>
+              <w:t>8</w:t>
             </w:r>
             <w:r>
               <w:rPr>
@@ -1473,7 +1678,7 @@
               <w:lang w:eastAsia="fr-FR"/>
             </w:rPr>
           </w:pPr>
-          <w:hyperlink w:anchor="_Toc511993880" w:history="1">
+          <w:hyperlink w:anchor="_Toc4615197" w:history="1">
             <w:r>
               <w:rPr>
                 <w:rStyle w:val="Lienhypertexte"/>
@@ -1500,7 +1705,7 @@
                 <w:noProof/>
                 <w:webHidden/>
               </w:rPr>
-              <w:instrText xml:space="preserve"> PAGEREF _Toc511993880 \h </w:instrText>
+              <w:instrText xml:space="preserve"> PAGEREF _Toc4615197 \h </w:instrText>
             </w:r>
             <w:r>
               <w:rPr>
@@ -1520,7 +1725,7 @@
                 <w:noProof/>
                 <w:webHidden/>
               </w:rPr>
-              <w:t>6</w:t>
+              <w:t>8</w:t>
             </w:r>
             <w:r>
               <w:rPr>
@@ -1545,13 +1750,13 @@
               <w:lang w:eastAsia="fr-FR"/>
             </w:rPr>
           </w:pPr>
-          <w:hyperlink w:anchor="_Toc511993881" w:history="1">
+          <w:hyperlink w:anchor="_Toc4615198" w:history="1">
             <w:r>
               <w:rPr>
                 <w:rStyle w:val="Lienhypertexte"/>
                 <w:noProof/>
               </w:rPr>
-              <w:t>Module central (blanc) de Bibliostratus : alignements – notices d’autorité</w:t>
+              <w:t>Module central (blanc) de Bibliostratus : alignements – notices d’autorité</w:t>
             </w:r>
             <w:r>
               <w:rPr>
@@ -1572,7 +1777,7 @@
                 <w:noProof/>
                 <w:webHidden/>
               </w:rPr>
-              <w:instrText xml:space="preserve"> PAGEREF _Toc511993881 \h </w:instrText>
+              <w:instrText xml:space="preserve"> PAGEREF _Toc4615198 \h </w:instrText>
             </w:r>
             <w:r>
               <w:rPr>
@@ -1592,7 +1797,7 @@
                 <w:noProof/>
                 <w:webHidden/>
               </w:rPr>
-              <w:t>7</w:t>
+              <w:t>8</w:t>
             </w:r>
             <w:r>
               <w:rPr>
@@ -1617,7 +1822,7 @@
               <w:lang w:eastAsia="fr-FR"/>
             </w:rPr>
           </w:pPr>
-          <w:hyperlink w:anchor="_Toc511993882" w:history="1">
+          <w:hyperlink w:anchor="_Toc4615199" w:history="1">
             <w:r>
               <w:rPr>
                 <w:rStyle w:val="Lienhypertexte"/>
@@ -1644,7 +1849,7 @@
                 <w:noProof/>
                 <w:webHidden/>
               </w:rPr>
-              <w:instrText xml:space="preserve"> PAGEREF _Toc511993882 \h </w:instrText>
+              <w:instrText xml:space="preserve"> PAGEREF _Toc4615199 \h </w:instrText>
             </w:r>
             <w:r>
               <w:rPr>
@@ -1664,7 +1869,211 @@
                 <w:noProof/>
                 <w:webHidden/>
               </w:rPr>
-              <w:t>7</w:t>
+              <w:t>9</w:t>
+            </w:r>
+            <w:r>
+              <w:rPr>
+                <w:noProof/>
+                <w:webHidden/>
+              </w:rPr>
+              <w:fldChar w:fldCharType="end"/>
+            </w:r>
+          </w:hyperlink>
+        </w:p>
+        <w:p>
+          <w:pPr>
+            <w:pStyle w:val="TM3"/>
+            <w:rPr>
+              <w:rFonts w:eastAsiaTheme="minorEastAsia"/>
+              <w:noProof/>
+              <w:sz w:val="22"/>
+              <w:lang w:eastAsia="fr-FR"/>
+            </w:rPr>
+          </w:pPr>
+          <w:hyperlink w:anchor="_Toc4615200" w:history="1">
+            <w:r>
+              <w:rPr>
+                <w:rStyle w:val="Lienhypertexte"/>
+                <w:noProof/>
+              </w:rPr>
+              <w:t>Alignement sur ARK</w:t>
+            </w:r>
+            <w:r>
+              <w:rPr>
+                <w:noProof/>
+                <w:webHidden/>
+              </w:rPr>
+              <w:tab/>
+            </w:r>
+            <w:r>
+              <w:rPr>
+                <w:noProof/>
+                <w:webHidden/>
+              </w:rPr>
+              <w:fldChar w:fldCharType="begin"/>
+            </w:r>
+            <w:r>
+              <w:rPr>
+                <w:noProof/>
+                <w:webHidden/>
+              </w:rPr>
+              <w:instrText xml:space="preserve"> PAGEREF _Toc4615200 \h </w:instrText>
+            </w:r>
+            <w:r>
+              <w:rPr>
+                <w:noProof/>
+                <w:webHidden/>
+              </w:rPr>
+            </w:r>
+            <w:r>
+              <w:rPr>
+                <w:noProof/>
+                <w:webHidden/>
+              </w:rPr>
+              <w:fldChar w:fldCharType="separate"/>
+            </w:r>
+            <w:r>
+              <w:rPr>
+                <w:noProof/>
+                <w:webHidden/>
+              </w:rPr>
+              <w:t>9</w:t>
+            </w:r>
+            <w:r>
+              <w:rPr>
+                <w:noProof/>
+                <w:webHidden/>
+              </w:rPr>
+              <w:fldChar w:fldCharType="end"/>
+            </w:r>
+          </w:hyperlink>
+        </w:p>
+        <w:p>
+          <w:pPr>
+            <w:pStyle w:val="TM3"/>
+            <w:rPr>
+              <w:rFonts w:eastAsiaTheme="minorEastAsia"/>
+              <w:noProof/>
+              <w:sz w:val="22"/>
+              <w:lang w:eastAsia="fr-FR"/>
+            </w:rPr>
+          </w:pPr>
+          <w:hyperlink w:anchor="_Toc4615201" w:history="1">
+            <w:r>
+              <w:rPr>
+                <w:rStyle w:val="Lienhypertexte"/>
+                <w:noProof/>
+              </w:rPr>
+              <w:t>Alignement sur FRBNF ou PPN</w:t>
+            </w:r>
+            <w:r>
+              <w:rPr>
+                <w:noProof/>
+                <w:webHidden/>
+              </w:rPr>
+              <w:tab/>
+            </w:r>
+            <w:r>
+              <w:rPr>
+                <w:noProof/>
+                <w:webHidden/>
+              </w:rPr>
+              <w:fldChar w:fldCharType="begin"/>
+            </w:r>
+            <w:r>
+              <w:rPr>
+                <w:noProof/>
+                <w:webHidden/>
+              </w:rPr>
+              <w:instrText xml:space="preserve"> PAGEREF _Toc4615201 \h </w:instrText>
+            </w:r>
+            <w:r>
+              <w:rPr>
+                <w:noProof/>
+                <w:webHidden/>
+              </w:rPr>
+            </w:r>
+            <w:r>
+              <w:rPr>
+                <w:noProof/>
+                <w:webHidden/>
+              </w:rPr>
+              <w:fldChar w:fldCharType="separate"/>
+            </w:r>
+            <w:r>
+              <w:rPr>
+                <w:noProof/>
+                <w:webHidden/>
+              </w:rPr>
+              <w:t>9</w:t>
+            </w:r>
+            <w:r>
+              <w:rPr>
+                <w:noProof/>
+                <w:webHidden/>
+              </w:rPr>
+              <w:fldChar w:fldCharType="end"/>
+            </w:r>
+          </w:hyperlink>
+        </w:p>
+        <w:p>
+          <w:pPr>
+            <w:pStyle w:val="TM3"/>
+            <w:rPr>
+              <w:rFonts w:eastAsiaTheme="minorEastAsia"/>
+              <w:noProof/>
+              <w:sz w:val="22"/>
+              <w:lang w:eastAsia="fr-FR"/>
+            </w:rPr>
+          </w:pPr>
+          <w:hyperlink w:anchor="_Toc4615202" w:history="1">
+            <w:r>
+              <w:rPr>
+                <w:rStyle w:val="Lienhypertexte"/>
+                <w:noProof/>
+              </w:rPr>
+              <w:t>Alignement sur ISNI</w:t>
+            </w:r>
+            <w:r>
+              <w:rPr>
+                <w:noProof/>
+                <w:webHidden/>
+              </w:rPr>
+              <w:tab/>
+            </w:r>
+            <w:r>
+              <w:rPr>
+                <w:noProof/>
+                <w:webHidden/>
+              </w:rPr>
+              <w:fldChar w:fldCharType="begin"/>
+            </w:r>
+            <w:r>
+              <w:rPr>
+                <w:noProof/>
+                <w:webHidden/>
+              </w:rPr>
+              <w:instrText xml:space="preserve"> PAGEREF _Toc4615202 \h </w:instrText>
+            </w:r>
+            <w:r>
+              <w:rPr>
+                <w:noProof/>
+                <w:webHidden/>
+              </w:rPr>
+            </w:r>
+            <w:r>
+              <w:rPr>
+                <w:noProof/>
+                <w:webHidden/>
+              </w:rPr>
+              <w:fldChar w:fldCharType="separate"/>
+            </w:r>
+            <w:r>
+              <w:rPr>
+                <w:noProof/>
+                <w:webHidden/>
+              </w:rPr>
+              <w:t>9</w:t>
             </w:r>
             <w:r>
               <w:rPr>
@@ -1689,7 +2098,7 @@
               <w:lang w:eastAsia="fr-FR"/>
             </w:rPr>
           </w:pPr>
-          <w:hyperlink w:anchor="_Toc511993883" w:history="1">
+          <w:hyperlink w:anchor="_Toc4615203" w:history="1">
             <w:r>
               <w:rPr>
                 <w:rStyle w:val="Lienhypertexte"/>
@@ -1716,7 +2125,7 @@
                 <w:noProof/>
                 <w:webHidden/>
               </w:rPr>
-              <w:instrText xml:space="preserve"> PAGEREF _Toc511993883 \h </w:instrText>
+              <w:instrText xml:space="preserve"> PAGEREF _Toc4615203 \h </w:instrText>
             </w:r>
             <w:r>
               <w:rPr>
@@ -1736,7 +2145,7 @@
                 <w:noProof/>
                 <w:webHidden/>
               </w:rPr>
-              <w:t>7</w:t>
+              <w:t>9</w:t>
             </w:r>
             <w:r>
               <w:rPr>
@@ -1761,7 +2170,7 @@
               <w:lang w:eastAsia="fr-FR"/>
             </w:rPr>
           </w:pPr>
-          <w:hyperlink w:anchor="_Toc511993884" w:history="1">
+          <w:hyperlink w:anchor="_Toc4615204" w:history="1">
             <w:r>
               <w:rPr>
                 <w:rStyle w:val="Lienhypertexte"/>
@@ -1788,7 +2197,7 @@
                 <w:noProof/>
                 <w:webHidden/>
               </w:rPr>
-              <w:instrText xml:space="preserve"> PAGEREF _Toc511993884 \h </w:instrText>
+              <w:instrText xml:space="preserve"> PAGEREF _Toc4615204 \h </w:instrText>
             </w:r>
             <w:r>
               <w:rPr>
@@ -1808,7 +2217,7 @@
                 <w:noProof/>
                 <w:webHidden/>
               </w:rPr>
-              <w:t>7</w:t>
+              <w:t>9</w:t>
             </w:r>
             <w:r>
               <w:rPr>
@@ -1833,7 +2242,7 @@
               <w:lang w:eastAsia="fr-FR"/>
             </w:rPr>
           </w:pPr>
-          <w:hyperlink w:anchor="_Toc511993885" w:history="1">
+          <w:hyperlink w:anchor="_Toc4615205" w:history="1">
             <w:r>
               <w:rPr>
                 <w:rStyle w:val="Lienhypertexte"/>
@@ -1860,7 +2269,7 @@
                 <w:noProof/>
                 <w:webHidden/>
               </w:rPr>
-              <w:instrText xml:space="preserve"> PAGEREF _Toc511993885 \h </w:instrText>
+              <w:instrText xml:space="preserve"> PAGEREF _Toc4615205 \h </w:instrText>
             </w:r>
             <w:r>
               <w:rPr>
@@ -1880,7 +2289,7 @@
                 <w:noProof/>
                 <w:webHidden/>
               </w:rPr>
-              <w:t>7</w:t>
+              <w:t>9</w:t>
             </w:r>
             <w:r>
               <w:rPr>
@@ -1901,7 +2310,7 @@
               <w:lang w:eastAsia="fr-FR"/>
             </w:rPr>
           </w:pPr>
-          <w:hyperlink w:anchor="_Toc511993886" w:history="1">
+          <w:hyperlink w:anchor="_Toc4615206" w:history="1">
             <w:r>
               <w:rPr>
                 <w:rStyle w:val="Lienhypertexte"/>
@@ -1928,7 +2337,7 @@
                 <w:noProof/>
                 <w:webHidden/>
               </w:rPr>
-              <w:instrText xml:space="preserve"> PAGEREF _Toc511993886 \h </w:instrText>
+              <w:instrText xml:space="preserve"> PAGEREF _Toc4615206 \h </w:instrText>
             </w:r>
             <w:r>
               <w:rPr>
@@ -1948,7 +2357,7 @@
                 <w:noProof/>
                 <w:webHidden/>
               </w:rPr>
-              <w:t>7</w:t>
+              <w:t>9</w:t>
             </w:r>
             <w:r>
               <w:rPr>
@@ -1969,13 +2378,13 @@
               <w:lang w:eastAsia="fr-FR"/>
             </w:rPr>
           </w:pPr>
-          <w:hyperlink w:anchor="_Toc511993887" w:history="1">
+          <w:hyperlink w:anchor="_Toc4615207" w:history="1">
             <w:r>
               <w:rPr>
                 <w:rStyle w:val="Lienhypertexte"/>
                 <w:noProof/>
               </w:rPr>
-              <w:t>Extraction de notices bibliographiques - Zones utilisées pour générer chaque élément d’information</w:t>
+              <w:t>Extraction de notices bibliographiques - Zones exportées dans les fichiers en sortie</w:t>
             </w:r>
             <w:r>
               <w:rPr>
@@ -1996,7 +2405,7 @@
                 <w:noProof/>
                 <w:webHidden/>
               </w:rPr>
-              <w:instrText xml:space="preserve"> PAGEREF _Toc511993887 \h </w:instrText>
+              <w:instrText xml:space="preserve"> PAGEREF _Toc4615207 \h </w:instrText>
             </w:r>
             <w:r>
               <w:rPr>
@@ -2016,7 +2425,7 @@
                 <w:noProof/>
                 <w:webHidden/>
               </w:rPr>
-              <w:t>8</w:t>
+              <w:t>10</w:t>
             </w:r>
             <w:r>
               <w:rPr>
@@ -2037,13 +2446,13 @@
               <w:lang w:eastAsia="fr-FR"/>
             </w:rPr>
           </w:pPr>
-          <w:hyperlink w:anchor="_Toc511993888" w:history="1">
+          <w:hyperlink w:anchor="_Toc4615208" w:history="1">
             <w:r>
               <w:rPr>
                 <w:rStyle w:val="Lienhypertexte"/>
                 <w:noProof/>
               </w:rPr>
-              <w:t>Extraction de notices bibliographiques - Zones exportées dans les fichiers en sortie</w:t>
+              <w:t>Extraction de notices d’autorité – Principes</w:t>
             </w:r>
             <w:r>
               <w:rPr>
@@ -2064,7 +2473,7 @@
                 <w:noProof/>
                 <w:webHidden/>
               </w:rPr>
-              <w:instrText xml:space="preserve"> PAGEREF _Toc511993888 \h </w:instrText>
+              <w:instrText xml:space="preserve"> PAGEREF _Toc4615208 \h </w:instrText>
             </w:r>
             <w:r>
               <w:rPr>
@@ -2084,7 +2493,7 @@
                 <w:noProof/>
                 <w:webHidden/>
               </w:rPr>
-              <w:t>9</w:t>
+              <w:t>11</w:t>
             </w:r>
             <w:r>
               <w:rPr>
@@ -2105,13 +2514,13 @@
               <w:lang w:eastAsia="fr-FR"/>
             </w:rPr>
           </w:pPr>
-          <w:hyperlink w:anchor="_Toc511993889" w:history="1">
+          <w:hyperlink w:anchor="_Toc4615209" w:history="1">
             <w:r>
               <w:rPr>
                 <w:rStyle w:val="Lienhypertexte"/>
                 <w:noProof/>
               </w:rPr>
-              <w:t>Extraction de notices d’autorité – Principes</w:t>
+              <w:t>Extraction de notices d’autorité - Zones utilisées pour générer chaque élément d’information</w:t>
             </w:r>
             <w:r>
               <w:rPr>
@@ -2132,7 +2541,7 @@
                 <w:noProof/>
                 <w:webHidden/>
               </w:rPr>
-              <w:instrText xml:space="preserve"> PAGEREF _Toc511993889 \h </w:instrText>
+              <w:instrText xml:space="preserve"> PAGEREF _Toc4615209 \h </w:instrText>
             </w:r>
             <w:r>
               <w:rPr>
@@ -2152,75 +2561,7 @@
                 <w:noProof/>
                 <w:webHidden/>
               </w:rPr>
-              <w:t>9</w:t>
-            </w:r>
-            <w:r>
-              <w:rPr>
-                <w:noProof/>
-                <w:webHidden/>
-              </w:rPr>
-              <w:fldChar w:fldCharType="end"/>
-            </w:r>
-          </w:hyperlink>
-        </w:p>
-        <w:p>
-          <w:pPr>
-            <w:pStyle w:val="TM3"/>
-            <w:rPr>
-              <w:rFonts w:eastAsiaTheme="minorEastAsia"/>
-              <w:noProof/>
-              <w:sz w:val="22"/>
-              <w:lang w:eastAsia="fr-FR"/>
-            </w:rPr>
-          </w:pPr>
-          <w:hyperlink w:anchor="_Toc511993890" w:history="1">
-            <w:r>
-              <w:rPr>
-                <w:rStyle w:val="Lienhypertexte"/>
-                <w:noProof/>
-              </w:rPr>
-              <w:t>Extraction de notices d’autorité - Zones utilisées pour générer chaque élément d’information</w:t>
-            </w:r>
-            <w:r>
-              <w:rPr>
-                <w:noProof/>
-                <w:webHidden/>
-              </w:rPr>
-              <w:tab/>
-            </w:r>
-            <w:r>
-              <w:rPr>
-                <w:noProof/>
-                <w:webHidden/>
-              </w:rPr>
-              <w:fldChar w:fldCharType="begin"/>
-            </w:r>
-            <w:r>
-              <w:rPr>
-                <w:noProof/>
-                <w:webHidden/>
-              </w:rPr>
-              <w:instrText xml:space="preserve"> PAGEREF _Toc511993890 \h </w:instrText>
-            </w:r>
-            <w:r>
-              <w:rPr>
-                <w:noProof/>
-                <w:webHidden/>
-              </w:rPr>
-            </w:r>
-            <w:r>
-              <w:rPr>
-                <w:noProof/>
-                <w:webHidden/>
-              </w:rPr>
-              <w:fldChar w:fldCharType="separate"/>
-            </w:r>
-            <w:r>
-              <w:rPr>
-                <w:noProof/>
-                <w:webHidden/>
-              </w:rPr>
-              <w:t>9</w:t>
+              <w:t>11</w:t>
             </w:r>
             <w:r>
               <w:rPr>
@@ -2245,7 +2586,7 @@
               <w:lang w:eastAsia="fr-FR"/>
             </w:rPr>
           </w:pPr>
-          <w:hyperlink w:anchor="_Toc511993891" w:history="1">
+          <w:hyperlink w:anchor="_Toc4615210" w:history="1">
             <w:r>
               <w:rPr>
                 <w:rStyle w:val="Lienhypertexte"/>
@@ -2272,7 +2613,7 @@
                 <w:noProof/>
                 <w:webHidden/>
               </w:rPr>
-              <w:instrText xml:space="preserve"> PAGEREF _Toc511993891 \h </w:instrText>
+              <w:instrText xml:space="preserve"> PAGEREF _Toc4615210 \h </w:instrText>
             </w:r>
             <w:r>
               <w:rPr>
@@ -2292,7 +2633,7 @@
                 <w:noProof/>
                 <w:webHidden/>
               </w:rPr>
-              <w:t>10</w:t>
+              <w:t>12</w:t>
             </w:r>
             <w:r>
               <w:rPr>
@@ -2313,13 +2654,13 @@
               <w:lang w:eastAsia="fr-FR"/>
             </w:rPr>
           </w:pPr>
-          <w:hyperlink w:anchor="_Toc511993892" w:history="1">
+          <w:hyperlink w:anchor="_Toc4615211" w:history="1">
             <w:r>
               <w:rPr>
                 <w:rStyle w:val="Lienhypertexte"/>
                 <w:noProof/>
               </w:rPr>
-              <w:t>Option « Données d’autorité liées »</w:t>
+              <w:t>Option « Fichier d’1 colonne / Fichier à 2 colonnes »</w:t>
             </w:r>
             <w:r>
               <w:rPr>
@@ -2340,7 +2681,7 @@
                 <w:noProof/>
                 <w:webHidden/>
               </w:rPr>
-              <w:instrText xml:space="preserve"> PAGEREF _Toc511993892 \h </w:instrText>
+              <w:instrText xml:space="preserve"> PAGEREF _Toc4615211 \h </w:instrText>
             </w:r>
             <w:r>
               <w:rPr>
@@ -2360,7 +2701,7 @@
                 <w:noProof/>
                 <w:webHidden/>
               </w:rPr>
-              <w:t>10</w:t>
+              <w:t>12</w:t>
             </w:r>
             <w:r>
               <w:rPr>
@@ -2381,13 +2722,13 @@
               <w:lang w:eastAsia="fr-FR"/>
             </w:rPr>
           </w:pPr>
-          <w:hyperlink w:anchor="_Toc511993893" w:history="1">
+          <w:hyperlink w:anchor="_Toc4615212" w:history="1">
             <w:r>
               <w:rPr>
                 <w:rStyle w:val="Lienhypertexte"/>
                 <w:noProof/>
               </w:rPr>
-              <w:t>Option iso2709 / XML</w:t>
+              <w:t>Option « Données d’autorité liées »</w:t>
             </w:r>
             <w:r>
               <w:rPr>
@@ -2408,7 +2749,7 @@
                 <w:noProof/>
                 <w:webHidden/>
               </w:rPr>
-              <w:instrText xml:space="preserve"> PAGEREF _Toc511993893 \h </w:instrText>
+              <w:instrText xml:space="preserve"> PAGEREF _Toc4615212 \h </w:instrText>
             </w:r>
             <w:r>
               <w:rPr>
@@ -2428,7 +2769,7 @@
                 <w:noProof/>
                 <w:webHidden/>
               </w:rPr>
-              <w:t>10</w:t>
+              <w:t>12</w:t>
             </w:r>
             <w:r>
               <w:rPr>
@@ -2449,12 +2790,80 @@
               <w:lang w:eastAsia="fr-FR"/>
             </w:rPr>
           </w:pPr>
-          <w:hyperlink w:anchor="_Toc511993894" w:history="1">
+          <w:hyperlink w:anchor="_Toc4615213" w:history="1">
             <w:r>
               <w:rPr>
                 <w:rStyle w:val="Lienhypertexte"/>
                 <w:noProof/>
               </w:rPr>
+              <w:t>Option iso2709 / XML</w:t>
+            </w:r>
+            <w:r>
+              <w:rPr>
+                <w:noProof/>
+                <w:webHidden/>
+              </w:rPr>
+              <w:tab/>
+            </w:r>
+            <w:r>
+              <w:rPr>
+                <w:noProof/>
+                <w:webHidden/>
+              </w:rPr>
+              <w:fldChar w:fldCharType="begin"/>
+            </w:r>
+            <w:r>
+              <w:rPr>
+                <w:noProof/>
+                <w:webHidden/>
+              </w:rPr>
+              <w:instrText xml:space="preserve"> PAGEREF _Toc4615213 \h </w:instrText>
+            </w:r>
+            <w:r>
+              <w:rPr>
+                <w:noProof/>
+                <w:webHidden/>
+              </w:rPr>
+            </w:r>
+            <w:r>
+              <w:rPr>
+                <w:noProof/>
+                <w:webHidden/>
+              </w:rPr>
+              <w:fldChar w:fldCharType="separate"/>
+            </w:r>
+            <w:r>
+              <w:rPr>
+                <w:noProof/>
+                <w:webHidden/>
+              </w:rPr>
+              <w:t>12</w:t>
+            </w:r>
+            <w:r>
+              <w:rPr>
+                <w:noProof/>
+                <w:webHidden/>
+              </w:rPr>
+              <w:fldChar w:fldCharType="end"/>
+            </w:r>
+          </w:hyperlink>
+        </w:p>
+        <w:p>
+          <w:pPr>
+            <w:pStyle w:val="TM3"/>
+            <w:rPr>
+              <w:rFonts w:eastAsiaTheme="minorEastAsia"/>
+              <w:noProof/>
+              <w:sz w:val="22"/>
+              <w:lang w:eastAsia="fr-FR"/>
+            </w:rPr>
+          </w:pPr>
+          <w:hyperlink w:anchor="_Toc4615214" w:history="1">
+            <w:r>
+              <w:rPr>
+                <w:rStyle w:val="Lienhypertexte"/>
+                <w:noProof/>
+              </w:rPr>
               <w:t>Option Unimarc / Intermarc</w:t>
             </w:r>
             <w:r>
@@ -2476,7 +2885,7 @@
                 <w:noProof/>
                 <w:webHidden/>
               </w:rPr>
-              <w:instrText xml:space="preserve"> PAGEREF _Toc511993894 \h </w:instrText>
+              <w:instrText xml:space="preserve"> PAGEREF _Toc4615214 \h </w:instrText>
             </w:r>
             <w:r>
               <w:rPr>
@@ -2496,7 +2905,79 @@
                 <w:noProof/>
                 <w:webHidden/>
               </w:rPr>
-              <w:t>10</w:t>
+              <w:t>12</w:t>
+            </w:r>
+            <w:r>
+              <w:rPr>
+                <w:noProof/>
+                <w:webHidden/>
+              </w:rPr>
+              <w:fldChar w:fldCharType="end"/>
+            </w:r>
+          </w:hyperlink>
+        </w:p>
+        <w:p>
+          <w:pPr>
+            <w:pStyle w:val="TM1"/>
+            <w:tabs>
+              <w:tab w:val="right" w:leader="dot" w:pos="9062"/>
+            </w:tabs>
+            <w:rPr>
+              <w:rFonts w:eastAsiaTheme="minorEastAsia"/>
+              <w:b w:val="0"/>
+              <w:noProof/>
+              <w:sz w:val="22"/>
+              <w:lang w:eastAsia="fr-FR"/>
+            </w:rPr>
+          </w:pPr>
+          <w:hyperlink w:anchor="_Toc4615215" w:history="1">
+            <w:r>
+              <w:rPr>
+                <w:rStyle w:val="Lienhypertexte"/>
+                <w:noProof/>
+              </w:rPr>
+              <w:t>Préférences</w:t>
+            </w:r>
+            <w:r>
+              <w:rPr>
+                <w:noProof/>
+                <w:webHidden/>
+              </w:rPr>
+              <w:tab/>
+            </w:r>
+            <w:r>
+              <w:rPr>
+                <w:noProof/>
+                <w:webHidden/>
+              </w:rPr>
+              <w:fldChar w:fldCharType="begin"/>
+            </w:r>
+            <w:r>
+              <w:rPr>
+                <w:noProof/>
+                <w:webHidden/>
+              </w:rPr>
+              <w:instrText xml:space="preserve"> PAGEREF _Toc4615215 \h </w:instrText>
+            </w:r>
+            <w:r>
+              <w:rPr>
+                <w:noProof/>
+                <w:webHidden/>
+              </w:rPr>
+            </w:r>
+            <w:r>
+              <w:rPr>
+                <w:noProof/>
+                <w:webHidden/>
+              </w:rPr>
+              <w:fldChar w:fldCharType="separate"/>
+            </w:r>
+            <w:r>
+              <w:rPr>
+                <w:noProof/>
+                <w:webHidden/>
+              </w:rPr>
+              <w:t>12</w:t>
             </w:r>
             <w:r>
               <w:rPr>
@@ -2577,7 +3058,7 @@
       <w:pPr>
         <w:pStyle w:val="Titre1"/>
       </w:pPr>
-      <w:bookmarkStart w:id="0" w:name="_Toc511993863"/>
+      <w:bookmarkStart w:id="1" w:name="_Toc4615177"/>
       <w:r>
         <w:t>Module central</w:t>
       </w:r>
@@ -2604,7 +3085,7 @@
       <w:r>
         <w:t xml:space="preserve"> – notices bibliographiques</w:t>
       </w:r>
-      <w:bookmarkEnd w:id="0"/>
+      <w:bookmarkEnd w:id="1"/>
     </w:p>
     <w:p/>
     <w:p>
@@ -2672,11 +3153,11 @@
       <w:pPr>
         <w:pStyle w:val="Titre2"/>
       </w:pPr>
-      <w:bookmarkStart w:id="1" w:name="_Toc511993864"/>
+      <w:bookmarkStart w:id="2" w:name="_Toc4615178"/>
       <w:r>
         <w:t>Fichier en entrée : format</w:t>
       </w:r>
-      <w:bookmarkEnd w:id="1"/>
+      <w:bookmarkEnd w:id="2"/>
     </w:p>
     <w:p>
       <w:pPr>
@@ -2717,6 +3198,7 @@
     <w:p/>
     <w:p>
       <w:r>
+        <w:lastRenderedPageBreak/>
         <w:t>Selon le type de document, les métadonnées exploitables ne sont pas les mêmes. Le programme distingue donc plusieurs types de documents, et il n’est pas possible de mettre dans un même fichier des livres et des DVD, ou des livres et des périodiques</w:t>
       </w:r>
     </w:p>
@@ -2724,14 +3206,14 @@
       <w:pPr>
         <w:pStyle w:val="Titre3"/>
       </w:pPr>
-      <w:bookmarkStart w:id="2" w:name="_Toc511993865"/>
+      <w:bookmarkStart w:id="3" w:name="_Toc4615179"/>
       <w:r>
         <w:t xml:space="preserve">[TEX] </w:t>
       </w:r>
       <w:r>
         <w:t>Monographies imprimées</w:t>
       </w:r>
-      <w:bookmarkEnd w:id="2"/>
+      <w:bookmarkEnd w:id="3"/>
     </w:p>
     <w:p>
       <w:r>
@@ -2783,7 +3265,6 @@
         <w:rPr>
           <w:b/>
         </w:rPr>
-        <w:lastRenderedPageBreak/>
         <w:t>EAN</w:t>
       </w:r>
     </w:p>
@@ -2827,7 +3308,7 @@
       <w:pPr>
         <w:pStyle w:val="Titre3"/>
       </w:pPr>
-      <w:bookmarkStart w:id="3" w:name="_Toc511993866"/>
+      <w:bookmarkStart w:id="4" w:name="_Toc4615180"/>
       <w:r>
         <w:t xml:space="preserve">[DVD] Documents </w:t>
       </w:r>
@@ -2839,6 +3320,7 @@
       <w:r>
         <w:t xml:space="preserve"> (CD, DVD)</w:t>
       </w:r>
+      <w:bookmarkEnd w:id="4"/>
     </w:p>
     <w:p>
       <w:r>
@@ -2918,16 +3400,17 @@
       <w:pPr>
         <w:pStyle w:val="Titre3"/>
       </w:pPr>
+      <w:bookmarkStart w:id="5" w:name="_Toc4615181"/>
       <w:r>
         <w:t>[AUD] Documents sonores (</w:t>
       </w:r>
       <w:r>
         <w:t>CD, DVD</w:t>
       </w:r>
-      <w:bookmarkEnd w:id="3"/>
       <w:r>
         <w:t>)</w:t>
       </w:r>
+      <w:bookmarkEnd w:id="5"/>
     </w:p>
     <w:p>
       <w:r>
@@ -3007,14 +3490,14 @@
       <w:pPr>
         <w:pStyle w:val="Titre3"/>
       </w:pPr>
-      <w:bookmarkStart w:id="4" w:name="_Toc511993867"/>
+      <w:bookmarkStart w:id="6" w:name="_Toc4615182"/>
       <w:r>
         <w:t xml:space="preserve">[PER] </w:t>
       </w:r>
       <w:r>
         <w:t>Périodiques</w:t>
       </w:r>
-      <w:bookmarkEnd w:id="4"/>
+      <w:bookmarkEnd w:id="6"/>
     </w:p>
     <w:p>
       <w:r>
@@ -3090,9 +3573,11 @@
       <w:pPr>
         <w:pStyle w:val="Titre3"/>
       </w:pPr>
+      <w:bookmarkStart w:id="7" w:name="_Toc4615183"/>
       <w:r>
         <w:t>[CAR] Cartes</w:t>
       </w:r>
+      <w:bookmarkEnd w:id="7"/>
     </w:p>
     <w:p>
       <w:r>
@@ -3125,6 +3610,7 @@
         <w:rPr>
           <w:b/>
         </w:rPr>
+        <w:lastRenderedPageBreak/>
         <w:t>ARK initial</w:t>
       </w:r>
     </w:p>
@@ -3182,10 +3668,11 @@
       <w:pPr>
         <w:pStyle w:val="Titre3"/>
       </w:pPr>
-      <w:r>
-        <w:lastRenderedPageBreak/>
+      <w:bookmarkStart w:id="8" w:name="_Toc4615184"/>
+      <w:r>
         <w:t>[PAR] Partitions</w:t>
       </w:r>
+      <w:bookmarkEnd w:id="8"/>
     </w:p>
     <w:p>
       <w:r>
@@ -3274,11 +3761,11 @@
       <w:pPr>
         <w:pStyle w:val="Titre2"/>
       </w:pPr>
-      <w:bookmarkStart w:id="5" w:name="_Toc511993868"/>
+      <w:bookmarkStart w:id="9" w:name="_Toc4615185"/>
       <w:r>
         <w:t>Processus d’alignements</w:t>
       </w:r>
-      <w:bookmarkEnd w:id="5"/>
+      <w:bookmarkEnd w:id="9"/>
     </w:p>
     <w:p>
       <w:r>
@@ -3406,11 +3893,11 @@
       <w:pPr>
         <w:pStyle w:val="Titre3"/>
       </w:pPr>
-      <w:bookmarkStart w:id="6" w:name="_Toc511993869"/>
+      <w:bookmarkStart w:id="10" w:name="_Toc4615186"/>
       <w:r>
         <w:t>Erreurs les plus fréquentes</w:t>
       </w:r>
-      <w:bookmarkEnd w:id="6"/>
+      <w:bookmarkEnd w:id="10"/>
     </w:p>
     <w:p>
       <w:r>
@@ -3457,6 +3944,7 @@
         </w:numPr>
       </w:pPr>
       <w:r>
+        <w:lastRenderedPageBreak/>
         <w:t>Oubli de sélectionner le bon type de document pour le fichier mis en entrée</w:t>
       </w:r>
       <w:r>
@@ -3518,7 +4006,6 @@
         </w:numPr>
       </w:pPr>
       <w:r>
-        <w:lastRenderedPageBreak/>
         <w:t>Les zones codées Type de document / Type de contenu ont été mal renseignées</w:t>
       </w:r>
       <w:r>
@@ -3563,11 +4050,11 @@
       <w:pPr>
         <w:pStyle w:val="Titre3"/>
       </w:pPr>
-      <w:bookmarkStart w:id="7" w:name="_Toc511993870"/>
+      <w:bookmarkStart w:id="11" w:name="_Toc4615187"/>
       <w:r>
         <w:t>Alignement par ARK</w:t>
       </w:r>
-      <w:bookmarkEnd w:id="7"/>
+      <w:bookmarkEnd w:id="11"/>
     </w:p>
     <w:p>
       <w:r>
@@ -3581,14 +4068,14 @@
       <w:pPr>
         <w:pStyle w:val="Titre3"/>
       </w:pPr>
-      <w:bookmarkStart w:id="8" w:name="_Toc511993871"/>
+      <w:bookmarkStart w:id="12" w:name="_Toc4615188"/>
       <w:r>
         <w:t>Alignement par FRBNF</w:t>
       </w:r>
-      <w:bookmarkEnd w:id="8"/>
       <w:r>
         <w:t xml:space="preserve"> / PPN</w:t>
       </w:r>
+      <w:bookmarkEnd w:id="12"/>
     </w:p>
     <w:p>
       <w:r>
@@ -3749,12 +4236,11 @@
       <w:pPr>
         <w:pStyle w:val="Titre3"/>
       </w:pPr>
-      <w:bookmarkStart w:id="9" w:name="_Toc511993873"/>
-      <w:bookmarkStart w:id="10" w:name="_Toc511993872"/>
+      <w:bookmarkStart w:id="13" w:name="_Toc4615189"/>
       <w:r>
         <w:t>Alignement par EAN</w:t>
       </w:r>
-      <w:bookmarkEnd w:id="9"/>
+      <w:bookmarkEnd w:id="13"/>
     </w:p>
     <w:p>
       <w:pPr>
@@ -3822,6 +4308,7 @@
         </w:numPr>
       </w:pPr>
       <w:r>
+        <w:lastRenderedPageBreak/>
         <w:t xml:space="preserve">Si échec, on cherche l’EAN sans faire de contrôle sur </w:t>
       </w:r>
       <w:proofErr w:type="gramStart"/>
@@ -3849,10 +4336,11 @@
       <w:pPr>
         <w:pStyle w:val="Titre3"/>
       </w:pPr>
+      <w:bookmarkStart w:id="14" w:name="_Toc4615190"/>
       <w:r>
         <w:t>Alignement par ISBN</w:t>
       </w:r>
-      <w:bookmarkEnd w:id="10"/>
+      <w:bookmarkEnd w:id="14"/>
     </w:p>
     <w:p>
       <w:pPr>
@@ -3912,7 +4400,6 @@
         </w:numPr>
       </w:pPr>
       <w:r>
-        <w:lastRenderedPageBreak/>
         <w:t>Si échec</w:t>
       </w:r>
       <w:r>
@@ -4027,11 +4514,11 @@
       <w:pPr>
         <w:pStyle w:val="Titre3"/>
       </w:pPr>
-      <w:bookmarkStart w:id="11" w:name="_Toc511993874"/>
+      <w:bookmarkStart w:id="15" w:name="_Toc4615191"/>
       <w:r>
         <w:t>Alignement par n° commercial (CD-DVD)</w:t>
       </w:r>
-      <w:bookmarkEnd w:id="11"/>
+      <w:bookmarkEnd w:id="15"/>
     </w:p>
     <w:p>
       <w:r>
@@ -4183,11 +4670,11 @@
       <w:pPr>
         <w:pStyle w:val="Titre3"/>
       </w:pPr>
-      <w:bookmarkStart w:id="12" w:name="_Toc511993875"/>
+      <w:bookmarkStart w:id="16" w:name="_Toc4615192"/>
       <w:r>
         <w:t>Alignement par ISSN (périodiques)</w:t>
       </w:r>
-      <w:bookmarkEnd w:id="12"/>
+      <w:bookmarkEnd w:id="16"/>
     </w:p>
     <w:p>
       <w:pPr>
@@ -4228,7 +4715,7 @@
       <w:pPr>
         <w:pStyle w:val="Titre3"/>
       </w:pPr>
-      <w:bookmarkStart w:id="13" w:name="_Toc511993876"/>
+      <w:bookmarkStart w:id="17" w:name="_Toc4615193"/>
       <w:r>
         <w:t>Alignement par mots (Titre-Auteur-Date</w:t>
       </w:r>
@@ -4238,7 +4725,7 @@
       <w:r>
         <w:t>)</w:t>
       </w:r>
-      <w:bookmarkEnd w:id="13"/>
+      <w:bookmarkEnd w:id="17"/>
     </w:p>
     <w:p>
       <w:r>
@@ -4259,6 +4746,7 @@
         </w:numPr>
       </w:pPr>
       <w:r>
+        <w:lastRenderedPageBreak/>
         <w:t xml:space="preserve">Périodiques : </w:t>
       </w:r>
       <w:r>
@@ -4323,9 +4811,6 @@
       </w:r>
       <w:r>
         <w:br/>
-      </w:r>
-      <w:r>
-        <w:lastRenderedPageBreak/>
         <w:t>Contrôle sur les sous-zones de titre principal ou de titre de partie pour le complément de titre</w:t>
       </w:r>
     </w:p>
@@ -4346,7 +4831,7 @@
       <w:pPr>
         <w:pStyle w:val="Titre3"/>
       </w:pPr>
-      <w:bookmarkStart w:id="14" w:name="_Toc511993877"/>
+      <w:bookmarkStart w:id="18" w:name="_Toc4615194"/>
       <w:r>
         <w:t>Mécanisme</w:t>
       </w:r>
@@ -4356,7 +4841,7 @@
       <w:r>
         <w:t xml:space="preserve"> de contrôle</w:t>
       </w:r>
-      <w:bookmarkEnd w:id="14"/>
+      <w:bookmarkEnd w:id="18"/>
     </w:p>
     <w:p>
       <w:pPr>
@@ -4620,6 +5105,7 @@
         </w:numPr>
       </w:pPr>
       <w:r>
+        <w:lastRenderedPageBreak/>
         <w:t>(</w:t>
       </w:r>
       <w:proofErr w:type="gramStart"/>
@@ -4640,11 +5126,11 @@
       <w:pPr>
         <w:pStyle w:val="Titre2"/>
       </w:pPr>
-      <w:bookmarkStart w:id="15" w:name="_Toc511993878"/>
+      <w:bookmarkStart w:id="19" w:name="_Toc4615195"/>
       <w:r>
         <w:t>Fichier en entrée</w:t>
       </w:r>
-      <w:bookmarkEnd w:id="15"/>
+      <w:bookmarkEnd w:id="19"/>
     </w:p>
     <w:p>
       <w:r>
@@ -4667,12 +5153,11 @@
       <w:pPr>
         <w:pStyle w:val="Titre2"/>
       </w:pPr>
-      <w:bookmarkStart w:id="16" w:name="_Toc511993879"/>
-      <w:r>
-        <w:lastRenderedPageBreak/>
+      <w:bookmarkStart w:id="20" w:name="_Toc4615196"/>
+      <w:r>
         <w:t>Fichiers en sortie</w:t>
       </w:r>
-      <w:bookmarkEnd w:id="16"/>
+      <w:bookmarkEnd w:id="20"/>
     </w:p>
     <w:p>
       <w:r>
@@ -4711,11 +5196,11 @@
       <w:pPr>
         <w:pStyle w:val="Titre3"/>
       </w:pPr>
-      <w:bookmarkStart w:id="17" w:name="_Toc511993880"/>
+      <w:bookmarkStart w:id="21" w:name="_Toc4615197"/>
       <w:r>
         <w:t>Les fichiers de résultats</w:t>
       </w:r>
-      <w:bookmarkEnd w:id="17"/>
+      <w:bookmarkEnd w:id="21"/>
     </w:p>
     <w:p>
       <w:r>
@@ -4876,8 +5361,8 @@
       <w:pPr>
         <w:pStyle w:val="Titre1"/>
       </w:pPr>
-      <w:bookmarkStart w:id="18" w:name="_Toc511993881"/>
-      <w:bookmarkStart w:id="19" w:name="_Ref510166959"/>
+      <w:bookmarkStart w:id="22" w:name="_Ref510166959"/>
+      <w:bookmarkStart w:id="23" w:name="_Toc4615198"/>
       <w:r>
         <w:t xml:space="preserve">Module central (blanc) de </w:t>
       </w:r>
@@ -4892,7 +5377,7 @@
       <w:r>
         <w:t>: alignements – notices d’autorité</w:t>
       </w:r>
-      <w:bookmarkEnd w:id="18"/>
+      <w:bookmarkEnd w:id="23"/>
     </w:p>
     <w:p>
       <w:r>
@@ -4940,11 +5425,12 @@
       <w:pPr>
         <w:pStyle w:val="Titre2"/>
       </w:pPr>
-      <w:bookmarkStart w:id="20" w:name="_Toc511993882"/>
-      <w:r>
+      <w:bookmarkStart w:id="24" w:name="_Toc4615199"/>
+      <w:r>
+        <w:lastRenderedPageBreak/>
         <w:t>Processus d’alignement</w:t>
       </w:r>
-      <w:bookmarkEnd w:id="20"/>
+      <w:bookmarkEnd w:id="24"/>
     </w:p>
     <w:p>
       <w:r>
@@ -5041,7 +5527,6 @@
         </w:numPr>
       </w:pPr>
       <w:r>
-        <w:lastRenderedPageBreak/>
         <w:t>+ contrôle : date de fin de la notice trouvée = date de fin fournie en entrée</w:t>
       </w:r>
     </w:p>
@@ -5071,9 +5556,11 @@
       <w:pPr>
         <w:pStyle w:val="Titre3"/>
       </w:pPr>
+      <w:bookmarkStart w:id="25" w:name="_Toc4615200"/>
       <w:r>
         <w:t>Alignement sur ARK</w:t>
       </w:r>
+      <w:bookmarkEnd w:id="25"/>
     </w:p>
     <w:p>
       <w:r>
@@ -5097,9 +5584,11 @@
       <w:pPr>
         <w:pStyle w:val="Titre3"/>
       </w:pPr>
+      <w:bookmarkStart w:id="26" w:name="_Toc4615201"/>
       <w:r>
         <w:t>Alignement sur FRBNF ou PPN</w:t>
       </w:r>
+      <w:bookmarkEnd w:id="26"/>
     </w:p>
     <w:p>
       <w:r>
@@ -5115,9 +5604,11 @@
       <w:pPr>
         <w:pStyle w:val="Titre3"/>
       </w:pPr>
+      <w:bookmarkStart w:id="27" w:name="_Toc4615202"/>
       <w:r>
         <w:t>Alignement sur ISNI</w:t>
       </w:r>
+      <w:bookmarkEnd w:id="27"/>
     </w:p>
     <w:p>
       <w:r>
@@ -5128,11 +5619,11 @@
       <w:pPr>
         <w:pStyle w:val="Titre2"/>
       </w:pPr>
-      <w:bookmarkStart w:id="21" w:name="_Toc511993883"/>
+      <w:bookmarkStart w:id="28" w:name="_Toc4615203"/>
       <w:r>
         <w:t>Fichiers en sortie</w:t>
       </w:r>
-      <w:bookmarkEnd w:id="21"/>
+      <w:bookmarkEnd w:id="28"/>
     </w:p>
     <w:p>
       <w:r>
@@ -5143,7 +5634,7 @@
       <w:pPr>
         <w:pStyle w:val="Titre1"/>
       </w:pPr>
-      <w:bookmarkStart w:id="22" w:name="_Toc511993884"/>
+      <w:bookmarkStart w:id="29" w:name="_Toc4615204"/>
       <w:r>
         <w:t xml:space="preserve">Modules </w:t>
       </w:r>
@@ -5167,18 +5658,18 @@
       <w:r>
         <w:t xml:space="preserve"> pour l’usager</w:t>
       </w:r>
-      <w:bookmarkEnd w:id="19"/>
       <w:bookmarkEnd w:id="22"/>
+      <w:bookmarkEnd w:id="29"/>
     </w:p>
     <w:p>
       <w:pPr>
         <w:pStyle w:val="Titre2"/>
       </w:pPr>
-      <w:bookmarkStart w:id="23" w:name="_Toc510167031"/>
-      <w:bookmarkStart w:id="24" w:name="_Toc510614211"/>
-      <w:bookmarkStart w:id="25" w:name="_Toc511993885"/>
-      <w:bookmarkEnd w:id="23"/>
-      <w:bookmarkEnd w:id="24"/>
+      <w:bookmarkStart w:id="30" w:name="_Toc510167031"/>
+      <w:bookmarkStart w:id="31" w:name="_Toc510614211"/>
+      <w:bookmarkStart w:id="32" w:name="_Toc4615205"/>
+      <w:bookmarkEnd w:id="30"/>
+      <w:bookmarkEnd w:id="31"/>
       <w:r>
         <w:t xml:space="preserve">Module </w:t>
       </w:r>
@@ -5188,20 +5679,20 @@
       <w:r>
         <w:t>de conversion de fichier de notices en fichiers tabulés</w:t>
       </w:r>
-      <w:bookmarkEnd w:id="25"/>
+      <w:bookmarkEnd w:id="32"/>
     </w:p>
     <w:p>
       <w:pPr>
         <w:pStyle w:val="Titre3"/>
       </w:pPr>
-      <w:bookmarkStart w:id="26" w:name="_Toc511993886"/>
+      <w:bookmarkStart w:id="33" w:name="_Toc4615206"/>
       <w:r>
         <w:t xml:space="preserve">Extraction de notices bibliographiques - </w:t>
       </w:r>
       <w:r>
         <w:t>Principes</w:t>
       </w:r>
-      <w:bookmarkEnd w:id="26"/>
+      <w:bookmarkEnd w:id="33"/>
     </w:p>
     <w:p>
       <w:r>
@@ -5260,6 +5751,7 @@
         </w:numPr>
       </w:pPr>
       <w:r>
+        <w:lastRenderedPageBreak/>
         <w:t>De différentes métadonnées définies ci-dessous :</w:t>
       </w:r>
     </w:p>
@@ -5274,6 +5766,9 @@
       <w:r>
         <w:t>Numéro FRBNF</w:t>
       </w:r>
+      <w:r>
+        <w:t> : 035$a</w:t>
+      </w:r>
     </w:p>
     <w:p>
       <w:pPr>
@@ -5286,6 +5781,9 @@
       <w:r>
         <w:t>Numéro ARK BnF</w:t>
       </w:r>
+      <w:r>
+        <w:t> : 033$a</w:t>
+      </w:r>
     </w:p>
     <w:p>
       <w:pPr>
@@ -5298,6 +5796,9 @@
       <w:r>
         <w:t>Numéro ISBN</w:t>
       </w:r>
+      <w:r>
+        <w:t> : 010$a</w:t>
+      </w:r>
     </w:p>
     <w:p>
       <w:pPr>
@@ -5310,6 +5811,9 @@
       <w:r>
         <w:t>Numéro EAN</w:t>
       </w:r>
+      <w:r>
+        <w:t> : 038$a</w:t>
+      </w:r>
     </w:p>
     <w:p>
       <w:pPr>
@@ -5322,6 +5826,12 @@
       <w:r>
         <w:t>Numéro ISSN</w:t>
       </w:r>
+      <w:r>
+        <w:t xml:space="preserve"> : </w:t>
+      </w:r>
+      <w:r>
+        <w:t>011$a</w:t>
+      </w:r>
     </w:p>
     <w:p>
       <w:pPr>
@@ -5332,7 +5842,16 @@
         </w:numPr>
       </w:pPr>
       <w:r>
-        <w:t>Numéro commercial éditeur (documents sonores et vidéos)</w:t>
+        <w:t>Numéro commercial éditeur (documents sonores et vidéos</w:t>
+      </w:r>
+      <w:r>
+        <w:t>, partitions</w:t>
+      </w:r>
+      <w:r>
+        <w:t>)</w:t>
+      </w:r>
+      <w:r>
+        <w:t> : 073$a</w:t>
       </w:r>
     </w:p>
     <w:p>
@@ -5346,6 +5865,13 @@
       <w:r>
         <w:t>Titre</w:t>
       </w:r>
+      <w:r>
+        <w:t> : 200$a + 200$e</w:t>
+      </w:r>
+      <w:r>
+        <w:br/>
+        <w:t>Pour les périodiques : on privilégie le titre clé quand il existe : 530$a</w:t>
+      </w:r>
     </w:p>
     <w:p>
       <w:pPr>
@@ -5358,6 +5884,24 @@
       <w:r>
         <w:t>Auteur</w:t>
       </w:r>
+      <w:r>
+        <w:t xml:space="preserve"> : </w:t>
+      </w:r>
+      <w:r>
+        <w:t xml:space="preserve">concaténation des zones suivantes : </w:t>
+      </w:r>
+      <w:r>
+        <w:t>700$a, 700$b, 710$a, 710$b, 701$a, 701$b, 711$a, 711$b, 702$a, 702$b, 712$a, 712$b</w:t>
+      </w:r>
+    </w:p>
+    <w:p>
+      <w:pPr>
+        <w:pStyle w:val="Paragraphedeliste"/>
+        <w:ind w:left="1440"/>
+      </w:pPr>
+      <w:r>
+        <w:t>À défaut : 200$f</w:t>
+      </w:r>
     </w:p>
     <w:p>
       <w:pPr>
@@ -5368,11 +5912,13 @@
         </w:numPr>
       </w:pPr>
       <w:r>
-        <w:lastRenderedPageBreak/>
         <w:t>É</w:t>
       </w:r>
       <w:r>
         <w:t>diteur</w:t>
+      </w:r>
+      <w:r>
+        <w:t> : 210$c</w:t>
       </w:r>
     </w:p>
     <w:p>
@@ -5386,6 +5932,9 @@
       <w:r>
         <w:t>Lieu de publication</w:t>
       </w:r>
+      <w:r>
+        <w:t> : 210$a</w:t>
+      </w:r>
     </w:p>
     <w:p>
       <w:pPr>
@@ -5398,6 +5947,12 @@
       <w:r>
         <w:t>Date de publication</w:t>
       </w:r>
+      <w:r>
+        <w:t xml:space="preserve"> : zone codée 100$a ; ou à défaut 210$d ; ou à défaut </w:t>
+      </w:r>
+      <w:r>
+        <w:t>219$d, 219$i, 219$p</w:t>
+      </w:r>
     </w:p>
     <w:p>
       <w:pPr>
@@ -5410,6 +5965,24 @@
       <w:r>
         <w:t>Titre de partie</w:t>
       </w:r>
+      <w:r>
+        <w:t xml:space="preserve"> : </w:t>
+      </w:r>
+      <w:r>
+        <w:t>464$t</w:t>
+      </w:r>
+    </w:p>
+    <w:p>
+      <w:pPr>
+        <w:pStyle w:val="Paragraphedeliste"/>
+        <w:ind w:left="1440"/>
+      </w:pPr>
+      <w:r>
+        <w:t xml:space="preserve">À défaut : </w:t>
+      </w:r>
+      <w:r>
+        <w:t>200$a, 200$e</w:t>
+      </w:r>
     </w:p>
     <w:p>
       <w:pPr>
@@ -5420,11 +5993,29 @@
         </w:numPr>
       </w:pPr>
       <w:r>
+        <w:t>Numér</w:t>
+      </w:r>
+      <w:r>
+        <w:t>o de volume : 200$h</w:t>
+      </w:r>
+    </w:p>
+    <w:p>
+      <w:pPr>
+        <w:pStyle w:val="Paragraphedeliste"/>
+        <w:numPr>
+          <w:ilvl w:val="1"/>
+          <w:numId w:val="1"/>
+        </w:numPr>
+      </w:pPr>
+      <w:r>
         <w:t>É</w:t>
       </w:r>
       <w:r>
         <w:t>chelle</w:t>
       </w:r>
+      <w:r>
+        <w:t> : 123$a</w:t>
+      </w:r>
     </w:p>
     <w:p>
       <w:r>
@@ -5441,955 +6032,527 @@
       <w:pPr>
         <w:pStyle w:val="Titre3"/>
       </w:pPr>
-      <w:bookmarkStart w:id="27" w:name="_Toc511993887"/>
+      <w:bookmarkStart w:id="34" w:name="_Toc4615207"/>
       <w:r>
         <w:t xml:space="preserve">Extraction de notices bibliographiques - </w:t>
       </w:r>
       <w:r>
-        <w:t xml:space="preserve">Zones utilisées pour </w:t>
-      </w:r>
-      <w:r>
-        <w:t xml:space="preserve">générer </w:t>
-      </w:r>
-      <w:r>
-        <w:t>chaque élément d’information</w:t>
-      </w:r>
-      <w:bookmarkEnd w:id="27"/>
-    </w:p>
-    <w:p>
-      <w:r>
-        <w:t>La description du contenu de chaque zone peut être trouvée notamment sur le site de l’</w:t>
+        <w:t>Zones exportées dans les fichiers en sortie</w:t>
+      </w:r>
+      <w:bookmarkEnd w:id="34"/>
+    </w:p>
+    <w:p>
+      <w:pPr>
+        <w:pStyle w:val="Titre4"/>
+      </w:pPr>
+      <w:r>
+        <w:t xml:space="preserve">Monographies – </w:t>
+      </w:r>
+      <w:r>
+        <w:t>texte</w:t>
+      </w:r>
+      <w:r>
+        <w:t xml:space="preserve"> imprimé</w:t>
+      </w:r>
+    </w:p>
+    <w:p>
+      <w:r>
+        <w:t>FRBNF</w:t>
+      </w:r>
+      <w:r>
+        <w:t xml:space="preserve"> / PPN</w:t>
+      </w:r>
+    </w:p>
+    <w:p>
+      <w:r>
+        <w:t>ARK</w:t>
+      </w:r>
+    </w:p>
+    <w:p>
+      <w:r>
+        <w:t>ISBN</w:t>
+      </w:r>
+    </w:p>
+    <w:p>
+      <w:r>
+        <w:t>EAN</w:t>
+      </w:r>
+    </w:p>
+    <w:p>
+      <w:r>
+        <w:t>Titre</w:t>
+      </w:r>
+    </w:p>
+    <w:p>
+      <w:r>
+        <w:t>Auteurs</w:t>
+      </w:r>
+    </w:p>
+    <w:p>
+      <w:r>
+        <w:t>D</w:t>
+      </w:r>
+      <w:r>
+        <w:t>ate</w:t>
+      </w:r>
+      <w:r>
+        <w:t xml:space="preserve"> de publication</w:t>
+      </w:r>
+    </w:p>
+    <w:p>
+      <w:r>
+        <w:t>N</w:t>
+      </w:r>
+      <w:r>
+        <w:t>um</w:t>
+      </w:r>
+      <w:r>
+        <w:t>é</w:t>
+      </w:r>
+      <w:r>
+        <w:t>ro</w:t>
+      </w:r>
+      <w:r>
+        <w:t xml:space="preserve"> de t</w:t>
+      </w:r>
+      <w:r>
+        <w:t>ome</w:t>
+      </w:r>
+    </w:p>
+    <w:p>
+      <w:r>
+        <w:t>É</w:t>
+      </w:r>
+      <w:r>
+        <w:t>diteur</w:t>
+      </w:r>
+    </w:p>
+    <w:p>
+      <w:pPr>
+        <w:pStyle w:val="Titre4"/>
+      </w:pPr>
+      <w:r>
+        <w:t>Monographies – son, vidéo</w:t>
+      </w:r>
+    </w:p>
+    <w:p>
+      <w:r>
+        <w:t>FRBNF</w:t>
+      </w:r>
+      <w:r>
+        <w:t xml:space="preserve"> / PPN</w:t>
+      </w:r>
+    </w:p>
+    <w:p>
+      <w:r>
+        <w:t>ARK</w:t>
+      </w:r>
+    </w:p>
+    <w:p>
+      <w:r>
+        <w:t>EAN</w:t>
+      </w:r>
+    </w:p>
+    <w:p>
+      <w:r>
+        <w:t xml:space="preserve">ID </w:t>
+      </w:r>
+      <w:r>
+        <w:t>commercial</w:t>
+      </w:r>
+      <w:r>
+        <w:t xml:space="preserve"> audio</w:t>
+      </w:r>
+    </w:p>
+    <w:p>
+      <w:r>
+        <w:t>Titre</w:t>
+      </w:r>
+    </w:p>
+    <w:p>
+      <w:r>
+        <w:t>Auteurs</w:t>
+      </w:r>
+    </w:p>
+    <w:p>
+      <w:r>
+        <w:t>Date de publication</w:t>
+      </w:r>
+    </w:p>
+    <w:p>
+      <w:r>
+        <w:t>É</w:t>
+      </w:r>
+      <w:r>
+        <w:t>diteur</w:t>
+      </w:r>
+    </w:p>
+    <w:p>
+      <w:pPr>
+        <w:pStyle w:val="Titre4"/>
+      </w:pPr>
+      <w:r>
+        <w:t>Périodiques</w:t>
+      </w:r>
+    </w:p>
+    <w:p>
+      <w:r>
+        <w:t>FRBNF</w:t>
+      </w:r>
+      <w:r>
+        <w:t xml:space="preserve"> / PPN</w:t>
+      </w:r>
+    </w:p>
+    <w:p>
+      <w:r>
+        <w:t>ARK</w:t>
+      </w:r>
+    </w:p>
+    <w:p>
+      <w:r>
+        <w:t>ISSN</w:t>
+      </w:r>
+    </w:p>
+    <w:p>
+      <w:r>
+        <w:t>Titre clé, ou à défaut Titre</w:t>
+      </w:r>
+    </w:p>
+    <w:p>
+      <w:r>
+        <w:lastRenderedPageBreak/>
+        <w:t>Auteurs</w:t>
+      </w:r>
+    </w:p>
+    <w:p>
+      <w:r>
+        <w:t>Date de publication</w:t>
+      </w:r>
+    </w:p>
+    <w:p>
+      <w:r>
+        <w:t>Lieu de publication</w:t>
+      </w:r>
+    </w:p>
+    <w:p>
+      <w:pPr>
+        <w:pStyle w:val="Titre4"/>
+      </w:pPr>
+      <w:r>
+        <w:t>Cartes</w:t>
+      </w:r>
+    </w:p>
+    <w:p>
+      <w:r>
+        <w:t>FRBNF</w:t>
+      </w:r>
+      <w:r>
+        <w:t xml:space="preserve"> / PPN</w:t>
+      </w:r>
+    </w:p>
+    <w:p>
+      <w:r>
+        <w:t>ARK</w:t>
+      </w:r>
+    </w:p>
+    <w:p>
+      <w:r>
+        <w:t>ISBN</w:t>
+      </w:r>
+    </w:p>
+    <w:p>
+      <w:r>
+        <w:t>EAN</w:t>
+      </w:r>
+    </w:p>
+    <w:p>
+      <w:r>
+        <w:t>Titre</w:t>
+      </w:r>
+    </w:p>
+    <w:p>
+      <w:r>
+        <w:t>Auteurs</w:t>
+      </w:r>
+    </w:p>
+    <w:p>
+      <w:r>
+        <w:t>Date</w:t>
+      </w:r>
+    </w:p>
+    <w:p>
+      <w:r>
+        <w:t>Éditeur</w:t>
+      </w:r>
+    </w:p>
+    <w:p>
+      <w:r>
+        <w:t>Échelle</w:t>
+      </w:r>
+    </w:p>
+    <w:p>
+      <w:pPr>
+        <w:pStyle w:val="Titre4"/>
+      </w:pPr>
+      <w:r>
+        <w:t>Partitions</w:t>
+      </w:r>
+    </w:p>
+    <w:p>
+      <w:r>
+        <w:t>FRBNF / PPN</w:t>
+      </w:r>
+    </w:p>
+    <w:p>
+      <w:r>
+        <w:t>ARK</w:t>
+      </w:r>
+    </w:p>
+    <w:p>
+      <w:r>
+        <w:t>EAN</w:t>
+      </w:r>
+    </w:p>
+    <w:p>
+      <w:r>
+        <w:t>Référence commerciale</w:t>
+      </w:r>
+    </w:p>
+    <w:p>
+      <w:r>
+        <w:t>Titre</w:t>
+      </w:r>
+    </w:p>
+    <w:p>
+      <w:r>
+        <w:t>Titre de partie</w:t>
+      </w:r>
+    </w:p>
+    <w:p>
+      <w:r>
+        <w:t>Auteurs</w:t>
+      </w:r>
+    </w:p>
+    <w:p>
+      <w:r>
+        <w:t>Date</w:t>
+      </w:r>
+    </w:p>
+    <w:p>
+      <w:r>
+        <w:t>Éditeur</w:t>
+      </w:r>
+    </w:p>
+    <w:p>
+      <w:pPr>
+        <w:pStyle w:val="Titre4"/>
+      </w:pPr>
+      <w:r>
+        <w:t>Autres types de notice-type de document</w:t>
+      </w:r>
+      <w:r>
+        <w:t xml:space="preserve"> (pas d’alignement programmé)</w:t>
+      </w:r>
+    </w:p>
+    <w:p>
+      <w:r>
+        <w:t>FRBNF</w:t>
+      </w:r>
+      <w:r>
+        <w:t xml:space="preserve"> / PPN</w:t>
+      </w:r>
+    </w:p>
+    <w:p>
+      <w:r>
+        <w:t>ARK</w:t>
+      </w:r>
+    </w:p>
+    <w:p>
+      <w:r>
+        <w:t>EAN</w:t>
+      </w:r>
+    </w:p>
+    <w:p>
+      <w:r>
+        <w:t>Titre</w:t>
+      </w:r>
+    </w:p>
+    <w:p>
+      <w:r>
+        <w:t>Auteurs</w:t>
+      </w:r>
+    </w:p>
+    <w:p>
+      <w:r>
+        <w:t>Date de publication</w:t>
+      </w:r>
+    </w:p>
+    <w:p>
+      <w:pPr>
+        <w:pStyle w:val="Titre3"/>
+      </w:pPr>
+      <w:bookmarkStart w:id="35" w:name="_Toc4615208"/>
+      <w:r>
+        <w:t>Extraction de notices d’autorité – Principes</w:t>
+      </w:r>
+      <w:bookmarkEnd w:id="35"/>
+    </w:p>
+    <w:p>
+      <w:r>
+        <w:t xml:space="preserve">Les principes sont les mêmes que pour les notices bibliographiques : on met en entrée un fichier </w:t>
       </w:r>
       <w:proofErr w:type="spellStart"/>
       <w:r>
-        <w:t>Abes</w:t>
+        <w:t>Unimarc</w:t>
       </w:r>
       <w:proofErr w:type="spellEnd"/>
       <w:r>
+        <w:t xml:space="preserve"> de notices d’autorité, et le programme répartit ces notices par types (personnes physiques, organisations, mots-matières, </w:t>
+      </w:r>
+      <w:proofErr w:type="spellStart"/>
+      <w:r>
+        <w:t>oeuvres</w:t>
+      </w:r>
+      <w:proofErr w:type="spellEnd"/>
+      <w:r>
+        <w:t>)</w:t>
+      </w:r>
+    </w:p>
+    <w:p>
+      <w:pPr>
+        <w:pStyle w:val="Titre3"/>
+      </w:pPr>
+      <w:bookmarkStart w:id="36" w:name="_Toc4615209"/>
+      <w:r>
+        <w:t>Extraction de notices d’autorité - Zones utilisées pour générer chaque élément d’information</w:t>
+      </w:r>
+      <w:bookmarkEnd w:id="36"/>
+    </w:p>
+    <w:p>
+      <w:pPr>
+        <w:pStyle w:val="Paragraphedeliste"/>
+        <w:numPr>
+          <w:ilvl w:val="1"/>
+          <w:numId w:val="1"/>
+        </w:numPr>
+      </w:pPr>
+      <w:r>
+        <w:t>ARK</w:t>
+      </w:r>
+      <w:r>
         <w:t xml:space="preserve"> : </w:t>
       </w:r>
-      <w:hyperlink r:id="rId12" w:history="1">
-        <w:r>
-          <w:rPr>
-            <w:rStyle w:val="Lienhypertexte"/>
-          </w:rPr>
-          <w:t>http://documentation.abes.fr/</w:t>
-        </w:r>
-      </w:hyperlink>
-      <w:r>
-        <w:t xml:space="preserve"> </w:t>
-      </w:r>
-    </w:p>
-    <w:p>
-      <w:pPr>
-        <w:pStyle w:val="Titre4"/>
-      </w:pPr>
-      <w:r>
-        <w:t>Numéro FRBNF</w:t>
-      </w:r>
-    </w:p>
-    <w:p>
-      <w:r>
-        <w:rPr>
-          <w:rStyle w:val="Code"/>
-        </w:rPr>
+      <w:r>
+        <w:t>033$a</w:t>
+      </w:r>
+    </w:p>
+    <w:p>
+      <w:pPr>
+        <w:pStyle w:val="Paragraphedeliste"/>
+        <w:numPr>
+          <w:ilvl w:val="1"/>
+          <w:numId w:val="1"/>
+        </w:numPr>
+      </w:pPr>
+      <w:r>
+        <w:t>FRBNF</w:t>
+      </w:r>
+      <w:r>
+        <w:t xml:space="preserve"> / PPN : </w:t>
+      </w:r>
+      <w:r>
         <w:t>035$a</w:t>
       </w:r>
-      <w:r>
-        <w:t xml:space="preserve"> (uniquement s’il contient les lettres "</w:t>
-      </w:r>
-      <w:proofErr w:type="spellStart"/>
-      <w:r>
-        <w:t>frbn</w:t>
-      </w:r>
-      <w:proofErr w:type="spellEnd"/>
-      <w:r>
-        <w:t>")</w:t>
-      </w:r>
-    </w:p>
-    <w:p>
-      <w:pPr>
-        <w:pStyle w:val="Titre4"/>
-      </w:pPr>
-      <w:r>
-        <w:t>Numéro ARK BnF</w:t>
-      </w:r>
-    </w:p>
-    <w:p>
-      <w:r>
-        <w:rPr>
-          <w:rStyle w:val="Code"/>
-        </w:rPr>
-        <w:t>033$a</w:t>
-      </w:r>
-      <w:r>
-        <w:t xml:space="preserve"> (uniquement si contient </w:t>
-      </w:r>
-      <w:r>
-        <w:t>"</w:t>
-      </w:r>
-      <w:proofErr w:type="spellStart"/>
-      <w:r>
-        <w:t>ark</w:t>
-      </w:r>
-      <w:proofErr w:type="spellEnd"/>
-      <w:r>
-        <w:t>:/12148/"</w:t>
-      </w:r>
-      <w:r>
-        <w:t>)</w:t>
-      </w:r>
-    </w:p>
-    <w:p>
-      <w:pPr>
-        <w:pStyle w:val="Titre4"/>
-        <w:rPr>
-          <w:lang w:val="en-US"/>
-        </w:rPr>
-      </w:pPr>
-      <w:proofErr w:type="spellStart"/>
-      <w:r>
-        <w:rPr>
-          <w:lang w:val="en-US"/>
-        </w:rPr>
-        <w:t>Numéro</w:t>
-      </w:r>
-      <w:proofErr w:type="spellEnd"/>
-      <w:r>
-        <w:rPr>
-          <w:lang w:val="en-US"/>
-        </w:rPr>
-        <w:t xml:space="preserve"> ISBN</w:t>
-      </w:r>
-    </w:p>
-    <w:p>
-      <w:pPr>
-        <w:rPr>
-          <w:lang w:val="en-US"/>
-        </w:rPr>
-      </w:pPr>
-      <w:r>
-        <w:rPr>
-          <w:rStyle w:val="Code"/>
-          <w:lang w:val="en-US"/>
-        </w:rPr>
+    </w:p>
+    <w:p>
+      <w:pPr>
+        <w:pStyle w:val="Paragraphedeliste"/>
+        <w:numPr>
+          <w:ilvl w:val="1"/>
+          <w:numId w:val="1"/>
+        </w:numPr>
+      </w:pPr>
+      <w:r>
+        <w:t>ISNI</w:t>
+      </w:r>
+      <w:r>
+        <w:t xml:space="preserve"> : </w:t>
+      </w:r>
+      <w:r>
         <w:t>010$a</w:t>
       </w:r>
     </w:p>
     <w:p>
       <w:pPr>
-        <w:pStyle w:val="Titre4"/>
-        <w:rPr>
-          <w:lang w:val="en-US"/>
-        </w:rPr>
-      </w:pPr>
-      <w:proofErr w:type="spellStart"/>
-      <w:r>
-        <w:rPr>
-          <w:lang w:val="en-US"/>
-        </w:rPr>
-        <w:t>Numéro</w:t>
-      </w:r>
-      <w:proofErr w:type="spellEnd"/>
-      <w:r>
-        <w:rPr>
-          <w:lang w:val="en-US"/>
-        </w:rPr>
-        <w:t xml:space="preserve"> EAN</w:t>
-      </w:r>
-    </w:p>
-    <w:p>
-      <w:pPr>
-        <w:rPr>
-          <w:lang w:val="en-US"/>
-        </w:rPr>
-      </w:pPr>
-      <w:r>
-        <w:rPr>
-          <w:rStyle w:val="Code"/>
-          <w:lang w:val="en-US"/>
-        </w:rPr>
-        <w:t>073$a</w:t>
-      </w:r>
-    </w:p>
-    <w:p>
-      <w:pPr>
-        <w:pStyle w:val="Titre4"/>
-      </w:pPr>
-      <w:r>
-        <w:t>Numéro ISSN</w:t>
-      </w:r>
-    </w:p>
-    <w:p>
-      <w:r>
-        <w:rPr>
-          <w:rStyle w:val="Code"/>
-        </w:rPr>
-        <w:t>011$a</w:t>
-      </w:r>
-      <w:bookmarkStart w:id="28" w:name="_GoBack"/>
-      <w:bookmarkEnd w:id="28"/>
-    </w:p>
-    <w:p>
-      <w:pPr>
-        <w:pStyle w:val="Titre4"/>
-      </w:pPr>
-      <w:r>
-        <w:t>Numéro commercial éditeur (documents sonores et vidéos)</w:t>
-      </w:r>
-    </w:p>
-    <w:p>
-      <w:r>
-        <w:rPr>
-          <w:rStyle w:val="Code"/>
-        </w:rPr>
-        <w:t xml:space="preserve">071$b + </w:t>
-      </w:r>
-      <w:r>
-        <w:rPr>
-          <w:rStyle w:val="Code"/>
-        </w:rPr>
-        <w:t>071$a</w:t>
-      </w:r>
-    </w:p>
-    <w:p>
-      <w:pPr>
-        <w:pStyle w:val="Titre4"/>
-      </w:pPr>
-      <w:r>
-        <w:t>Titre</w:t>
-      </w:r>
-    </w:p>
-    <w:p>
-      <w:r>
-        <w:rPr>
-          <w:rStyle w:val="Code"/>
-        </w:rPr>
+        <w:pStyle w:val="Paragraphedeliste"/>
+        <w:numPr>
+          <w:ilvl w:val="1"/>
+          <w:numId w:val="1"/>
+        </w:numPr>
+      </w:pPr>
+      <w:r>
+        <w:t xml:space="preserve">Nom : </w:t>
+      </w:r>
+      <w:r>
         <w:t>200$a</w:t>
       </w:r>
-      <w:r>
-        <w:t xml:space="preserve"> + </w:t>
-      </w:r>
-      <w:r>
-        <w:rPr>
-          <w:rStyle w:val="Code"/>
-        </w:rPr>
-        <w:t>200$e</w:t>
-      </w:r>
-    </w:p>
-    <w:p>
-      <w:r>
-        <w:t xml:space="preserve">La notion de titre clé est définie en parallèle, avec </w:t>
-      </w:r>
-      <w:r>
-        <w:rPr>
-          <w:rStyle w:val="Code"/>
-        </w:rPr>
-        <w:t>530$a</w:t>
-      </w:r>
-      <w:r>
-        <w:t xml:space="preserve">, ou à défaut </w:t>
-      </w:r>
-      <w:r>
-        <w:rPr>
-          <w:rStyle w:val="Code"/>
-        </w:rPr>
-        <w:t>200$a</w:t>
-      </w:r>
-      <w:r>
-        <w:t>+</w:t>
-      </w:r>
-      <w:r>
-        <w:rPr>
-          <w:rStyle w:val="Code"/>
-        </w:rPr>
-        <w:t>200$e</w:t>
-      </w:r>
-    </w:p>
-    <w:p>
-      <w:pPr>
-        <w:pStyle w:val="Titre4"/>
-        <w:rPr>
-          <w:lang w:val="en-US"/>
-        </w:rPr>
-      </w:pPr>
-      <w:r>
-        <w:rPr>
-          <w:lang w:val="en-US"/>
-        </w:rPr>
-        <w:t>Auteur</w:t>
-      </w:r>
-    </w:p>
-    <w:p>
-      <w:pPr>
-        <w:rPr>
-          <w:lang w:val="en-US"/>
-        </w:rPr>
-      </w:pPr>
-      <w:r>
-        <w:rPr>
-          <w:rStyle w:val="Code"/>
-          <w:lang w:val="en-US"/>
-        </w:rPr>
-        <w:t>700$a</w:t>
-      </w:r>
-      <w:r>
-        <w:rPr>
-          <w:lang w:val="en-US"/>
-        </w:rPr>
-        <w:t xml:space="preserve"> + </w:t>
-      </w:r>
-      <w:r>
-        <w:rPr>
-          <w:rStyle w:val="Code"/>
-          <w:lang w:val="en-US"/>
-        </w:rPr>
-        <w:t>700$b</w:t>
-      </w:r>
-      <w:r>
-        <w:rPr>
-          <w:lang w:val="en-US"/>
-        </w:rPr>
-        <w:t xml:space="preserve"> + </w:t>
-      </w:r>
-      <w:r>
-        <w:rPr>
-          <w:rStyle w:val="Code"/>
-          <w:lang w:val="en-US"/>
-        </w:rPr>
-        <w:t>710$a</w:t>
-      </w:r>
-      <w:r>
-        <w:rPr>
-          <w:lang w:val="en-US"/>
-        </w:rPr>
-        <w:t xml:space="preserve"> + </w:t>
-      </w:r>
-      <w:r>
-        <w:rPr>
-          <w:rStyle w:val="Code"/>
-          <w:lang w:val="en-US"/>
-        </w:rPr>
-        <w:t>710$b</w:t>
-      </w:r>
-      <w:r>
-        <w:rPr>
-          <w:lang w:val="en-US"/>
-        </w:rPr>
-        <w:t xml:space="preserve"> + </w:t>
-      </w:r>
-      <w:r>
-        <w:rPr>
-          <w:rStyle w:val="Code"/>
-          <w:lang w:val="en-US"/>
-        </w:rPr>
-        <w:t>701$a</w:t>
-      </w:r>
-      <w:r>
-        <w:rPr>
-          <w:lang w:val="en-US"/>
-        </w:rPr>
-        <w:t xml:space="preserve"> + </w:t>
-      </w:r>
-      <w:r>
-        <w:rPr>
-          <w:rStyle w:val="Code"/>
-          <w:lang w:val="en-US"/>
-        </w:rPr>
-        <w:t>701$b</w:t>
-      </w:r>
-      <w:r>
-        <w:rPr>
-          <w:lang w:val="en-US"/>
-        </w:rPr>
-        <w:t xml:space="preserve"> + </w:t>
-      </w:r>
-      <w:r>
-        <w:rPr>
-          <w:rStyle w:val="Code"/>
-          <w:lang w:val="en-US"/>
-        </w:rPr>
-        <w:t>711$a</w:t>
-      </w:r>
-      <w:r>
-        <w:rPr>
-          <w:lang w:val="en-US"/>
-        </w:rPr>
-        <w:t xml:space="preserve"> + </w:t>
-      </w:r>
-      <w:r>
-        <w:rPr>
-          <w:rStyle w:val="Code"/>
-          <w:lang w:val="en-US"/>
-        </w:rPr>
-        <w:t>711$b</w:t>
-      </w:r>
-      <w:r>
-        <w:rPr>
-          <w:lang w:val="en-US"/>
-        </w:rPr>
-        <w:t xml:space="preserve"> + </w:t>
-      </w:r>
-      <w:r>
-        <w:rPr>
-          <w:rStyle w:val="Code"/>
-          <w:lang w:val="en-US"/>
-        </w:rPr>
-        <w:t>702$a</w:t>
-      </w:r>
-      <w:r>
-        <w:rPr>
-          <w:lang w:val="en-US"/>
-        </w:rPr>
-        <w:t xml:space="preserve"> + </w:t>
-      </w:r>
-      <w:r>
-        <w:rPr>
-          <w:rStyle w:val="Code"/>
-          <w:lang w:val="en-US"/>
-        </w:rPr>
-        <w:t>702$b</w:t>
-      </w:r>
-      <w:r>
-        <w:rPr>
-          <w:lang w:val="en-US"/>
-        </w:rPr>
-        <w:t xml:space="preserve"> + </w:t>
-      </w:r>
-      <w:r>
-        <w:rPr>
-          <w:rStyle w:val="Code"/>
-          <w:lang w:val="en-US"/>
-        </w:rPr>
-        <w:t>712$a</w:t>
-      </w:r>
-      <w:r>
-        <w:rPr>
-          <w:lang w:val="en-US"/>
-        </w:rPr>
-        <w:t xml:space="preserve"> + </w:t>
-      </w:r>
-      <w:r>
-        <w:rPr>
-          <w:rStyle w:val="Code"/>
-          <w:lang w:val="en-US"/>
-        </w:rPr>
-        <w:t>712$b</w:t>
-      </w:r>
-    </w:p>
-    <w:p>
-      <w:r>
-        <w:t xml:space="preserve">Si toutes ces zones sont vides, l’auteur est récupéré tel que transcrit en </w:t>
-      </w:r>
-      <w:r>
-        <w:rPr>
-          <w:rStyle w:val="Code"/>
-        </w:rPr>
-        <w:t>200$f</w:t>
-      </w:r>
-    </w:p>
-    <w:p>
-      <w:r>
-        <w:t>Les accents et signes de ponctuation sont nettoyés ; les mots sont passés en minuscules, leurs diacritiques (accents, cédilles, etc.) supprimés, et ils sont ensuite dédoublonnés</w:t>
-      </w:r>
-    </w:p>
-    <w:p>
-      <w:pPr>
-        <w:pStyle w:val="Titre4"/>
-      </w:pPr>
-      <w:proofErr w:type="spellStart"/>
-      <w:r>
-        <w:t>Editeur</w:t>
-      </w:r>
-      <w:proofErr w:type="spellEnd"/>
-    </w:p>
-    <w:p>
-      <w:r>
-        <w:rPr>
-          <w:rStyle w:val="Code"/>
-        </w:rPr>
-        <w:t>210$c</w:t>
-      </w:r>
-    </w:p>
-    <w:p>
-      <w:pPr>
-        <w:pStyle w:val="Titre4"/>
-      </w:pPr>
-      <w:r>
-        <w:t>Lieu de publication</w:t>
-      </w:r>
-    </w:p>
-    <w:p>
-      <w:r>
-        <w:rPr>
-          <w:rStyle w:val="Code"/>
-        </w:rPr>
-        <w:t>210$a</w:t>
-      </w:r>
-    </w:p>
-    <w:p>
-      <w:pPr>
-        <w:pStyle w:val="Titre4"/>
-      </w:pPr>
-      <w:r>
-        <w:t>Date de publication</w:t>
-      </w:r>
-    </w:p>
-    <w:p>
-      <w:r>
-        <w:t xml:space="preserve">Zone codée </w:t>
-      </w:r>
-      <w:r>
-        <w:rPr>
-          <w:rStyle w:val="Code"/>
-        </w:rPr>
-        <w:t>100$a</w:t>
-      </w:r>
-      <w:r>
-        <w:rPr>
-          <w:rStyle w:val="Code"/>
-        </w:rPr>
-        <w:t xml:space="preserve"> pos.9-13</w:t>
-      </w:r>
-    </w:p>
-    <w:p>
-      <w:pPr>
-        <w:rPr>
-          <w:rStyle w:val="Code"/>
-        </w:rPr>
-      </w:pPr>
-      <w:r>
-        <w:t xml:space="preserve">Si celle-ci n’est pas renseignée : zone </w:t>
-      </w:r>
-      <w:r>
-        <w:rPr>
-          <w:rStyle w:val="Code"/>
-        </w:rPr>
-        <w:t>210$d</w:t>
-      </w:r>
-      <w:r>
-        <w:t xml:space="preserve"> ou à défaut zones </w:t>
-      </w:r>
-      <w:r>
-        <w:rPr>
-          <w:rStyle w:val="Code"/>
-        </w:rPr>
-        <w:t>219$d</w:t>
-      </w:r>
-      <w:r>
-        <w:t>+</w:t>
-      </w:r>
-      <w:r>
-        <w:rPr>
-          <w:rStyle w:val="Code"/>
-        </w:rPr>
-        <w:t>219$i</w:t>
-      </w:r>
-      <w:r>
-        <w:t>+</w:t>
-      </w:r>
-      <w:r>
-        <w:rPr>
-          <w:rStyle w:val="Code"/>
-        </w:rPr>
-        <w:t>219$p</w:t>
-      </w:r>
-    </w:p>
-    <w:p>
-      <w:pPr>
-        <w:pStyle w:val="Titre4"/>
-      </w:pPr>
-      <w:r>
-        <w:t>Numéro de tome/volume</w:t>
-      </w:r>
-    </w:p>
-    <w:p>
-      <w:r>
-        <w:rPr>
-          <w:rStyle w:val="Code"/>
-        </w:rPr>
-        <w:t>200$h</w:t>
-      </w:r>
-      <w:r>
-        <w:t xml:space="preserve">, ou à défaut </w:t>
-      </w:r>
-      <w:r>
-        <w:rPr>
-          <w:rStyle w:val="Code"/>
-        </w:rPr>
-        <w:t>461$v</w:t>
-      </w:r>
-    </w:p>
-    <w:p>
-      <w:pPr>
-        <w:pStyle w:val="Titre3"/>
-      </w:pPr>
-      <w:bookmarkStart w:id="29" w:name="_Toc511993888"/>
-      <w:r>
-        <w:t xml:space="preserve">Extraction de notices bibliographiques - </w:t>
-      </w:r>
-      <w:r>
-        <w:t>Zones exportées dans les fichiers en sortie</w:t>
-      </w:r>
-      <w:bookmarkEnd w:id="29"/>
-    </w:p>
-    <w:p>
-      <w:pPr>
-        <w:pStyle w:val="Titre4"/>
-      </w:pPr>
-      <w:r>
-        <w:t xml:space="preserve">Monographies – </w:t>
-      </w:r>
-      <w:r>
-        <w:t>texte</w:t>
-      </w:r>
-      <w:r>
-        <w:t xml:space="preserve"> imprimé</w:t>
-      </w:r>
-    </w:p>
-    <w:p>
-      <w:r>
-        <w:t>FRBNF</w:t>
-      </w:r>
-    </w:p>
-    <w:p>
-      <w:r>
-        <w:t>ARK</w:t>
-      </w:r>
-    </w:p>
-    <w:p>
-      <w:r>
-        <w:t>ISBN</w:t>
-      </w:r>
-    </w:p>
-    <w:p>
-      <w:r>
-        <w:lastRenderedPageBreak/>
-        <w:t>EAN</w:t>
-      </w:r>
-    </w:p>
-    <w:p>
-      <w:r>
-        <w:t>Titre</w:t>
-      </w:r>
-    </w:p>
-    <w:p>
-      <w:r>
-        <w:t>Auteurs</w:t>
-      </w:r>
-    </w:p>
-    <w:p>
-      <w:r>
-        <w:t>D</w:t>
-      </w:r>
-      <w:r>
-        <w:t>ate</w:t>
-      </w:r>
-      <w:r>
-        <w:t xml:space="preserve"> de publication</w:t>
-      </w:r>
-    </w:p>
-    <w:p>
-      <w:r>
-        <w:t>N</w:t>
-      </w:r>
-      <w:r>
-        <w:t>um</w:t>
-      </w:r>
-      <w:r>
-        <w:t>é</w:t>
-      </w:r>
-      <w:r>
-        <w:t>ro</w:t>
-      </w:r>
-      <w:r>
-        <w:t xml:space="preserve"> de t</w:t>
-      </w:r>
-      <w:r>
-        <w:t>ome</w:t>
-      </w:r>
-    </w:p>
-    <w:p>
-      <w:proofErr w:type="spellStart"/>
-      <w:r>
-        <w:t>Editeur</w:t>
-      </w:r>
-      <w:proofErr w:type="spellEnd"/>
-    </w:p>
-    <w:p>
-      <w:pPr>
-        <w:pStyle w:val="Titre4"/>
-      </w:pPr>
-      <w:r>
-        <w:t>Monographies – son, vidéo</w:t>
-      </w:r>
-    </w:p>
-    <w:p>
-      <w:r>
-        <w:t>FRBNF</w:t>
-      </w:r>
-    </w:p>
-    <w:p>
-      <w:r>
-        <w:t>ARK</w:t>
-      </w:r>
-    </w:p>
-    <w:p>
-      <w:r>
-        <w:t>EAN</w:t>
-      </w:r>
-    </w:p>
-    <w:p>
-      <w:r>
-        <w:t xml:space="preserve">ID </w:t>
-      </w:r>
-      <w:r>
-        <w:t>commercial</w:t>
-      </w:r>
-      <w:r>
-        <w:t xml:space="preserve"> audio</w:t>
-      </w:r>
-    </w:p>
-    <w:p>
-      <w:r>
-        <w:t>Titre</w:t>
-      </w:r>
-    </w:p>
-    <w:p>
-      <w:r>
-        <w:t>Auteurs</w:t>
-      </w:r>
-    </w:p>
-    <w:p>
-      <w:r>
-        <w:t>Date de publication</w:t>
-      </w:r>
-    </w:p>
-    <w:p>
-      <w:proofErr w:type="spellStart"/>
-      <w:r>
-        <w:t>Editeur</w:t>
-      </w:r>
-      <w:proofErr w:type="spellEnd"/>
-    </w:p>
-    <w:p>
-      <w:pPr>
-        <w:pStyle w:val="Titre4"/>
-      </w:pPr>
-      <w:r>
-        <w:t>Périodiques</w:t>
-      </w:r>
-    </w:p>
-    <w:p>
-      <w:r>
-        <w:t>FRBNF</w:t>
-      </w:r>
-    </w:p>
-    <w:p>
-      <w:r>
-        <w:t>ARK</w:t>
-      </w:r>
-    </w:p>
-    <w:p>
-      <w:r>
-        <w:t>ISSN</w:t>
-      </w:r>
-    </w:p>
-    <w:p>
-      <w:r>
-        <w:t>Titre clé, ou à défaut Titre</w:t>
-      </w:r>
-    </w:p>
-    <w:p>
-      <w:r>
-        <w:t>Auteurs</w:t>
-      </w:r>
-    </w:p>
-    <w:p>
-      <w:r>
-        <w:t>Date de publication</w:t>
-      </w:r>
-    </w:p>
-    <w:p>
-      <w:r>
-        <w:t>Lieu de publication</w:t>
-      </w:r>
-    </w:p>
-    <w:p>
-      <w:pPr>
-        <w:pStyle w:val="Titre4"/>
-      </w:pPr>
-      <w:r>
-        <w:t>Autres types de notice-type de document</w:t>
-      </w:r>
-    </w:p>
-    <w:p>
-      <w:r>
-        <w:t>FRBNF</w:t>
-      </w:r>
-    </w:p>
-    <w:p>
-      <w:r>
-        <w:t>ARK</w:t>
-      </w:r>
-    </w:p>
-    <w:p>
-      <w:r>
-        <w:t>EAN</w:t>
-      </w:r>
-    </w:p>
-    <w:p>
-      <w:r>
-        <w:t>Titre</w:t>
-      </w:r>
-    </w:p>
-    <w:p>
-      <w:r>
-        <w:t>Auteurs</w:t>
-      </w:r>
-    </w:p>
-    <w:p>
-      <w:r>
-        <w:t>Date de publication</w:t>
-      </w:r>
-    </w:p>
-    <w:p>
-      <w:pPr>
-        <w:pStyle w:val="Titre3"/>
-      </w:pPr>
-      <w:bookmarkStart w:id="30" w:name="_Toc511993889"/>
-      <w:r>
-        <w:t>Extraction de notices d’autorité – Principes</w:t>
-      </w:r>
-      <w:bookmarkEnd w:id="30"/>
-    </w:p>
-    <w:p>
-      <w:r>
-        <w:t xml:space="preserve">Les principes sont les mêmes que pour les notices bibliographiques : on met en entrée un fichier </w:t>
-      </w:r>
-      <w:proofErr w:type="spellStart"/>
-      <w:r>
-        <w:t>Unimarc</w:t>
-      </w:r>
-      <w:proofErr w:type="spellEnd"/>
-      <w:r>
-        <w:t xml:space="preserve"> de notices d’autorité, et le programme répartit ces notices par types (personnes physiques, organisations, mots-matières, </w:t>
-      </w:r>
-      <w:proofErr w:type="spellStart"/>
-      <w:r>
-        <w:t>oeuvres</w:t>
-      </w:r>
-      <w:proofErr w:type="spellEnd"/>
-      <w:r>
-        <w:t>)</w:t>
-      </w:r>
-    </w:p>
-    <w:p>
-      <w:pPr>
-        <w:pStyle w:val="Titre3"/>
-      </w:pPr>
-      <w:bookmarkStart w:id="31" w:name="_Toc511993890"/>
-      <w:r>
-        <w:t>Extraction de notices d’autorité - Zones utilisées pour générer chaque élément d’information</w:t>
-      </w:r>
-      <w:bookmarkEnd w:id="31"/>
-    </w:p>
-    <w:p>
-      <w:pPr>
-        <w:pStyle w:val="Titre4"/>
-      </w:pPr>
-      <w:r>
-        <w:t>ARK</w:t>
-      </w:r>
-    </w:p>
-    <w:p>
-      <w:r>
-        <w:t>033$a</w:t>
-      </w:r>
-    </w:p>
-    <w:p>
-      <w:pPr>
-        <w:pStyle w:val="Titre4"/>
-      </w:pPr>
-      <w:r>
-        <w:t>FRBNF</w:t>
-      </w:r>
-    </w:p>
-    <w:p>
-      <w:r>
-        <w:t>035$a</w:t>
-      </w:r>
-    </w:p>
-    <w:p>
-      <w:pPr>
-        <w:pStyle w:val="Titre4"/>
-      </w:pPr>
-      <w:r>
-        <w:t>ISNI</w:t>
-      </w:r>
-    </w:p>
-    <w:p>
-      <w:r>
-        <w:t>010$a</w:t>
-      </w:r>
-    </w:p>
-    <w:p>
-      <w:pPr>
-        <w:pStyle w:val="Titre4"/>
-      </w:pPr>
-      <w:proofErr w:type="spellStart"/>
-      <w:r>
-        <w:t>Firstname</w:t>
-      </w:r>
-      <w:proofErr w:type="spellEnd"/>
-    </w:p>
-    <w:p>
+    </w:p>
+    <w:p>
+      <w:pPr>
+        <w:pStyle w:val="Paragraphedeliste"/>
+        <w:ind w:left="1440"/>
+      </w:pPr>
+      <w:r>
+        <w:t xml:space="preserve">À </w:t>
+      </w:r>
+      <w:r>
+        <w:t>défaut (dans le cas des ORG) : 210$a</w:t>
+      </w:r>
+    </w:p>
+    <w:p>
+      <w:pPr>
+        <w:pStyle w:val="Paragraphedeliste"/>
+        <w:numPr>
+          <w:ilvl w:val="1"/>
+          <w:numId w:val="1"/>
+        </w:numPr>
+      </w:pPr>
+      <w:r>
+        <w:t xml:space="preserve">Complément du nom : </w:t>
+      </w:r>
       <w:r>
         <w:t>200$b</w:t>
       </w:r>
     </w:p>
     <w:p>
-      <w:r>
-        <w:t>Ou à défaut (dans le cas des ORG) : 210$b</w:t>
-      </w:r>
-    </w:p>
-    <w:p>
-      <w:pPr>
-        <w:pStyle w:val="Titre4"/>
-      </w:pPr>
-      <w:proofErr w:type="spellStart"/>
-      <w:r>
-        <w:t>Lastname</w:t>
-      </w:r>
-      <w:proofErr w:type="spellEnd"/>
-    </w:p>
-    <w:p>
-      <w:r>
-        <w:t>200$a</w:t>
-      </w:r>
-    </w:p>
-    <w:p>
-      <w:r>
-        <w:lastRenderedPageBreak/>
-        <w:t>Ou à défaut (dans le cas des ORG) : 210$a</w:t>
-      </w:r>
-    </w:p>
-    <w:p>
-      <w:pPr>
-        <w:pStyle w:val="Titre4"/>
-      </w:pPr>
-      <w:proofErr w:type="spellStart"/>
-      <w:r>
-        <w:t>Firstdate</w:t>
-      </w:r>
-      <w:proofErr w:type="spellEnd"/>
-    </w:p>
-    <w:p>
+      <w:pPr>
+        <w:pStyle w:val="Paragraphedeliste"/>
+        <w:ind w:left="1440"/>
+      </w:pPr>
+      <w:r>
+        <w:t xml:space="preserve">À </w:t>
+      </w:r>
+      <w:r>
+        <w:t>défaut (dans le cas des ORG) : 210$b</w:t>
+      </w:r>
+    </w:p>
+    <w:p>
+      <w:pPr>
+        <w:pStyle w:val="Paragraphedeliste"/>
+        <w:numPr>
+          <w:ilvl w:val="1"/>
+          <w:numId w:val="1"/>
+        </w:numPr>
+      </w:pPr>
+      <w:r>
+        <w:t xml:space="preserve">Date de début : </w:t>
+      </w:r>
       <w:r>
         <w:t>103$a</w:t>
       </w:r>
-    </w:p>
-    <w:p>
+      <w:r>
+        <w:br/>
+      </w:r>
       <w:r>
         <w:t>Si non renseigné </w:t>
       </w:r>
@@ -6436,20 +6599,22 @@
     </w:p>
     <w:p>
       <w:pPr>
-        <w:pStyle w:val="Titre4"/>
-      </w:pPr>
-      <w:proofErr w:type="spellStart"/>
-      <w:r>
-        <w:t>Lastdate</w:t>
-      </w:r>
-      <w:proofErr w:type="spellEnd"/>
-    </w:p>
-    <w:p>
+        <w:pStyle w:val="Paragraphedeliste"/>
+        <w:numPr>
+          <w:ilvl w:val="1"/>
+          <w:numId w:val="1"/>
+        </w:numPr>
+      </w:pPr>
+      <w:r>
+        <w:lastRenderedPageBreak/>
+        <w:t xml:space="preserve">Date de fin : </w:t>
+      </w:r>
       <w:r>
         <w:t>103$b</w:t>
       </w:r>
-    </w:p>
-    <w:p>
+      <w:r>
+        <w:br/>
+      </w:r>
       <w:r>
         <w:t>Si non renseigné </w:t>
       </w:r>
@@ -6465,7 +6630,7 @@
         <w:pStyle w:val="Paragraphedeliste"/>
         <w:numPr>
           <w:ilvl w:val="0"/>
-          <w:numId w:val="22"/>
+          <w:numId w:val="21"/>
         </w:numPr>
       </w:pPr>
       <w:proofErr w:type="gramStart"/>
@@ -6482,7 +6647,7 @@
         <w:pStyle w:val="Paragraphedeliste"/>
         <w:numPr>
           <w:ilvl w:val="0"/>
-          <w:numId w:val="22"/>
+          <w:numId w:val="21"/>
         </w:numPr>
       </w:pPr>
       <w:proofErr w:type="gramStart"/>
@@ -6498,7 +6663,7 @@
       <w:pPr>
         <w:pStyle w:val="Titre2"/>
       </w:pPr>
-      <w:bookmarkStart w:id="32" w:name="_Toc511993891"/>
+      <w:bookmarkStart w:id="37" w:name="_Toc4615210"/>
       <w:r>
         <w:t xml:space="preserve">Module </w:t>
       </w:r>
@@ -6514,102 +6679,159 @@
       <w:r>
         <w:t xml:space="preserve"> BnF</w:t>
       </w:r>
-      <w:bookmarkEnd w:id="32"/>
-    </w:p>
-    <w:p>
+      <w:bookmarkEnd w:id="37"/>
+    </w:p>
+    <w:p>
+      <w:r>
+        <w:t>À</w:t>
+      </w:r>
+      <w:r>
+        <w:t xml:space="preserve"> partir d’un fichier donnant une liste d’ARK (un ARK par ligne), ce module permet d’extraire des notices Bn</w:t>
+      </w:r>
+      <w:r>
+        <w:t>F</w:t>
+      </w:r>
+      <w:r>
+        <w:t xml:space="preserve"> en interrogeant le SRU de la BnF.</w:t>
+      </w:r>
+    </w:p>
+    <w:p>
+      <w:r>
+        <w:t>La liste des ARK peut contenir des ARK de notices bibliographiques, ou des ARK de notices BnF (mais pas mélanger les 2).</w:t>
+      </w:r>
+    </w:p>
+    <w:p>
+      <w:pPr>
+        <w:pStyle w:val="Titre3"/>
+      </w:pPr>
+      <w:bookmarkStart w:id="38" w:name="_Toc4615211"/>
+      <w:r>
+        <w:t xml:space="preserve">Option </w:t>
+      </w:r>
+      <w:r>
+        <w:t>« Fichier d’</w:t>
+      </w:r>
+      <w:r>
+        <w:t xml:space="preserve">1 colonne / </w:t>
+      </w:r>
+      <w:r>
+        <w:t xml:space="preserve">Fichier à </w:t>
+      </w:r>
+      <w:r>
+        <w:t>2 colonnes</w:t>
+      </w:r>
+      <w:r>
+        <w:t> »</w:t>
+      </w:r>
+      <w:bookmarkEnd w:id="38"/>
+    </w:p>
+    <w:p>
+      <w:r>
+        <w:t>Il est possible de mettre en entrée 2 types de fichiers au choix :</w:t>
+      </w:r>
+    </w:p>
+    <w:p>
+      <w:pPr>
+        <w:pStyle w:val="Paragraphedeliste"/>
+        <w:numPr>
+          <w:ilvl w:val="0"/>
+          <w:numId w:val="28"/>
+        </w:numPr>
+      </w:pPr>
+      <w:r>
+        <w:t>Un fichier à une colonne, contenant une liste d’ARK et/ou de PPN (préfixés « PPN »)</w:t>
+      </w:r>
+      <w:r>
+        <w:br/>
+        <w:t>En ce cas les notices sont exportées telles que dans leur base source.</w:t>
+      </w:r>
+    </w:p>
+    <w:p>
+      <w:pPr>
+        <w:pStyle w:val="Paragraphedeliste"/>
+        <w:numPr>
+          <w:ilvl w:val="0"/>
+          <w:numId w:val="28"/>
+        </w:numPr>
+      </w:pPr>
+      <w:r>
+        <w:t>Un fichier à deux colonnes : N° de notice | ARK ou PPN</w:t>
+      </w:r>
+      <w:r>
+        <w:br/>
+        <w:t>En ce cas, chaque notice exportée est réécrite : le contenu de la zone 001 de la notice initiale, qui contient le numéro BNF ou Sudoc, est déplacé en 035. A la place, le numéro de notice « local » est écrit en 001.</w:t>
+      </w:r>
+      <w:r>
+        <w:br/>
+        <w:t>De même, la zone 003 est déplacée en 033.</w:t>
+      </w:r>
+      <w:r>
+        <w:br/>
+        <w:t>En revanche les liens aux autres notices (notamment Autorités) ne sont pas réécrits.</w:t>
+      </w:r>
+    </w:p>
+    <w:p>
+      <w:pPr>
+        <w:pStyle w:val="Titre3"/>
+      </w:pPr>
+      <w:bookmarkStart w:id="39" w:name="_Toc4615212"/>
+      <w:r>
+        <w:t>Option « Données d’autorité liées »</w:t>
+      </w:r>
+      <w:bookmarkEnd w:id="39"/>
+    </w:p>
+    <w:p>
+      <w:r>
+        <w:t>Si l’utilisateur met en entrée une liste d’ARK de notices bibliographiques, et demande à récupérer aussi le fichier de notices d’autorité liées, le programme ouvre chaque notice bibliographique et regarde les zones suivantes :</w:t>
+      </w:r>
+    </w:p>
+    <w:p>
+      <w:r>
+        <w:t>100, 141, 143, 144, 145, 600, 603, 606, 607, 609, 610, 616, 617, 700, 702, 703, 709, 710, 712, 713, 719, 731</w:t>
+      </w:r>
+    </w:p>
+    <w:p>
+      <w:r>
+        <w:t>Il identifie le $3 (qui fournit l’identifiant de la notice d’autorité) et va chercher la notice correspondante pour l’agréger dans le fichier d’autorités en sortie.</w:t>
+      </w:r>
+    </w:p>
+    <w:p>
+      <w:r>
+        <w:t>Une même autorité n’est exportée qu’une seule fois.</w:t>
+      </w:r>
+    </w:p>
+    <w:p>
+      <w:pPr>
+        <w:pStyle w:val="Titre3"/>
+      </w:pPr>
+      <w:bookmarkStart w:id="40" w:name="_Toc4615213"/>
+      <w:r>
+        <w:t>Option iso2709 / XML</w:t>
+      </w:r>
+      <w:bookmarkEnd w:id="40"/>
+    </w:p>
+    <w:p>
+      <w:r>
+        <w:t>Possibilité que les fichiers en sortie soient en iso2709 (encodés en UTF-8) ou en XML (encodés en UTF-8 aussi)</w:t>
+      </w:r>
+    </w:p>
+    <w:p>
+      <w:pPr>
+        <w:pStyle w:val="Titre3"/>
+      </w:pPr>
+      <w:bookmarkStart w:id="41" w:name="_Toc4615214"/>
+      <w:r>
+        <w:t xml:space="preserve">Option </w:t>
+      </w:r>
       <w:proofErr w:type="spellStart"/>
       <w:r>
-        <w:t>A</w:t>
+        <w:t>Unimarc</w:t>
       </w:r>
       <w:proofErr w:type="spellEnd"/>
       <w:r>
-        <w:t xml:space="preserve"> partir d’un fichier donnant une liste d’ARK (un ARK par ligne), ce module permet d’extraire des notices </w:t>
-      </w:r>
-      <w:proofErr w:type="spellStart"/>
-      <w:r>
-        <w:t>Bnf</w:t>
-      </w:r>
-      <w:proofErr w:type="spellEnd"/>
-      <w:r>
-        <w:t xml:space="preserve"> en interrogeant le SRU de la BnF.</w:t>
-      </w:r>
-    </w:p>
-    <w:p>
-      <w:r>
-        <w:t>La liste des ARK peut contenir des ARK de notices bibliographiques, ou des ARK de notices BnF (mais pas mélanger les 2).</w:t>
-      </w:r>
-    </w:p>
-    <w:p>
-      <w:pPr>
-        <w:pStyle w:val="Titre3"/>
-      </w:pPr>
-      <w:bookmarkStart w:id="33" w:name="_Toc511993892"/>
-      <w:r>
-        <w:t>Option 1 colonne / 2 colonnes</w:t>
-      </w:r>
-    </w:p>
-    <w:p/>
-    <w:p>
-      <w:pPr>
-        <w:pStyle w:val="Titre3"/>
-      </w:pPr>
-      <w:r>
-        <w:t>Option « Données d’autorité liées »</w:t>
-      </w:r>
-      <w:bookmarkEnd w:id="33"/>
-    </w:p>
-    <w:p>
-      <w:r>
-        <w:t>Si l’utilisateur met en entrée une liste d’ARK de notices bibliographiques, et demande à récupérer aussi le fichier de notices d’autorité liées, le programme ouvre chaque notice bibliographique et regarde les zones suivantes :</w:t>
-      </w:r>
-    </w:p>
-    <w:p>
-      <w:r>
-        <w:t>100, 141, 143, 144, 145, 600, 603, 606, 607, 609, 610, 616, 617, 700, 702, 703, 709, 710, 712, 713, 719, 731</w:t>
-      </w:r>
-    </w:p>
-    <w:p>
-      <w:r>
-        <w:t>Il identifie le $3 (qui fournit l’identifiant de la notice d’autorité) et va chercher la notice correspondante pour l’agréger dans le fichier d’autorités en sortie.</w:t>
-      </w:r>
-    </w:p>
-    <w:p>
-      <w:r>
-        <w:t>Une même autorité n’est exportée qu’une seule fois.</w:t>
-      </w:r>
-    </w:p>
-    <w:p>
-      <w:pPr>
-        <w:pStyle w:val="Titre3"/>
-      </w:pPr>
-      <w:bookmarkStart w:id="34" w:name="_Toc511993893"/>
-      <w:r>
-        <w:t>Option iso2709 / XML</w:t>
-      </w:r>
-      <w:bookmarkEnd w:id="34"/>
-    </w:p>
-    <w:p>
-      <w:r>
-        <w:t>Possibilité que les fichiers en sortie soient en iso2709 (encodés en UTF-8) ou en XML (encodés en UTF-8 aussi)</w:t>
-      </w:r>
-    </w:p>
-    <w:p>
-      <w:pPr>
-        <w:pStyle w:val="Titre3"/>
-      </w:pPr>
-      <w:bookmarkStart w:id="35" w:name="_Toc511993894"/>
-      <w:r>
-        <w:t xml:space="preserve">Option </w:t>
-      </w:r>
-      <w:proofErr w:type="spellStart"/>
-      <w:r>
-        <w:t>Unimarc</w:t>
-      </w:r>
-      <w:proofErr w:type="spellEnd"/>
-      <w:r>
         <w:t xml:space="preserve"> / Intermarc</w:t>
       </w:r>
-      <w:bookmarkEnd w:id="35"/>
+      <w:bookmarkEnd w:id="41"/>
     </w:p>
     <w:p>
       <w:r>
@@ -6620,9 +6842,11 @@
       <w:pPr>
         <w:pStyle w:val="Titre1"/>
       </w:pPr>
+      <w:bookmarkStart w:id="42" w:name="_Toc4615215"/>
       <w:r>
         <w:t>Préférences</w:t>
       </w:r>
+      <w:bookmarkEnd w:id="42"/>
     </w:p>
     <w:p>
       <w:r>
@@ -6669,7 +6893,7 @@
                     <pic:cNvPicPr/>
                   </pic:nvPicPr>
                   <pic:blipFill>
-                    <a:blip r:embed="rId13"/>
+                    <a:blip r:embed="rId12"/>
                     <a:stretch>
                       <a:fillRect/>
                     </a:stretch>
@@ -6814,8 +7038,8 @@
       </w:r>
     </w:p>
     <w:sectPr>
-      <w:headerReference w:type="default" r:id="rId14"/>
-      <w:footerReference w:type="default" r:id="rId15"/>
+      <w:headerReference w:type="default" r:id="rId13"/>
+      <w:footerReference w:type="default" r:id="rId14"/>
       <w:pgSz w:w="11906" w:h="16838"/>
       <w:pgMar w:top="1262" w:right="1417" w:bottom="1417" w:left="1417" w:header="708" w:footer="485" w:gutter="0"/>
       <w:cols w:space="708"/>
@@ -6966,7 +7190,6 @@
         <w:docPartUnique/>
       </w:docPartObj>
     </w:sdtPr>
-    <w:sdtEndPr/>
     <w:sdtContent>
       <w:p>
         <w:pPr>
@@ -8273,7 +8496,7 @@
       <w:lvlText w:val=""/>
       <w:lvlJc w:val="left"/>
       <w:pPr>
-        <w:ind w:left="720" w:hanging="360"/>
+        <w:ind w:left="2160" w:hanging="360"/>
       </w:pPr>
       <w:rPr>
         <w:rFonts w:ascii="Symbol" w:hAnsi="Symbol" w:hint="default"/>
@@ -8285,7 +8508,7 @@
       <w:lvlText w:val="o"/>
       <w:lvlJc w:val="left"/>
       <w:pPr>
-        <w:ind w:left="1440" w:hanging="360"/>
+        <w:ind w:left="2880" w:hanging="360"/>
       </w:pPr>
       <w:rPr>
         <w:rFonts w:ascii="Courier New" w:hAnsi="Courier New" w:cs="Courier New" w:hint="default"/>
@@ -8297,7 +8520,7 @@
       <w:lvlText w:val=""/>
       <w:lvlJc w:val="left"/>
       <w:pPr>
-        <w:ind w:left="2160" w:hanging="360"/>
+        <w:ind w:left="3600" w:hanging="360"/>
       </w:pPr>
       <w:rPr>
         <w:rFonts w:ascii="Wingdings" w:hAnsi="Wingdings" w:hint="default"/>
@@ -8309,7 +8532,7 @@
       <w:lvlText w:val=""/>
       <w:lvlJc w:val="left"/>
       <w:pPr>
-        <w:ind w:left="2880" w:hanging="360"/>
+        <w:ind w:left="4320" w:hanging="360"/>
       </w:pPr>
       <w:rPr>
         <w:rFonts w:ascii="Symbol" w:hAnsi="Symbol" w:hint="default"/>
@@ -8321,7 +8544,7 @@
       <w:lvlText w:val="o"/>
       <w:lvlJc w:val="left"/>
       <w:pPr>
-        <w:ind w:left="3600" w:hanging="360"/>
+        <w:ind w:left="5040" w:hanging="360"/>
       </w:pPr>
       <w:rPr>
         <w:rFonts w:ascii="Courier New" w:hAnsi="Courier New" w:cs="Courier New" w:hint="default"/>
@@ -8333,7 +8556,7 @@
       <w:lvlText w:val=""/>
       <w:lvlJc w:val="left"/>
       <w:pPr>
-        <w:ind w:left="4320" w:hanging="360"/>
+        <w:ind w:left="5760" w:hanging="360"/>
       </w:pPr>
       <w:rPr>
         <w:rFonts w:ascii="Wingdings" w:hAnsi="Wingdings" w:hint="default"/>
@@ -8345,7 +8568,7 @@
       <w:lvlText w:val=""/>
       <w:lvlJc w:val="left"/>
       <w:pPr>
-        <w:ind w:left="5040" w:hanging="360"/>
+        <w:ind w:left="6480" w:hanging="360"/>
       </w:pPr>
       <w:rPr>
         <w:rFonts w:ascii="Symbol" w:hAnsi="Symbol" w:hint="default"/>
@@ -8357,7 +8580,7 @@
       <w:lvlText w:val="o"/>
       <w:lvlJc w:val="left"/>
       <w:pPr>
-        <w:ind w:left="5760" w:hanging="360"/>
+        <w:ind w:left="7200" w:hanging="360"/>
       </w:pPr>
       <w:rPr>
         <w:rFonts w:ascii="Courier New" w:hAnsi="Courier New" w:cs="Courier New" w:hint="default"/>
@@ -8369,7 +8592,7 @@
       <w:lvlText w:val=""/>
       <w:lvlJc w:val="left"/>
       <w:pPr>
-        <w:ind w:left="6480" w:hanging="360"/>
+        <w:ind w:left="7920" w:hanging="360"/>
       </w:pPr>
       <w:rPr>
         <w:rFonts w:ascii="Wingdings" w:hAnsi="Wingdings" w:hint="default"/>
@@ -9480,6 +9703,119 @@
     </w:lvl>
   </w:abstractNum>
   <w:abstractNum w:abstractNumId="23" w15:restartNumberingAfterBreak="0">
+    <w:nsid w:val="6B5A28D6"/>
+    <w:multiLevelType w:val="hybridMultilevel"/>
+    <w:tmpl w:val="B9AA616C"/>
+    <w:lvl w:ilvl="0" w:tplc="040C0001">
+      <w:start w:val="1"/>
+      <w:numFmt w:val="bullet"/>
+      <w:lvlText w:val=""/>
+      <w:lvlJc w:val="left"/>
+      <w:pPr>
+        <w:ind w:left="720" w:hanging="360"/>
+      </w:pPr>
+      <w:rPr>
+        <w:rFonts w:ascii="Symbol" w:hAnsi="Symbol" w:hint="default"/>
+      </w:rPr>
+    </w:lvl>
+    <w:lvl w:ilvl="1" w:tplc="040C0003" w:tentative="1">
+      <w:start w:val="1"/>
+      <w:numFmt w:val="bullet"/>
+      <w:lvlText w:val="o"/>
+      <w:lvlJc w:val="left"/>
+      <w:pPr>
+        <w:ind w:left="1440" w:hanging="360"/>
+      </w:pPr>
+      <w:rPr>
+        <w:rFonts w:ascii="Courier New" w:hAnsi="Courier New" w:cs="Courier New" w:hint="default"/>
+      </w:rPr>
+    </w:lvl>
+    <w:lvl w:ilvl="2" w:tplc="040C0005" w:tentative="1">
+      <w:start w:val="1"/>
+      <w:numFmt w:val="bullet"/>
+      <w:lvlText w:val=""/>
+      <w:lvlJc w:val="left"/>
+      <w:pPr>
+        <w:ind w:left="2160" w:hanging="360"/>
+      </w:pPr>
+      <w:rPr>
+        <w:rFonts w:ascii="Wingdings" w:hAnsi="Wingdings" w:hint="default"/>
+      </w:rPr>
+    </w:lvl>
+    <w:lvl w:ilvl="3" w:tplc="040C0001" w:tentative="1">
+      <w:start w:val="1"/>
+      <w:numFmt w:val="bullet"/>
+      <w:lvlText w:val=""/>
+      <w:lvlJc w:val="left"/>
+      <w:pPr>
+        <w:ind w:left="2880" w:hanging="360"/>
+      </w:pPr>
+      <w:rPr>
+        <w:rFonts w:ascii="Symbol" w:hAnsi="Symbol" w:hint="default"/>
+      </w:rPr>
+    </w:lvl>
+    <w:lvl w:ilvl="4" w:tplc="040C0003" w:tentative="1">
+      <w:start w:val="1"/>
+      <w:numFmt w:val="bullet"/>
+      <w:lvlText w:val="o"/>
+      <w:lvlJc w:val="left"/>
+      <w:pPr>
+        <w:ind w:left="3600" w:hanging="360"/>
+      </w:pPr>
+      <w:rPr>
+        <w:rFonts w:ascii="Courier New" w:hAnsi="Courier New" w:cs="Courier New" w:hint="default"/>
+      </w:rPr>
+    </w:lvl>
+    <w:lvl w:ilvl="5" w:tplc="040C0005" w:tentative="1">
+      <w:start w:val="1"/>
+      <w:numFmt w:val="bullet"/>
+      <w:lvlText w:val=""/>
+      <w:lvlJc w:val="left"/>
+      <w:pPr>
+        <w:ind w:left="4320" w:hanging="360"/>
+      </w:pPr>
+      <w:rPr>
+        <w:rFonts w:ascii="Wingdings" w:hAnsi="Wingdings" w:hint="default"/>
+      </w:rPr>
+    </w:lvl>
+    <w:lvl w:ilvl="6" w:tplc="040C0001" w:tentative="1">
+      <w:start w:val="1"/>
+      <w:numFmt w:val="bullet"/>
+      <w:lvlText w:val=""/>
+      <w:lvlJc w:val="left"/>
+      <w:pPr>
+        <w:ind w:left="5040" w:hanging="360"/>
+      </w:pPr>
+      <w:rPr>
+        <w:rFonts w:ascii="Symbol" w:hAnsi="Symbol" w:hint="default"/>
+      </w:rPr>
+    </w:lvl>
+    <w:lvl w:ilvl="7" w:tplc="040C0003" w:tentative="1">
+      <w:start w:val="1"/>
+      <w:numFmt w:val="bullet"/>
+      <w:lvlText w:val="o"/>
+      <w:lvlJc w:val="left"/>
+      <w:pPr>
+        <w:ind w:left="5760" w:hanging="360"/>
+      </w:pPr>
+      <w:rPr>
+        <w:rFonts w:ascii="Courier New" w:hAnsi="Courier New" w:cs="Courier New" w:hint="default"/>
+      </w:rPr>
+    </w:lvl>
+    <w:lvl w:ilvl="8" w:tplc="040C0005" w:tentative="1">
+      <w:start w:val="1"/>
+      <w:numFmt w:val="bullet"/>
+      <w:lvlText w:val=""/>
+      <w:lvlJc w:val="left"/>
+      <w:pPr>
+        <w:ind w:left="6480" w:hanging="360"/>
+      </w:pPr>
+      <w:rPr>
+        <w:rFonts w:ascii="Wingdings" w:hAnsi="Wingdings" w:hint="default"/>
+      </w:rPr>
+    </w:lvl>
+  </w:abstractNum>
+  <w:abstractNum w:abstractNumId="24" w15:restartNumberingAfterBreak="0">
     <w:nsid w:val="74A3520F"/>
     <w:multiLevelType w:val="hybridMultilevel"/>
     <w:tmpl w:val="B5FCF6A4"/>
@@ -9592,7 +9928,7 @@
       </w:rPr>
     </w:lvl>
   </w:abstractNum>
-  <w:abstractNum w:abstractNumId="24" w15:restartNumberingAfterBreak="0">
+  <w:abstractNum w:abstractNumId="25" w15:restartNumberingAfterBreak="0">
     <w:nsid w:val="76B72B32"/>
     <w:multiLevelType w:val="multilevel"/>
     <w:tmpl w:val="F1CE1104"/>
@@ -9705,7 +10041,7 @@
       </w:rPr>
     </w:lvl>
   </w:abstractNum>
-  <w:abstractNum w:abstractNumId="25" w15:restartNumberingAfterBreak="0">
+  <w:abstractNum w:abstractNumId="26" w15:restartNumberingAfterBreak="0">
     <w:nsid w:val="79546C83"/>
     <w:multiLevelType w:val="hybridMultilevel"/>
     <w:tmpl w:val="649C3556"/>
@@ -9818,7 +10154,7 @@
       </w:rPr>
     </w:lvl>
   </w:abstractNum>
-  <w:abstractNum w:abstractNumId="26" w15:restartNumberingAfterBreak="0">
+  <w:abstractNum w:abstractNumId="27" w15:restartNumberingAfterBreak="0">
     <w:nsid w:val="7BF23E94"/>
     <w:multiLevelType w:val="hybridMultilevel"/>
     <w:tmpl w:val="068EDAEE"/>
@@ -9932,7 +10268,7 @@
     </w:lvl>
   </w:abstractNum>
   <w:num w:numId="1">
-    <w:abstractNumId w:val="23"/>
+    <w:abstractNumId w:val="24"/>
   </w:num>
   <w:num w:numId="2">
     <w:abstractNumId w:val="22"/>
@@ -9947,13 +10283,13 @@
     <w:abstractNumId w:val="16"/>
   </w:num>
   <w:num w:numId="6">
-    <w:abstractNumId w:val="24"/>
+    <w:abstractNumId w:val="25"/>
   </w:num>
   <w:num w:numId="7">
     <w:abstractNumId w:val="10"/>
   </w:num>
   <w:num w:numId="8">
-    <w:abstractNumId w:val="26"/>
+    <w:abstractNumId w:val="27"/>
   </w:num>
   <w:num w:numId="9">
     <w:abstractNumId w:val="0"/>
@@ -9983,7 +10319,7 @@
     <w:abstractNumId w:val="21"/>
   </w:num>
   <w:num w:numId="18">
-    <w:abstractNumId w:val="25"/>
+    <w:abstractNumId w:val="26"/>
   </w:num>
   <w:num w:numId="19">
     <w:abstractNumId w:val="2"/>
@@ -10011,6 +10347,9 @@
   </w:num>
   <w:num w:numId="27">
     <w:abstractNumId w:val="13"/>
+  </w:num>
+  <w:num w:numId="28">
+    <w:abstractNumId w:val="23"/>
   </w:num>
 </w:numbering>
 </file>
@@ -11296,7 +11635,7 @@
 </file>
 
 <file path=customXml/itemProps1.xml><?xml version="1.0" encoding="utf-8"?>
-<ds:datastoreItem xmlns:ds="http://schemas.openxmlformats.org/officeDocument/2006/customXml" ds:itemID="{219580EA-0D83-482A-B7EA-9AFD2CD72E12}">
+<ds:datastoreItem xmlns:ds="http://schemas.openxmlformats.org/officeDocument/2006/customXml" ds:itemID="{162D2545-78AB-47E2-86F7-83F24DD31905}">
   <ds:schemaRefs>
     <ds:schemaRef ds:uri="http://schemas.openxmlformats.org/officeDocument/2006/bibliography"/>
   </ds:schemaRefs>

</xml_diff>